<commit_message>
Redaction de ma partie sur le doc
</commit_message>
<xml_diff>
--- a/doc/M1 MIAGE - Projet_PA - Rapport.docx
+++ b/doc/M1 MIAGE - Projet_PA - Rapport.docx
@@ -1,6 +1,6 @@
 
 <file path=word/document.xml><?xml version="1.0" encoding="utf-8"?>
-<w:document xmlns:wpc="http://schemas.microsoft.com/office/word/2010/wordprocessingCanvas" xmlns:mo="http://schemas.microsoft.com/office/mac/office/2008/main" xmlns:mc="http://schemas.openxmlformats.org/markup-compatibility/2006" xmlns:mv="urn:schemas-microsoft-com:mac:vml" xmlns:o="urn:schemas-microsoft-com:office:office" xmlns:r="http://schemas.openxmlformats.org/officeDocument/2006/relationships" xmlns:m="http://schemas.openxmlformats.org/officeDocument/2006/math" xmlns:v="urn:schemas-microsoft-com:vml" xmlns:wp14="http://schemas.microsoft.com/office/word/2010/wordprocessingDrawing" xmlns:wp="http://schemas.openxmlformats.org/drawingml/2006/wordprocessingDrawing" xmlns:w10="urn:schemas-microsoft-com:office:word" xmlns:w="http://schemas.openxmlformats.org/wordprocessingml/2006/main" xmlns:w14="http://schemas.microsoft.com/office/word/2010/wordml" xmlns:w15="http://schemas.microsoft.com/office/word/2012/wordml" xmlns:wpg="http://schemas.microsoft.com/office/word/2010/wordprocessingGroup" xmlns:wpi="http://schemas.microsoft.com/office/word/2010/wordprocessingInk" xmlns:wne="http://schemas.microsoft.com/office/word/2006/wordml" xmlns:wps="http://schemas.microsoft.com/office/word/2010/wordprocessingShape" mc:Ignorable="w14 w15 wp14">
+<w:document xmlns:wpc="http://schemas.microsoft.com/office/word/2010/wordprocessingCanvas" xmlns:cx="http://schemas.microsoft.com/office/drawing/2014/chartex" xmlns:cx1="http://schemas.microsoft.com/office/drawing/2015/9/8/chartex" xmlns:cx2="http://schemas.microsoft.com/office/drawing/2015/10/21/chartex" xmlns:cx3="http://schemas.microsoft.com/office/drawing/2016/5/9/chartex" xmlns:cx4="http://schemas.microsoft.com/office/drawing/2016/5/10/chartex" xmlns:cx5="http://schemas.microsoft.com/office/drawing/2016/5/11/chartex" xmlns:cx6="http://schemas.microsoft.com/office/drawing/2016/5/12/chartex" xmlns:cx7="http://schemas.microsoft.com/office/drawing/2016/5/13/chartex" xmlns:cx8="http://schemas.microsoft.com/office/drawing/2016/5/14/chartex" xmlns:mc="http://schemas.openxmlformats.org/markup-compatibility/2006" xmlns:aink="http://schemas.microsoft.com/office/drawing/2016/ink" xmlns:am3d="http://schemas.microsoft.com/office/drawing/2017/model3d" xmlns:o="urn:schemas-microsoft-com:office:office" xmlns:r="http://schemas.openxmlformats.org/officeDocument/2006/relationships" xmlns:m="http://schemas.openxmlformats.org/officeDocument/2006/math" xmlns:v="urn:schemas-microsoft-com:vml" xmlns:wp14="http://schemas.microsoft.com/office/word/2010/wordprocessingDrawing" xmlns:wp="http://schemas.openxmlformats.org/drawingml/2006/wordprocessingDrawing" xmlns:w10="urn:schemas-microsoft-com:office:word" xmlns:w="http://schemas.openxmlformats.org/wordprocessingml/2006/main" xmlns:w14="http://schemas.microsoft.com/office/word/2010/wordml" xmlns:w15="http://schemas.microsoft.com/office/word/2012/wordml" xmlns:w16se="http://schemas.microsoft.com/office/word/2015/wordml/symex" xmlns:wpg="http://schemas.microsoft.com/office/word/2010/wordprocessingGroup" xmlns:wpi="http://schemas.microsoft.com/office/word/2010/wordprocessingInk" xmlns:wne="http://schemas.microsoft.com/office/word/2006/wordml" xmlns:wps="http://schemas.microsoft.com/office/word/2010/wordprocessingShape" mc:Ignorable="w14 w15 w16se wp14">
   <w:body>
     <w:p>
       <w:pPr>
@@ -564,7 +564,7 @@
       <w:sdtContent>
         <w:p>
           <w:pPr>
-            <w:pStyle w:val="TOCHeading"/>
+            <w:pStyle w:val="En-ttedetabledesmatires"/>
           </w:pPr>
           <w:r>
             <w:t>Sommaire</w:t>
@@ -572,16 +572,14 @@
         </w:p>
         <w:p>
           <w:pPr>
-            <w:pStyle w:val="TOC1"/>
+            <w:pStyle w:val="TM1"/>
             <w:tabs>
               <w:tab w:val="right" w:leader="dot" w:pos="9060"/>
             </w:tabs>
             <w:rPr>
               <w:rFonts w:eastAsiaTheme="minorEastAsia"/>
               <w:noProof/>
-              <w:sz w:val="24"/>
-              <w:szCs w:val="24"/>
-              <w:lang w:val="en-GB" w:eastAsia="en-GB"/>
+              <w:lang w:eastAsia="fr-FR"/>
             </w:rPr>
           </w:pPr>
           <w:r>
@@ -593,10 +591,10 @@
           <w:r>
             <w:fldChar w:fldCharType="separate"/>
           </w:r>
-          <w:hyperlink w:anchor="_Toc503192784" w:history="1">
-            <w:r>
-              <w:rPr>
-                <w:rStyle w:val="Hyperlink"/>
+          <w:hyperlink w:anchor="_Toc503262304" w:history="1">
+            <w:r>
+              <w:rPr>
+                <w:rStyle w:val="Lienhypertexte"/>
                 <w:noProof/>
               </w:rPr>
               <w:t>PARTIE 1. PRÉSENTATION DES MEMBRES DU GROUPE</w:t>
@@ -620,7 +618,7 @@
                 <w:noProof/>
                 <w:webHidden/>
               </w:rPr>
-              <w:instrText xml:space="preserve"> PAGEREF _Toc503192784 \h </w:instrText>
+              <w:instrText xml:space="preserve"> PAGEREF _Toc503262304 \h </w:instrText>
             </w:r>
             <w:r>
               <w:rPr>
@@ -653,24 +651,21 @@
         </w:p>
         <w:p>
           <w:pPr>
-            <w:pStyle w:val="TOC2"/>
+            <w:pStyle w:val="TM2"/>
             <w:tabs>
               <w:tab w:val="right" w:leader="dot" w:pos="9060"/>
             </w:tabs>
             <w:rPr>
               <w:rFonts w:eastAsiaTheme="minorEastAsia"/>
               <w:noProof/>
-              <w:sz w:val="24"/>
-              <w:szCs w:val="24"/>
-              <w:lang w:val="en-GB" w:eastAsia="en-GB"/>
+              <w:lang w:eastAsia="fr-FR"/>
             </w:rPr>
           </w:pPr>
-          <w:hyperlink w:anchor="_Toc503192785" w:history="1">
-            <w:r>
-              <w:rPr>
-                <w:rStyle w:val="Hyperlink"/>
-                <w:noProof/>
-                <w:lang w:val="en-GB"/>
+          <w:hyperlink w:anchor="_Toc503262305" w:history="1">
+            <w:r>
+              <w:rPr>
+                <w:rStyle w:val="Lienhypertexte"/>
+                <w:noProof/>
               </w:rPr>
               <w:t>DATAO Chen</w:t>
             </w:r>
@@ -693,7 +688,7 @@
                 <w:noProof/>
                 <w:webHidden/>
               </w:rPr>
-              <w:instrText xml:space="preserve"> PAGEREF _Toc503192785 \h </w:instrText>
+              <w:instrText xml:space="preserve"> PAGEREF _Toc503262305 \h </w:instrText>
             </w:r>
             <w:r>
               <w:rPr>
@@ -726,26 +721,23 @@
         </w:p>
         <w:p>
           <w:pPr>
-            <w:pStyle w:val="TOC2"/>
+            <w:pStyle w:val="TM2"/>
             <w:tabs>
               <w:tab w:val="right" w:leader="dot" w:pos="9060"/>
             </w:tabs>
             <w:rPr>
               <w:rFonts w:eastAsiaTheme="minorEastAsia"/>
               <w:noProof/>
-              <w:sz w:val="24"/>
-              <w:szCs w:val="24"/>
-              <w:lang w:val="en-GB" w:eastAsia="en-GB"/>
+              <w:lang w:eastAsia="fr-FR"/>
             </w:rPr>
           </w:pPr>
-          <w:hyperlink w:anchor="_Toc503192786" w:history="1">
-            <w:r>
-              <w:rPr>
-                <w:rStyle w:val="Hyperlink"/>
-                <w:noProof/>
-                <w:lang w:val="en-GB"/>
-              </w:rPr>
-              <w:t>FOUNTAINE Gael</w:t>
+          <w:hyperlink w:anchor="_Toc503262306" w:history="1">
+            <w:r>
+              <w:rPr>
+                <w:rStyle w:val="Lienhypertexte"/>
+                <w:noProof/>
+              </w:rPr>
+              <w:t>FONTAINE Gaël</w:t>
             </w:r>
             <w:r>
               <w:rPr>
@@ -766,7 +758,7 @@
                 <w:noProof/>
                 <w:webHidden/>
               </w:rPr>
-              <w:instrText xml:space="preserve"> PAGEREF _Toc503192786 \h </w:instrText>
+              <w:instrText xml:space="preserve"> PAGEREF _Toc503262306 \h </w:instrText>
             </w:r>
             <w:r>
               <w:rPr>
@@ -799,24 +791,21 @@
         </w:p>
         <w:p>
           <w:pPr>
-            <w:pStyle w:val="TOC2"/>
+            <w:pStyle w:val="TM2"/>
             <w:tabs>
               <w:tab w:val="right" w:leader="dot" w:pos="9060"/>
             </w:tabs>
             <w:rPr>
               <w:rFonts w:eastAsiaTheme="minorEastAsia"/>
               <w:noProof/>
-              <w:sz w:val="24"/>
-              <w:szCs w:val="24"/>
-              <w:lang w:val="en-GB" w:eastAsia="en-GB"/>
+              <w:lang w:eastAsia="fr-FR"/>
             </w:rPr>
           </w:pPr>
-          <w:hyperlink w:anchor="_Toc503192787" w:history="1">
-            <w:r>
-              <w:rPr>
-                <w:rStyle w:val="Hyperlink"/>
-                <w:noProof/>
-                <w:lang w:val="en-GB"/>
+          <w:hyperlink w:anchor="_Toc503262307" w:history="1">
+            <w:r>
+              <w:rPr>
+                <w:rStyle w:val="Lienhypertexte"/>
+                <w:noProof/>
               </w:rPr>
               <w:t>ROMAN Geoffrey</w:t>
             </w:r>
@@ -839,7 +828,7 @@
                 <w:noProof/>
                 <w:webHidden/>
               </w:rPr>
-              <w:instrText xml:space="preserve"> PAGEREF _Toc503192787 \h </w:instrText>
+              <w:instrText xml:space="preserve"> PAGEREF _Toc503262307 \h </w:instrText>
             </w:r>
             <w:r>
               <w:rPr>
@@ -859,7 +848,7 @@
                 <w:noProof/>
                 <w:webHidden/>
               </w:rPr>
-              <w:t>3</w:t>
+              <w:t>4</w:t>
             </w:r>
             <w:r>
               <w:rPr>
@@ -872,22 +861,20 @@
         </w:p>
         <w:p>
           <w:pPr>
-            <w:pStyle w:val="TOC1"/>
+            <w:pStyle w:val="TM1"/>
             <w:tabs>
               <w:tab w:val="right" w:leader="dot" w:pos="9060"/>
             </w:tabs>
             <w:rPr>
               <w:rFonts w:eastAsiaTheme="minorEastAsia"/>
               <w:noProof/>
-              <w:sz w:val="24"/>
-              <w:szCs w:val="24"/>
-              <w:lang w:val="en-GB" w:eastAsia="en-GB"/>
+              <w:lang w:eastAsia="fr-FR"/>
             </w:rPr>
           </w:pPr>
-          <w:hyperlink w:anchor="_Toc503192788" w:history="1">
-            <w:r>
-              <w:rPr>
-                <w:rStyle w:val="Hyperlink"/>
+          <w:hyperlink w:anchor="_Toc503262308" w:history="1">
+            <w:r>
+              <w:rPr>
+                <w:rStyle w:val="Lienhypertexte"/>
                 <w:noProof/>
               </w:rPr>
               <w:t>PARTIE 2. PROCEDURE A SUIVRE POUR TESTER LE PROJET</w:t>
@@ -911,7 +898,7 @@
                 <w:noProof/>
                 <w:webHidden/>
               </w:rPr>
-              <w:instrText xml:space="preserve"> PAGEREF _Toc503192788 \h </w:instrText>
+              <w:instrText xml:space="preserve"> PAGEREF _Toc503262308 \h </w:instrText>
             </w:r>
             <w:r>
               <w:rPr>
@@ -931,7 +918,7 @@
                 <w:noProof/>
                 <w:webHidden/>
               </w:rPr>
-              <w:t>3</w:t>
+              <w:t>4</w:t>
             </w:r>
             <w:r>
               <w:rPr>
@@ -944,22 +931,20 @@
         </w:p>
         <w:p>
           <w:pPr>
-            <w:pStyle w:val="TOC1"/>
+            <w:pStyle w:val="TM1"/>
             <w:tabs>
               <w:tab w:val="right" w:leader="dot" w:pos="9060"/>
             </w:tabs>
             <w:rPr>
               <w:rFonts w:eastAsiaTheme="minorEastAsia"/>
               <w:noProof/>
-              <w:sz w:val="24"/>
-              <w:szCs w:val="24"/>
-              <w:lang w:val="en-GB" w:eastAsia="en-GB"/>
+              <w:lang w:eastAsia="fr-FR"/>
             </w:rPr>
           </w:pPr>
-          <w:hyperlink w:anchor="_Toc503192789" w:history="1">
-            <w:r>
-              <w:rPr>
-                <w:rStyle w:val="Hyperlink"/>
+          <w:hyperlink w:anchor="_Toc503262309" w:history="1">
+            <w:r>
+              <w:rPr>
+                <w:rStyle w:val="Lienhypertexte"/>
                 <w:noProof/>
               </w:rPr>
               <w:t>PARTIE 3. CALENDRIER DES GRANDES ETAPES</w:t>
@@ -983,7 +968,7 @@
                 <w:noProof/>
                 <w:webHidden/>
               </w:rPr>
-              <w:instrText xml:space="preserve"> PAGEREF _Toc503192789 \h </w:instrText>
+              <w:instrText xml:space="preserve"> PAGEREF _Toc503262309 \h </w:instrText>
             </w:r>
             <w:r>
               <w:rPr>
@@ -1016,22 +1001,20 @@
         </w:p>
         <w:p>
           <w:pPr>
-            <w:pStyle w:val="TOC1"/>
+            <w:pStyle w:val="TM1"/>
             <w:tabs>
               <w:tab w:val="right" w:leader="dot" w:pos="9060"/>
             </w:tabs>
             <w:rPr>
               <w:rFonts w:eastAsiaTheme="minorEastAsia"/>
               <w:noProof/>
-              <w:sz w:val="24"/>
-              <w:szCs w:val="24"/>
-              <w:lang w:val="en-GB" w:eastAsia="en-GB"/>
+              <w:lang w:eastAsia="fr-FR"/>
             </w:rPr>
           </w:pPr>
-          <w:hyperlink w:anchor="_Toc503192790" w:history="1">
-            <w:r>
-              <w:rPr>
-                <w:rStyle w:val="Hyperlink"/>
+          <w:hyperlink w:anchor="_Toc503262310" w:history="1">
+            <w:r>
+              <w:rPr>
+                <w:rStyle w:val="Lienhypertexte"/>
                 <w:noProof/>
               </w:rPr>
               <w:t>PARTIE 4. REALISATION DES CINQ POINTS DU PROJET</w:t>
@@ -1055,7 +1038,7 @@
                 <w:noProof/>
                 <w:webHidden/>
               </w:rPr>
-              <w:instrText xml:space="preserve"> PAGEREF _Toc503192790 \h </w:instrText>
+              <w:instrText xml:space="preserve"> PAGEREF _Toc503262310 \h </w:instrText>
             </w:r>
             <w:r>
               <w:rPr>
@@ -1088,22 +1071,20 @@
         </w:p>
         <w:p>
           <w:pPr>
-            <w:pStyle w:val="TOC2"/>
+            <w:pStyle w:val="TM2"/>
             <w:tabs>
               <w:tab w:val="right" w:leader="dot" w:pos="9060"/>
             </w:tabs>
             <w:rPr>
               <w:rFonts w:eastAsiaTheme="minorEastAsia"/>
               <w:noProof/>
-              <w:sz w:val="24"/>
-              <w:szCs w:val="24"/>
-              <w:lang w:val="en-GB" w:eastAsia="en-GB"/>
+              <w:lang w:eastAsia="fr-FR"/>
             </w:rPr>
           </w:pPr>
-          <w:hyperlink w:anchor="_Toc503192791" w:history="1">
-            <w:r>
-              <w:rPr>
-                <w:rStyle w:val="Hyperlink"/>
+          <w:hyperlink w:anchor="_Toc503262311" w:history="1">
+            <w:r>
+              <w:rPr>
+                <w:rStyle w:val="Lienhypertexte"/>
                 <w:rFonts w:eastAsia="Times New Roman"/>
                 <w:noProof/>
                 <w:lang w:eastAsia="en-GB"/>
@@ -1129,7 +1110,7 @@
                 <w:noProof/>
                 <w:webHidden/>
               </w:rPr>
-              <w:instrText xml:space="preserve"> PAGEREF _Toc503192791 \h </w:instrText>
+              <w:instrText xml:space="preserve"> PAGEREF _Toc503262311 \h </w:instrText>
             </w:r>
             <w:r>
               <w:rPr>
@@ -1162,22 +1143,20 @@
         </w:p>
         <w:p>
           <w:pPr>
-            <w:pStyle w:val="TOC2"/>
+            <w:pStyle w:val="TM2"/>
             <w:tabs>
               <w:tab w:val="right" w:leader="dot" w:pos="9060"/>
             </w:tabs>
             <w:rPr>
               <w:rFonts w:eastAsiaTheme="minorEastAsia"/>
               <w:noProof/>
-              <w:sz w:val="24"/>
-              <w:szCs w:val="24"/>
-              <w:lang w:val="en-GB" w:eastAsia="en-GB"/>
+              <w:lang w:eastAsia="fr-FR"/>
             </w:rPr>
           </w:pPr>
-          <w:hyperlink w:anchor="_Toc503192792" w:history="1">
-            <w:r>
-              <w:rPr>
-                <w:rStyle w:val="Hyperlink"/>
+          <w:hyperlink w:anchor="_Toc503262312" w:history="1">
+            <w:r>
+              <w:rPr>
+                <w:rStyle w:val="Lienhypertexte"/>
                 <w:rFonts w:eastAsia="Times New Roman"/>
                 <w:noProof/>
                 <w:lang w:eastAsia="en-GB"/>
@@ -1203,7 +1182,7 @@
                 <w:noProof/>
                 <w:webHidden/>
               </w:rPr>
-              <w:instrText xml:space="preserve"> PAGEREF _Toc503192792 \h </w:instrText>
+              <w:instrText xml:space="preserve"> PAGEREF _Toc503262312 \h </w:instrText>
             </w:r>
             <w:r>
               <w:rPr>
@@ -1236,22 +1215,20 @@
         </w:p>
         <w:p>
           <w:pPr>
-            <w:pStyle w:val="TOC2"/>
+            <w:pStyle w:val="TM2"/>
             <w:tabs>
               <w:tab w:val="right" w:leader="dot" w:pos="9060"/>
             </w:tabs>
             <w:rPr>
               <w:rFonts w:eastAsiaTheme="minorEastAsia"/>
               <w:noProof/>
-              <w:sz w:val="24"/>
-              <w:szCs w:val="24"/>
-              <w:lang w:val="en-GB" w:eastAsia="en-GB"/>
+              <w:lang w:eastAsia="fr-FR"/>
             </w:rPr>
           </w:pPr>
-          <w:hyperlink w:anchor="_Toc503192793" w:history="1">
-            <w:r>
-              <w:rPr>
-                <w:rStyle w:val="Hyperlink"/>
+          <w:hyperlink w:anchor="_Toc503262313" w:history="1">
+            <w:r>
+              <w:rPr>
+                <w:rStyle w:val="Lienhypertexte"/>
                 <w:rFonts w:eastAsia="Times New Roman"/>
                 <w:noProof/>
                 <w:lang w:eastAsia="en-GB"/>
@@ -1277,7 +1254,7 @@
                 <w:noProof/>
                 <w:webHidden/>
               </w:rPr>
-              <w:instrText xml:space="preserve"> PAGEREF _Toc503192793 \h </w:instrText>
+              <w:instrText xml:space="preserve"> PAGEREF _Toc503262313 \h </w:instrText>
             </w:r>
             <w:r>
               <w:rPr>
@@ -1310,22 +1287,20 @@
         </w:p>
         <w:p>
           <w:pPr>
-            <w:pStyle w:val="TOC2"/>
+            <w:pStyle w:val="TM2"/>
             <w:tabs>
               <w:tab w:val="right" w:leader="dot" w:pos="9060"/>
             </w:tabs>
             <w:rPr>
               <w:rFonts w:eastAsiaTheme="minorEastAsia"/>
               <w:noProof/>
-              <w:sz w:val="24"/>
-              <w:szCs w:val="24"/>
-              <w:lang w:val="en-GB" w:eastAsia="en-GB"/>
+              <w:lang w:eastAsia="fr-FR"/>
             </w:rPr>
           </w:pPr>
-          <w:hyperlink w:anchor="_Toc503192794" w:history="1">
-            <w:r>
-              <w:rPr>
-                <w:rStyle w:val="Hyperlink"/>
+          <w:hyperlink w:anchor="_Toc503262314" w:history="1">
+            <w:r>
+              <w:rPr>
+                <w:rStyle w:val="Lienhypertexte"/>
                 <w:rFonts w:eastAsia="Times New Roman"/>
                 <w:noProof/>
                 <w:lang w:eastAsia="en-GB"/>
@@ -1351,7 +1326,7 @@
                 <w:noProof/>
                 <w:webHidden/>
               </w:rPr>
-              <w:instrText xml:space="preserve"> PAGEREF _Toc503192794 \h </w:instrText>
+              <w:instrText xml:space="preserve"> PAGEREF _Toc503262314 \h </w:instrText>
             </w:r>
             <w:r>
               <w:rPr>
@@ -1384,22 +1359,20 @@
         </w:p>
         <w:p>
           <w:pPr>
-            <w:pStyle w:val="TOC2"/>
+            <w:pStyle w:val="TM2"/>
             <w:tabs>
               <w:tab w:val="right" w:leader="dot" w:pos="9060"/>
             </w:tabs>
             <w:rPr>
               <w:rFonts w:eastAsiaTheme="minorEastAsia"/>
               <w:noProof/>
-              <w:sz w:val="24"/>
-              <w:szCs w:val="24"/>
-              <w:lang w:val="en-GB" w:eastAsia="en-GB"/>
+              <w:lang w:eastAsia="fr-FR"/>
             </w:rPr>
           </w:pPr>
-          <w:hyperlink w:anchor="_Toc503192795" w:history="1">
-            <w:r>
-              <w:rPr>
-                <w:rStyle w:val="Hyperlink"/>
+          <w:hyperlink w:anchor="_Toc503262315" w:history="1">
+            <w:r>
+              <w:rPr>
+                <w:rStyle w:val="Lienhypertexte"/>
                 <w:rFonts w:eastAsia="Times New Roman"/>
                 <w:noProof/>
                 <w:lang w:eastAsia="en-GB"/>
@@ -1425,7 +1398,7 @@
                 <w:noProof/>
                 <w:webHidden/>
               </w:rPr>
-              <w:instrText xml:space="preserve"> PAGEREF _Toc503192795 \h </w:instrText>
+              <w:instrText xml:space="preserve"> PAGEREF _Toc503262315 \h </w:instrText>
             </w:r>
             <w:r>
               <w:rPr>
@@ -1458,22 +1431,20 @@
         </w:p>
         <w:p>
           <w:pPr>
-            <w:pStyle w:val="TOC1"/>
+            <w:pStyle w:val="TM1"/>
             <w:tabs>
               <w:tab w:val="right" w:leader="dot" w:pos="9060"/>
             </w:tabs>
             <w:rPr>
               <w:rFonts w:eastAsiaTheme="minorEastAsia"/>
               <w:noProof/>
-              <w:sz w:val="24"/>
-              <w:szCs w:val="24"/>
-              <w:lang w:val="en-GB" w:eastAsia="en-GB"/>
+              <w:lang w:eastAsia="fr-FR"/>
             </w:rPr>
           </w:pPr>
-          <w:hyperlink w:anchor="_Toc503192796" w:history="1">
-            <w:r>
-              <w:rPr>
-                <w:rStyle w:val="Hyperlink"/>
+          <w:hyperlink w:anchor="_Toc503262316" w:history="1">
+            <w:r>
+              <w:rPr>
+                <w:rStyle w:val="Lienhypertexte"/>
                 <w:noProof/>
               </w:rPr>
               <w:t>PARTIE 5. PROCEDURE POUR CREER UN NOUVEAU PLUGIN</w:t>
@@ -1497,7 +1468,7 @@
                 <w:noProof/>
                 <w:webHidden/>
               </w:rPr>
-              <w:instrText xml:space="preserve"> PAGEREF _Toc503192796 \h </w:instrText>
+              <w:instrText xml:space="preserve"> PAGEREF _Toc503262316 \h </w:instrText>
             </w:r>
             <w:r>
               <w:rPr>
@@ -1517,7 +1488,7 @@
                 <w:noProof/>
                 <w:webHidden/>
               </w:rPr>
-              <w:t>4</w:t>
+              <w:t>5</w:t>
             </w:r>
             <w:r>
               <w:rPr>
@@ -1530,22 +1501,20 @@
         </w:p>
         <w:p>
           <w:pPr>
-            <w:pStyle w:val="TOC1"/>
+            <w:pStyle w:val="TM1"/>
             <w:tabs>
               <w:tab w:val="right" w:leader="dot" w:pos="9060"/>
             </w:tabs>
             <w:rPr>
               <w:rFonts w:eastAsiaTheme="minorEastAsia"/>
               <w:noProof/>
-              <w:sz w:val="24"/>
-              <w:szCs w:val="24"/>
-              <w:lang w:val="en-GB" w:eastAsia="en-GB"/>
+              <w:lang w:eastAsia="fr-FR"/>
             </w:rPr>
           </w:pPr>
-          <w:hyperlink w:anchor="_Toc503192797" w:history="1">
-            <w:r>
-              <w:rPr>
-                <w:rStyle w:val="Hyperlink"/>
+          <w:hyperlink w:anchor="_Toc503262317" w:history="1">
+            <w:r>
+              <w:rPr>
+                <w:rStyle w:val="Lienhypertexte"/>
                 <w:noProof/>
               </w:rPr>
               <w:t>PARTIE 6. EXEMPLES DE PLUGINS</w:t>
@@ -1569,7 +1538,7 @@
                 <w:noProof/>
                 <w:webHidden/>
               </w:rPr>
-              <w:instrText xml:space="preserve"> PAGEREF _Toc503192797 \h </w:instrText>
+              <w:instrText xml:space="preserve"> PAGEREF _Toc503262317 \h </w:instrText>
             </w:r>
             <w:r>
               <w:rPr>
@@ -1589,7 +1558,7 @@
                 <w:noProof/>
                 <w:webHidden/>
               </w:rPr>
-              <w:t>4</w:t>
+              <w:t>5</w:t>
             </w:r>
             <w:r>
               <w:rPr>
@@ -1614,9 +1583,9 @@
     <w:p/>
     <w:p>
       <w:pPr>
-        <w:pStyle w:val="Heading1"/>
-      </w:pPr>
-      <w:bookmarkStart w:id="0" w:name="_Toc503192784"/>
+        <w:pStyle w:val="Titre1"/>
+      </w:pPr>
+      <w:bookmarkStart w:id="0" w:name="_Toc503262304"/>
       <w:r>
         <w:t xml:space="preserve">PARTIE </w:t>
       </w:r>
@@ -1637,104 +1606,140 @@
     <w:p/>
     <w:p>
       <w:pPr>
-        <w:pStyle w:val="Heading2"/>
-        <w:rPr>
-          <w:lang w:val="en-GB"/>
-        </w:rPr>
-      </w:pPr>
-      <w:bookmarkStart w:id="1" w:name="_Toc503192785"/>
+        <w:pStyle w:val="Titre2"/>
+      </w:pPr>
+      <w:bookmarkStart w:id="1" w:name="_Toc503262305"/>
       <w:r>
-        <w:rPr>
-          <w:lang w:val="en-GB"/>
-        </w:rPr>
         <w:t>DATAO Chen</w:t>
       </w:r>
       <w:bookmarkEnd w:id="1"/>
     </w:p>
+    <w:p/>
+    <w:p/>
     <w:p>
       <w:pPr>
-        <w:rPr>
-          <w:lang w:val="en-GB"/>
-        </w:rPr>
-      </w:pPr>
-    </w:p>
-    <w:p>
-      <w:pPr>
-        <w:rPr>
-          <w:lang w:val="en-GB"/>
-        </w:rPr>
-      </w:pPr>
-    </w:p>
-    <w:p>
-      <w:pPr>
-        <w:pStyle w:val="Heading2"/>
-        <w:rPr>
-          <w:lang w:val="en-GB"/>
-        </w:rPr>
-      </w:pPr>
-      <w:bookmarkStart w:id="2" w:name="_Toc503192786"/>
+        <w:pStyle w:val="Titre2"/>
+      </w:pPr>
+      <w:bookmarkStart w:id="2" w:name="_Toc503262306"/>
       <w:r>
-        <w:rPr>
-          <w:lang w:val="en-GB"/>
-        </w:rPr>
-        <w:t>FOUNTAINE Gael</w:t>
+        <w:t>FO</w:t>
+      </w:r>
+      <w:r>
+        <w:t>NTAINE Ga</w:t>
+      </w:r>
+      <w:r>
+        <w:t>ë</w:t>
+      </w:r>
+      <w:r>
+        <w:t>l</w:t>
       </w:r>
       <w:bookmarkEnd w:id="2"/>
     </w:p>
+    <w:p/>
     <w:p>
-      <w:pPr>
+      <w:r>
+        <w:tab/>
+        <w:t>Mon travail au sein du groupe et dans le projet en général est divisé en plusieurs parties. Premièrement, la structure et la découpe du projet « maven » en 3 modules distinct (moteur, annotation et plugin). J’ai également pu rédiger 1 plugin d’attaque et 1 plugin de graphisme sur le projet, « </w:t>
+      </w:r>
+      <w:r>
         <w:rPr>
-          <w:lang w:val="en-GB"/>
+          <w:i/>
         </w:rPr>
-      </w:pPr>
+        <w:t>AttaqueSimple</w:t>
+      </w:r>
+      <w:r>
+        <w:t> » qui permet à deux Robot de s’affronter et « </w:t>
+      </w:r>
+      <w:r>
+        <w:rPr>
+          <w:i/>
+        </w:rPr>
+        <w:t>NomRobot</w:t>
+      </w:r>
+      <w:r>
+        <w:t> » qui place le nom des robots au-dessus de ces derniers en cours de partie.</w:t>
+      </w:r>
+      <w:r>
+        <w:t xml:space="preserve"> </w:t>
+      </w:r>
     </w:p>
     <w:p>
       <w:pPr>
+        <w:ind w:firstLine="708"/>
+      </w:pPr>
+      <w:r>
+        <w:t>De plus,</w:t>
+      </w:r>
+      <w:r>
+        <w:t xml:space="preserve"> </w:t>
+      </w:r>
+      <w:r>
+        <w:t>mon rôle aura été de créer la classe « Launch » qui permet de lancer une partie et de dérouler un scénario quant à la mort des robots. J’ai également participé</w:t>
+      </w:r>
+      <w:r>
+        <w:t xml:space="preserve"> au moteur du jeu avec la classe « </w:t>
+      </w:r>
+      <w:r>
         <w:rPr>
-          <w:lang w:val="en-GB"/>
+          <w:i/>
         </w:rPr>
-      </w:pPr>
+        <w:t>FrameWithMenu</w:t>
+      </w:r>
+      <w:r>
+        <w:t> » que j’ai modifié plusieurs fois afin d’optimiser le fonctionnement du jeu.</w:t>
+      </w:r>
     </w:p>
     <w:p>
       <w:pPr>
-        <w:pStyle w:val="Heading2"/>
-        <w:rPr>
-          <w:lang w:val="en-GB"/>
-        </w:rPr>
-      </w:pPr>
-      <w:bookmarkStart w:id="3" w:name="_Toc503192787"/>
+        <w:ind w:firstLine="708"/>
+      </w:pPr>
       <w:r>
-        <w:rPr>
-          <w:lang w:val="en-GB"/>
-        </w:rPr>
+        <w:lastRenderedPageBreak/>
+        <w:t xml:space="preserve">Enfin, la dernière partie concrète aura </w:t>
+      </w:r>
+      <w:bookmarkStart w:id="3" w:name="_GoBack"/>
+      <w:bookmarkEnd w:id="3"/>
+      <w:r>
+        <w:t xml:space="preserve">été de rédiger les tests unitaires de certaines classes permettant de tester les classes centrales du jeu. Pour conclure, </w:t>
+      </w:r>
+      <w:r>
+        <w:t xml:space="preserve">le projet m’a permis de mettre en pratique toutes </w:t>
+      </w:r>
+      <w:r>
+        <w:t>les connaissances accumulées</w:t>
+      </w:r>
+      <w:r>
+        <w:t xml:space="preserve"> au cours du semestre de M1 MIAGE et de m’améliorer dans le travail d’équipe.</w:t>
+      </w:r>
+    </w:p>
+    <w:p/>
+    <w:p>
+      <w:pPr>
+        <w:pStyle w:val="Titre2"/>
+      </w:pPr>
+      <w:bookmarkStart w:id="4" w:name="_Toc503262307"/>
+      <w:r>
         <w:t>ROMAN Geoffrey</w:t>
       </w:r>
-      <w:bookmarkEnd w:id="3"/>
+      <w:bookmarkEnd w:id="4"/>
     </w:p>
+    <w:p/>
     <w:p>
       <w:pPr>
-        <w:rPr>
-          <w:lang w:val="en-GB"/>
-        </w:rPr>
-      </w:pPr>
-    </w:p>
-    <w:p>
-      <w:pPr>
-        <w:pStyle w:val="Heading1"/>
+        <w:pStyle w:val="Titre1"/>
         <w:rPr>
           <w:rFonts w:asciiTheme="minorHAnsi" w:eastAsiaTheme="minorHAnsi" w:hAnsiTheme="minorHAnsi" w:cstheme="minorBidi"/>
           <w:color w:val="auto"/>
           <w:sz w:val="22"/>
           <w:szCs w:val="22"/>
-          <w:lang w:val="en-GB"/>
         </w:rPr>
       </w:pPr>
     </w:p>
     <w:p>
       <w:pPr>
-        <w:pStyle w:val="Heading1"/>
-      </w:pPr>
-      <w:bookmarkStart w:id="4" w:name="_Toc503192788"/>
+        <w:pStyle w:val="Titre1"/>
+      </w:pPr>
+      <w:bookmarkStart w:id="5" w:name="_Toc503262308"/>
       <w:r>
         <w:t xml:space="preserve">PARTIE </w:t>
       </w:r>
@@ -1747,16 +1752,16 @@
       <w:r>
         <w:t>PROCEDURE A SUIVRE POUR TESTER LE PROJET</w:t>
       </w:r>
-      <w:bookmarkEnd w:id="4"/>
+      <w:bookmarkEnd w:id="5"/>
     </w:p>
     <w:p/>
     <w:p/>
     <w:p>
       <w:pPr>
-        <w:pStyle w:val="Heading1"/>
-      </w:pPr>
-      <w:bookmarkStart w:id="5" w:name="_Toc502755566"/>
-      <w:bookmarkStart w:id="6" w:name="_Toc503192789"/>
+        <w:pStyle w:val="Titre1"/>
+      </w:pPr>
+      <w:bookmarkStart w:id="6" w:name="_Toc502755566"/>
+      <w:bookmarkStart w:id="7" w:name="_Toc503262309"/>
       <w:r>
         <w:t xml:space="preserve">PARTIE </w:t>
       </w:r>
@@ -1769,16 +1774,16 @@
       <w:r>
         <w:t>CALENDRIER DES GRANDES ETAPES</w:t>
       </w:r>
-      <w:bookmarkEnd w:id="5"/>
       <w:bookmarkEnd w:id="6"/>
+      <w:bookmarkEnd w:id="7"/>
     </w:p>
     <w:p/>
     <w:p/>
     <w:p>
       <w:pPr>
-        <w:pStyle w:val="Heading1"/>
-      </w:pPr>
-      <w:bookmarkStart w:id="7" w:name="_Toc503192790"/>
+        <w:pStyle w:val="Titre1"/>
+      </w:pPr>
+      <w:bookmarkStart w:id="8" w:name="_Toc503262310"/>
       <w:r>
         <w:t xml:space="preserve">PARTIE </w:t>
       </w:r>
@@ -1791,18 +1796,18 @@
       <w:r>
         <w:t>REALISATION DES CINQ POINTS DU PROJET</w:t>
       </w:r>
-      <w:bookmarkEnd w:id="7"/>
+      <w:bookmarkEnd w:id="8"/>
     </w:p>
     <w:p/>
     <w:p>
       <w:pPr>
-        <w:pStyle w:val="Heading2"/>
+        <w:pStyle w:val="Titre2"/>
         <w:rPr>
           <w:rFonts w:eastAsia="Times New Roman"/>
           <w:lang w:eastAsia="en-GB"/>
         </w:rPr>
       </w:pPr>
-      <w:bookmarkStart w:id="8" w:name="_Toc503192791"/>
+      <w:bookmarkStart w:id="9" w:name="_Toc503262311"/>
       <w:r>
         <w:rPr>
           <w:rFonts w:eastAsia="Times New Roman"/>
@@ -1810,7 +1815,7 @@
         </w:rPr>
         <w:t>Fonctionnalité</w:t>
       </w:r>
-      <w:bookmarkEnd w:id="8"/>
+      <w:bookmarkEnd w:id="9"/>
     </w:p>
     <w:p>
       <w:pPr>
@@ -1821,13 +1826,13 @@
     </w:p>
     <w:p>
       <w:pPr>
-        <w:pStyle w:val="Heading2"/>
+        <w:pStyle w:val="Titre2"/>
         <w:rPr>
           <w:rFonts w:eastAsia="Times New Roman"/>
           <w:lang w:eastAsia="en-GB"/>
         </w:rPr>
       </w:pPr>
-      <w:bookmarkStart w:id="9" w:name="_Toc503192792"/>
+      <w:bookmarkStart w:id="10" w:name="_Toc503262312"/>
       <w:r>
         <w:rPr>
           <w:rFonts w:eastAsia="Times New Roman"/>
@@ -1842,7 +1847,7 @@
         </w:rPr>
         <w:t>écanisme de gestion de plugins et de chargement dynamique</w:t>
       </w:r>
-      <w:bookmarkEnd w:id="9"/>
+      <w:bookmarkEnd w:id="10"/>
     </w:p>
     <w:p>
       <w:pPr>
@@ -1853,13 +1858,13 @@
     </w:p>
     <w:p>
       <w:pPr>
-        <w:pStyle w:val="Heading2"/>
+        <w:pStyle w:val="Titre2"/>
         <w:rPr>
           <w:rFonts w:eastAsia="Times New Roman"/>
           <w:lang w:eastAsia="en-GB"/>
         </w:rPr>
       </w:pPr>
-      <w:bookmarkStart w:id="10" w:name="_Toc503192793"/>
+      <w:bookmarkStart w:id="11" w:name="_Toc503262313"/>
       <w:r>
         <w:rPr>
           <w:rFonts w:eastAsia="Times New Roman"/>
@@ -1874,7 +1879,7 @@
         </w:rPr>
         <w:t>ersistance (sauvegarde de l'état des plugins)</w:t>
       </w:r>
-      <w:bookmarkEnd w:id="10"/>
+      <w:bookmarkEnd w:id="11"/>
     </w:p>
     <w:p>
       <w:pPr>
@@ -1885,13 +1890,13 @@
     </w:p>
     <w:p>
       <w:pPr>
-        <w:pStyle w:val="Heading2"/>
+        <w:pStyle w:val="Titre2"/>
         <w:rPr>
           <w:rFonts w:eastAsia="Times New Roman"/>
           <w:lang w:eastAsia="en-GB"/>
         </w:rPr>
       </w:pPr>
-      <w:bookmarkStart w:id="11" w:name="_Toc503192794"/>
+      <w:bookmarkStart w:id="12" w:name="_Toc503262314"/>
       <w:r>
         <w:rPr>
           <w:rFonts w:eastAsia="Times New Roman"/>
@@ -1906,7 +1911,7 @@
         </w:rPr>
         <w:t>odularité et dépendances</w:t>
       </w:r>
-      <w:bookmarkEnd w:id="11"/>
+      <w:bookmarkEnd w:id="12"/>
     </w:p>
     <w:p>
       <w:pPr>
@@ -1917,13 +1922,13 @@
     </w:p>
     <w:p>
       <w:pPr>
-        <w:pStyle w:val="Heading2"/>
+        <w:pStyle w:val="Titre2"/>
         <w:rPr>
           <w:sz w:val="32"/>
           <w:szCs w:val="32"/>
         </w:rPr>
       </w:pPr>
-      <w:bookmarkStart w:id="12" w:name="_Toc503192795"/>
+      <w:bookmarkStart w:id="13" w:name="_Toc503262315"/>
       <w:r>
         <w:rPr>
           <w:rFonts w:eastAsia="Times New Roman"/>
@@ -1938,7 +1943,7 @@
         </w:rPr>
         <w:t>ocumentation / gestion du projet</w:t>
       </w:r>
-      <w:bookmarkEnd w:id="12"/>
+      <w:bookmarkEnd w:id="13"/>
       <w:r>
         <w:rPr>
           <w:rFonts w:eastAsia="Times New Roman"/>
@@ -1949,16 +1954,14 @@
     </w:p>
     <w:p/>
     <w:p/>
+    <w:p/>
     <w:p>
-      <w:bookmarkStart w:id="13" w:name="_GoBack"/>
-      <w:bookmarkEnd w:id="13"/>
-    </w:p>
-    <w:p>
-      <w:pPr>
-        <w:pStyle w:val="Heading1"/>
-      </w:pPr>
-      <w:bookmarkStart w:id="14" w:name="_Toc503192796"/>
+      <w:pPr>
+        <w:pStyle w:val="Titre1"/>
+      </w:pPr>
+      <w:bookmarkStart w:id="14" w:name="_Toc503262316"/>
       <w:r>
+        <w:lastRenderedPageBreak/>
         <w:t xml:space="preserve">PARTIE </w:t>
       </w:r>
       <w:r>
@@ -1976,9 +1979,9 @@
     <w:p/>
     <w:p>
       <w:pPr>
-        <w:pStyle w:val="Heading1"/>
-      </w:pPr>
-      <w:bookmarkStart w:id="15" w:name="_Toc503192797"/>
+        <w:pStyle w:val="Titre1"/>
+      </w:pPr>
+      <w:bookmarkStart w:id="15" w:name="_Toc503262317"/>
       <w:r>
         <w:t xml:space="preserve">PARTIE </w:t>
       </w:r>
@@ -2024,7 +2027,7 @@
 </file>
 
 <file path=word/endnotes.xml><?xml version="1.0" encoding="utf-8"?>
-<w:endnotes xmlns:wpc="http://schemas.microsoft.com/office/word/2010/wordprocessingCanvas" xmlns:mo="http://schemas.microsoft.com/office/mac/office/2008/main" xmlns:mc="http://schemas.openxmlformats.org/markup-compatibility/2006" xmlns:mv="urn:schemas-microsoft-com:mac:vml" xmlns:o="urn:schemas-microsoft-com:office:office" xmlns:r="http://schemas.openxmlformats.org/officeDocument/2006/relationships" xmlns:m="http://schemas.openxmlformats.org/officeDocument/2006/math" xmlns:v="urn:schemas-microsoft-com:vml" xmlns:wp14="http://schemas.microsoft.com/office/word/2010/wordprocessingDrawing" xmlns:wp="http://schemas.openxmlformats.org/drawingml/2006/wordprocessingDrawing" xmlns:w10="urn:schemas-microsoft-com:office:word" xmlns:w="http://schemas.openxmlformats.org/wordprocessingml/2006/main" xmlns:w14="http://schemas.microsoft.com/office/word/2010/wordml" xmlns:w15="http://schemas.microsoft.com/office/word/2012/wordml" xmlns:wpg="http://schemas.microsoft.com/office/word/2010/wordprocessingGroup" xmlns:wpi="http://schemas.microsoft.com/office/word/2010/wordprocessingInk" xmlns:wne="http://schemas.microsoft.com/office/word/2006/wordml" xmlns:wps="http://schemas.microsoft.com/office/word/2010/wordprocessingShape" mc:Ignorable="w14 w15 wp14">
+<w:endnotes xmlns:wpc="http://schemas.microsoft.com/office/word/2010/wordprocessingCanvas" xmlns:cx="http://schemas.microsoft.com/office/drawing/2014/chartex" xmlns:cx1="http://schemas.microsoft.com/office/drawing/2015/9/8/chartex" xmlns:cx2="http://schemas.microsoft.com/office/drawing/2015/10/21/chartex" xmlns:cx3="http://schemas.microsoft.com/office/drawing/2016/5/9/chartex" xmlns:cx4="http://schemas.microsoft.com/office/drawing/2016/5/10/chartex" xmlns:cx5="http://schemas.microsoft.com/office/drawing/2016/5/11/chartex" xmlns:cx6="http://schemas.microsoft.com/office/drawing/2016/5/12/chartex" xmlns:cx7="http://schemas.microsoft.com/office/drawing/2016/5/13/chartex" xmlns:cx8="http://schemas.microsoft.com/office/drawing/2016/5/14/chartex" xmlns:mc="http://schemas.openxmlformats.org/markup-compatibility/2006" xmlns:aink="http://schemas.microsoft.com/office/drawing/2016/ink" xmlns:am3d="http://schemas.microsoft.com/office/drawing/2017/model3d" xmlns:o="urn:schemas-microsoft-com:office:office" xmlns:r="http://schemas.openxmlformats.org/officeDocument/2006/relationships" xmlns:m="http://schemas.openxmlformats.org/officeDocument/2006/math" xmlns:v="urn:schemas-microsoft-com:vml" xmlns:wp14="http://schemas.microsoft.com/office/word/2010/wordprocessingDrawing" xmlns:wp="http://schemas.openxmlformats.org/drawingml/2006/wordprocessingDrawing" xmlns:w10="urn:schemas-microsoft-com:office:word" xmlns:w="http://schemas.openxmlformats.org/wordprocessingml/2006/main" xmlns:w14="http://schemas.microsoft.com/office/word/2010/wordml" xmlns:w15="http://schemas.microsoft.com/office/word/2012/wordml" xmlns:w16se="http://schemas.microsoft.com/office/word/2015/wordml/symex" xmlns:wpg="http://schemas.microsoft.com/office/word/2010/wordprocessingGroup" xmlns:wpi="http://schemas.microsoft.com/office/word/2010/wordprocessingInk" xmlns:wne="http://schemas.microsoft.com/office/word/2006/wordml" xmlns:wps="http://schemas.microsoft.com/office/word/2010/wordprocessingShape" mc:Ignorable="w14 w15 w16se wp14">
   <w:endnote w:type="separator" w:id="-1">
     <w:p>
       <w:pPr>
@@ -2049,7 +2052,7 @@
 </file>
 
 <file path=word/footer1.xml><?xml version="1.0" encoding="utf-8"?>
-<w:ftr xmlns:wpc="http://schemas.microsoft.com/office/word/2010/wordprocessingCanvas" xmlns:mo="http://schemas.microsoft.com/office/mac/office/2008/main" xmlns:mc="http://schemas.openxmlformats.org/markup-compatibility/2006" xmlns:mv="urn:schemas-microsoft-com:mac:vml" xmlns:o="urn:schemas-microsoft-com:office:office" xmlns:r="http://schemas.openxmlformats.org/officeDocument/2006/relationships" xmlns:m="http://schemas.openxmlformats.org/officeDocument/2006/math" xmlns:v="urn:schemas-microsoft-com:vml" xmlns:wp14="http://schemas.microsoft.com/office/word/2010/wordprocessingDrawing" xmlns:wp="http://schemas.openxmlformats.org/drawingml/2006/wordprocessingDrawing" xmlns:w10="urn:schemas-microsoft-com:office:word" xmlns:w="http://schemas.openxmlformats.org/wordprocessingml/2006/main" xmlns:w14="http://schemas.microsoft.com/office/word/2010/wordml" xmlns:w15="http://schemas.microsoft.com/office/word/2012/wordml" xmlns:wpg="http://schemas.microsoft.com/office/word/2010/wordprocessingGroup" xmlns:wpi="http://schemas.microsoft.com/office/word/2010/wordprocessingInk" xmlns:wne="http://schemas.microsoft.com/office/word/2006/wordml" xmlns:wps="http://schemas.microsoft.com/office/word/2010/wordprocessingShape" mc:Ignorable="w14 w15 wp14">
+<w:ftr xmlns:wpc="http://schemas.microsoft.com/office/word/2010/wordprocessingCanvas" xmlns:cx="http://schemas.microsoft.com/office/drawing/2014/chartex" xmlns:cx1="http://schemas.microsoft.com/office/drawing/2015/9/8/chartex" xmlns:cx2="http://schemas.microsoft.com/office/drawing/2015/10/21/chartex" xmlns:cx3="http://schemas.microsoft.com/office/drawing/2016/5/9/chartex" xmlns:cx4="http://schemas.microsoft.com/office/drawing/2016/5/10/chartex" xmlns:cx5="http://schemas.microsoft.com/office/drawing/2016/5/11/chartex" xmlns:cx6="http://schemas.microsoft.com/office/drawing/2016/5/12/chartex" xmlns:cx7="http://schemas.microsoft.com/office/drawing/2016/5/13/chartex" xmlns:cx8="http://schemas.microsoft.com/office/drawing/2016/5/14/chartex" xmlns:mc="http://schemas.openxmlformats.org/markup-compatibility/2006" xmlns:aink="http://schemas.microsoft.com/office/drawing/2016/ink" xmlns:am3d="http://schemas.microsoft.com/office/drawing/2017/model3d" xmlns:o="urn:schemas-microsoft-com:office:office" xmlns:r="http://schemas.openxmlformats.org/officeDocument/2006/relationships" xmlns:m="http://schemas.openxmlformats.org/officeDocument/2006/math" xmlns:v="urn:schemas-microsoft-com:vml" xmlns:wp14="http://schemas.microsoft.com/office/word/2010/wordprocessingDrawing" xmlns:wp="http://schemas.openxmlformats.org/drawingml/2006/wordprocessingDrawing" xmlns:w10="urn:schemas-microsoft-com:office:word" xmlns:w="http://schemas.openxmlformats.org/wordprocessingml/2006/main" xmlns:w14="http://schemas.microsoft.com/office/word/2010/wordml" xmlns:w15="http://schemas.microsoft.com/office/word/2012/wordml" xmlns:w16se="http://schemas.microsoft.com/office/word/2015/wordml/symex" xmlns:wpg="http://schemas.microsoft.com/office/word/2010/wordprocessingGroup" xmlns:wpi="http://schemas.microsoft.com/office/word/2010/wordprocessingInk" xmlns:wne="http://schemas.microsoft.com/office/word/2006/wordml" xmlns:wps="http://schemas.microsoft.com/office/word/2010/wordprocessingShape" mc:Ignorable="w14 w15 w16se wp14">
   <w:p/>
   <w:tbl>
     <w:tblPr>
@@ -2083,7 +2086,7 @@
         </w:tcPr>
         <w:p>
           <w:pPr>
-            <w:pStyle w:val="Header"/>
+            <w:pStyle w:val="En-tte"/>
             <w:rPr>
               <w:caps/>
               <w:sz w:val="18"/>
@@ -2102,7 +2105,7 @@
         </w:tcPr>
         <w:p>
           <w:pPr>
-            <w:pStyle w:val="Header"/>
+            <w:pStyle w:val="En-tte"/>
             <w:jc w:val="right"/>
             <w:rPr>
               <w:caps/>
@@ -2125,9 +2128,6 @@
           <w:alias w:val="Auteur"/>
           <w:tag w:val=""/>
           <w:id w:val="1534151868"/>
-          <w:placeholder>
-            <w:docPart w:val="5EF588EE493F41C0B8E23414AE0C7DB3"/>
-          </w:placeholder>
           <w:dataBinding w:prefixMappings="xmlns:ns0='http://purl.org/dc/elements/1.1/' xmlns:ns1='http://schemas.openxmlformats.org/package/2006/metadata/core-properties' " w:xpath="/ns1:coreProperties[1]/ns0:creator[1]" w:storeItemID="{6C3C8BC8-F283-45AE-878A-BAB7291924A1}"/>
           <w:text/>
         </w:sdtPr>
@@ -2141,7 +2141,7 @@
             </w:tcPr>
             <w:p>
               <w:pPr>
-                <w:pStyle w:val="Footer"/>
+                <w:pStyle w:val="Pieddepage"/>
                 <w:jc w:val="center"/>
                 <w:rPr>
                   <w:caps/>
@@ -2183,7 +2183,7 @@
         </w:tcPr>
         <w:p>
           <w:pPr>
-            <w:pStyle w:val="Footer"/>
+            <w:pStyle w:val="Pieddepage"/>
             <w:jc w:val="right"/>
             <w:rPr>
               <w:caps/>
@@ -2227,7 +2227,7 @@
               <w:sz w:val="18"/>
               <w:szCs w:val="18"/>
             </w:rPr>
-            <w:t>3</w:t>
+            <w:t>5</w:t>
           </w:r>
           <w:r>
             <w:rPr>
@@ -2244,7 +2244,7 @@
   </w:tbl>
   <w:p>
     <w:pPr>
-      <w:pStyle w:val="Footer"/>
+      <w:pStyle w:val="Pieddepage"/>
       <w:jc w:val="center"/>
     </w:pPr>
   </w:p>
@@ -2252,7 +2252,7 @@
 </file>
 
 <file path=word/footnotes.xml><?xml version="1.0" encoding="utf-8"?>
-<w:footnotes xmlns:wpc="http://schemas.microsoft.com/office/word/2010/wordprocessingCanvas" xmlns:mo="http://schemas.microsoft.com/office/mac/office/2008/main" xmlns:mc="http://schemas.openxmlformats.org/markup-compatibility/2006" xmlns:mv="urn:schemas-microsoft-com:mac:vml" xmlns:o="urn:schemas-microsoft-com:office:office" xmlns:r="http://schemas.openxmlformats.org/officeDocument/2006/relationships" xmlns:m="http://schemas.openxmlformats.org/officeDocument/2006/math" xmlns:v="urn:schemas-microsoft-com:vml" xmlns:wp14="http://schemas.microsoft.com/office/word/2010/wordprocessingDrawing" xmlns:wp="http://schemas.openxmlformats.org/drawingml/2006/wordprocessingDrawing" xmlns:w10="urn:schemas-microsoft-com:office:word" xmlns:w="http://schemas.openxmlformats.org/wordprocessingml/2006/main" xmlns:w14="http://schemas.microsoft.com/office/word/2010/wordml" xmlns:w15="http://schemas.microsoft.com/office/word/2012/wordml" xmlns:wpg="http://schemas.microsoft.com/office/word/2010/wordprocessingGroup" xmlns:wpi="http://schemas.microsoft.com/office/word/2010/wordprocessingInk" xmlns:wne="http://schemas.microsoft.com/office/word/2006/wordml" xmlns:wps="http://schemas.microsoft.com/office/word/2010/wordprocessingShape" mc:Ignorable="w14 w15 wp14">
+<w:footnotes xmlns:wpc="http://schemas.microsoft.com/office/word/2010/wordprocessingCanvas" xmlns:cx="http://schemas.microsoft.com/office/drawing/2014/chartex" xmlns:cx1="http://schemas.microsoft.com/office/drawing/2015/9/8/chartex" xmlns:cx2="http://schemas.microsoft.com/office/drawing/2015/10/21/chartex" xmlns:cx3="http://schemas.microsoft.com/office/drawing/2016/5/9/chartex" xmlns:cx4="http://schemas.microsoft.com/office/drawing/2016/5/10/chartex" xmlns:cx5="http://schemas.microsoft.com/office/drawing/2016/5/11/chartex" xmlns:cx6="http://schemas.microsoft.com/office/drawing/2016/5/12/chartex" xmlns:cx7="http://schemas.microsoft.com/office/drawing/2016/5/13/chartex" xmlns:cx8="http://schemas.microsoft.com/office/drawing/2016/5/14/chartex" xmlns:mc="http://schemas.openxmlformats.org/markup-compatibility/2006" xmlns:aink="http://schemas.microsoft.com/office/drawing/2016/ink" xmlns:am3d="http://schemas.microsoft.com/office/drawing/2017/model3d" xmlns:o="urn:schemas-microsoft-com:office:office" xmlns:r="http://schemas.openxmlformats.org/officeDocument/2006/relationships" xmlns:m="http://schemas.openxmlformats.org/officeDocument/2006/math" xmlns:v="urn:schemas-microsoft-com:vml" xmlns:wp14="http://schemas.microsoft.com/office/word/2010/wordprocessingDrawing" xmlns:wp="http://schemas.openxmlformats.org/drawingml/2006/wordprocessingDrawing" xmlns:w10="urn:schemas-microsoft-com:office:word" xmlns:w="http://schemas.openxmlformats.org/wordprocessingml/2006/main" xmlns:w14="http://schemas.microsoft.com/office/word/2010/wordml" xmlns:w15="http://schemas.microsoft.com/office/word/2012/wordml" xmlns:w16se="http://schemas.microsoft.com/office/word/2015/wordml/symex" xmlns:wpg="http://schemas.microsoft.com/office/word/2010/wordprocessingGroup" xmlns:wpi="http://schemas.microsoft.com/office/word/2010/wordprocessingInk" xmlns:wne="http://schemas.microsoft.com/office/word/2006/wordml" xmlns:wps="http://schemas.microsoft.com/office/word/2010/wordprocessingShape" mc:Ignorable="w14 w15 w16se wp14">
   <w:footnote w:type="separator" w:id="-1">
     <w:p>
       <w:pPr>
@@ -2277,7 +2277,7 @@
 </file>
 
 <file path=word/header1.xml><?xml version="1.0" encoding="utf-8"?>
-<w:hdr xmlns:wpc="http://schemas.microsoft.com/office/word/2010/wordprocessingCanvas" xmlns:mo="http://schemas.microsoft.com/office/mac/office/2008/main" xmlns:mc="http://schemas.openxmlformats.org/markup-compatibility/2006" xmlns:mv="urn:schemas-microsoft-com:mac:vml" xmlns:o="urn:schemas-microsoft-com:office:office" xmlns:r="http://schemas.openxmlformats.org/officeDocument/2006/relationships" xmlns:m="http://schemas.openxmlformats.org/officeDocument/2006/math" xmlns:v="urn:schemas-microsoft-com:vml" xmlns:wp14="http://schemas.microsoft.com/office/word/2010/wordprocessingDrawing" xmlns:wp="http://schemas.openxmlformats.org/drawingml/2006/wordprocessingDrawing" xmlns:w10="urn:schemas-microsoft-com:office:word" xmlns:w="http://schemas.openxmlformats.org/wordprocessingml/2006/main" xmlns:w14="http://schemas.microsoft.com/office/word/2010/wordml" xmlns:w15="http://schemas.microsoft.com/office/word/2012/wordml" xmlns:wpg="http://schemas.microsoft.com/office/word/2010/wordprocessingGroup" xmlns:wpi="http://schemas.microsoft.com/office/word/2010/wordprocessingInk" xmlns:wne="http://schemas.microsoft.com/office/word/2006/wordml" xmlns:wps="http://schemas.microsoft.com/office/word/2010/wordprocessingShape" mc:Ignorable="w14 w15 wp14">
+<w:hdr xmlns:wpc="http://schemas.microsoft.com/office/word/2010/wordprocessingCanvas" xmlns:cx="http://schemas.microsoft.com/office/drawing/2014/chartex" xmlns:cx1="http://schemas.microsoft.com/office/drawing/2015/9/8/chartex" xmlns:cx2="http://schemas.microsoft.com/office/drawing/2015/10/21/chartex" xmlns:cx3="http://schemas.microsoft.com/office/drawing/2016/5/9/chartex" xmlns:cx4="http://schemas.microsoft.com/office/drawing/2016/5/10/chartex" xmlns:cx5="http://schemas.microsoft.com/office/drawing/2016/5/11/chartex" xmlns:cx6="http://schemas.microsoft.com/office/drawing/2016/5/12/chartex" xmlns:cx7="http://schemas.microsoft.com/office/drawing/2016/5/13/chartex" xmlns:cx8="http://schemas.microsoft.com/office/drawing/2016/5/14/chartex" xmlns:mc="http://schemas.openxmlformats.org/markup-compatibility/2006" xmlns:aink="http://schemas.microsoft.com/office/drawing/2016/ink" xmlns:am3d="http://schemas.microsoft.com/office/drawing/2017/model3d" xmlns:o="urn:schemas-microsoft-com:office:office" xmlns:r="http://schemas.openxmlformats.org/officeDocument/2006/relationships" xmlns:m="http://schemas.openxmlformats.org/officeDocument/2006/math" xmlns:v="urn:schemas-microsoft-com:vml" xmlns:wp14="http://schemas.microsoft.com/office/word/2010/wordprocessingDrawing" xmlns:wp="http://schemas.openxmlformats.org/drawingml/2006/wordprocessingDrawing" xmlns:w10="urn:schemas-microsoft-com:office:word" xmlns:w="http://schemas.openxmlformats.org/wordprocessingml/2006/main" xmlns:w14="http://schemas.microsoft.com/office/word/2010/wordml" xmlns:w15="http://schemas.microsoft.com/office/word/2012/wordml" xmlns:w16se="http://schemas.microsoft.com/office/word/2015/wordml/symex" xmlns:wpg="http://schemas.microsoft.com/office/word/2010/wordprocessingGroup" xmlns:wpi="http://schemas.microsoft.com/office/word/2010/wordprocessingInk" xmlns:wne="http://schemas.microsoft.com/office/word/2006/wordml" xmlns:wps="http://schemas.microsoft.com/office/word/2010/wordprocessingShape" mc:Ignorable="w14 w15 w16se wp14">
   <w:tbl>
     <w:tblPr>
       <w:tblW w:w="5000" w:type="pct"/>
@@ -2325,7 +2325,7 @@
             </w:tcPr>
             <w:p>
               <w:pPr>
-                <w:pStyle w:val="Header"/>
+                <w:pStyle w:val="En-tte"/>
                 <w:rPr>
                   <w:caps/>
                   <w:color w:val="FFFFFF" w:themeColor="background1"/>
@@ -2372,7 +2372,7 @@
             </w:tcPr>
             <w:p>
               <w:pPr>
-                <w:pStyle w:val="Header"/>
+                <w:pStyle w:val="En-tte"/>
                 <w:jc w:val="right"/>
                 <w:rPr>
                   <w:caps/>
@@ -2421,7 +2421,7 @@
         </w:tcPr>
         <w:p>
           <w:pPr>
-            <w:pStyle w:val="Header"/>
+            <w:pStyle w:val="En-tte"/>
             <w:rPr>
               <w:caps/>
               <w:color w:val="FFFFFF" w:themeColor="background1"/>
@@ -2437,7 +2437,7 @@
         </w:p>
         <w:p>
           <w:pPr>
-            <w:pStyle w:val="Header"/>
+            <w:pStyle w:val="En-tte"/>
             <w:tabs>
               <w:tab w:val="clear" w:pos="9072"/>
               <w:tab w:val="left" w:pos="4536"/>
@@ -2471,7 +2471,7 @@
         </w:p>
         <w:p>
           <w:pPr>
-            <w:pStyle w:val="Header"/>
+            <w:pStyle w:val="En-tte"/>
             <w:rPr>
               <w:caps/>
               <w:color w:val="FFFFFF" w:themeColor="background1"/>
@@ -2498,7 +2498,7 @@
         </w:tcPr>
         <w:p>
           <w:pPr>
-            <w:pStyle w:val="Header"/>
+            <w:pStyle w:val="En-tte"/>
             <w:rPr>
               <w:caps/>
               <w:color w:val="FFFFFF" w:themeColor="background1"/>
@@ -2629,7 +2629,7 @@
   </w:tbl>
   <w:p>
     <w:pPr>
-      <w:pStyle w:val="Header"/>
+      <w:pStyle w:val="En-tte"/>
       <w:jc w:val="center"/>
     </w:pPr>
   </w:p>
@@ -2637,7 +2637,7 @@
 </file>
 
 <file path=word/numbering.xml><?xml version="1.0" encoding="utf-8"?>
-<w:numbering xmlns:wpc="http://schemas.microsoft.com/office/word/2010/wordprocessingCanvas" xmlns:mo="http://schemas.microsoft.com/office/mac/office/2008/main" xmlns:mc="http://schemas.openxmlformats.org/markup-compatibility/2006" xmlns:mv="urn:schemas-microsoft-com:mac:vml" xmlns:o="urn:schemas-microsoft-com:office:office" xmlns:r="http://schemas.openxmlformats.org/officeDocument/2006/relationships" xmlns:m="http://schemas.openxmlformats.org/officeDocument/2006/math" xmlns:v="urn:schemas-microsoft-com:vml" xmlns:wp14="http://schemas.microsoft.com/office/word/2010/wordprocessingDrawing" xmlns:wp="http://schemas.openxmlformats.org/drawingml/2006/wordprocessingDrawing" xmlns:w10="urn:schemas-microsoft-com:office:word" xmlns:w="http://schemas.openxmlformats.org/wordprocessingml/2006/main" xmlns:w14="http://schemas.microsoft.com/office/word/2010/wordml" xmlns:w15="http://schemas.microsoft.com/office/word/2012/wordml" xmlns:wpg="http://schemas.microsoft.com/office/word/2010/wordprocessingGroup" xmlns:wpi="http://schemas.microsoft.com/office/word/2010/wordprocessingInk" xmlns:wne="http://schemas.microsoft.com/office/word/2006/wordml" xmlns:wps="http://schemas.microsoft.com/office/word/2010/wordprocessingShape" mc:Ignorable="w14 w15 wp14">
+<w:numbering xmlns:wpc="http://schemas.microsoft.com/office/word/2010/wordprocessingCanvas" xmlns:cx="http://schemas.microsoft.com/office/drawing/2014/chartex" xmlns:cx1="http://schemas.microsoft.com/office/drawing/2015/9/8/chartex" xmlns:cx2="http://schemas.microsoft.com/office/drawing/2015/10/21/chartex" xmlns:cx3="http://schemas.microsoft.com/office/drawing/2016/5/9/chartex" xmlns:cx4="http://schemas.microsoft.com/office/drawing/2016/5/10/chartex" xmlns:cx5="http://schemas.microsoft.com/office/drawing/2016/5/11/chartex" xmlns:cx6="http://schemas.microsoft.com/office/drawing/2016/5/12/chartex" xmlns:cx7="http://schemas.microsoft.com/office/drawing/2016/5/13/chartex" xmlns:cx8="http://schemas.microsoft.com/office/drawing/2016/5/14/chartex" xmlns:mc="http://schemas.openxmlformats.org/markup-compatibility/2006" xmlns:aink="http://schemas.microsoft.com/office/drawing/2016/ink" xmlns:am3d="http://schemas.microsoft.com/office/drawing/2017/model3d" xmlns:o="urn:schemas-microsoft-com:office:office" xmlns:r="http://schemas.openxmlformats.org/officeDocument/2006/relationships" xmlns:m="http://schemas.openxmlformats.org/officeDocument/2006/math" xmlns:v="urn:schemas-microsoft-com:vml" xmlns:wp14="http://schemas.microsoft.com/office/word/2010/wordprocessingDrawing" xmlns:wp="http://schemas.openxmlformats.org/drawingml/2006/wordprocessingDrawing" xmlns:w10="urn:schemas-microsoft-com:office:word" xmlns:w="http://schemas.openxmlformats.org/wordprocessingml/2006/main" xmlns:w14="http://schemas.microsoft.com/office/word/2010/wordml" xmlns:w15="http://schemas.microsoft.com/office/word/2012/wordml" xmlns:w16se="http://schemas.microsoft.com/office/word/2015/wordml/symex" xmlns:wpg="http://schemas.microsoft.com/office/word/2010/wordprocessingGroup" xmlns:wpi="http://schemas.microsoft.com/office/word/2010/wordprocessingInk" xmlns:wne="http://schemas.microsoft.com/office/word/2006/wordml" xmlns:wps="http://schemas.microsoft.com/office/word/2010/wordprocessingShape" mc:Ignorable="w14 w15 w16se wp14">
   <w:numPicBullet w:numPicBulletId="0">
     <w:pict>
       <v:shapetype id="_x0000_t75" coordsize="21600,21600" o:spt="75" o:preferrelative="t" path="m@4@5l@4@11@9@11@9@5xe" filled="f" stroked="f">
@@ -2659,12 +2659,12 @@
         <v:path o:extrusionok="f" gradientshapeok="t" o:connecttype="rect"/>
         <o:lock v:ext="edit" aspectratio="t"/>
       </v:shapetype>
-      <v:shape id="_x0000_i1040" type="#_x0000_t75" style="width:11.1pt;height:11.1pt" o:bullet="t">
+      <v:shape id="_x0000_i1036" type="#_x0000_t75" style="width:11.4pt;height:11.4pt" o:bullet="t">
         <v:imagedata r:id="rId1" o:title="msoE343"/>
       </v:shape>
     </w:pict>
   </w:numPicBullet>
-  <w:abstractNum w:abstractNumId="0">
+  <w:abstractNum w:abstractNumId="0" w15:restartNumberingAfterBreak="0">
     <w:nsid w:val="0274399A"/>
     <w:multiLevelType w:val="multilevel"/>
     <w:tmpl w:val="258027B4"/>
@@ -2813,7 +2813,7 @@
       </w:rPr>
     </w:lvl>
   </w:abstractNum>
-  <w:abstractNum w:abstractNumId="1">
+  <w:abstractNum w:abstractNumId="1" w15:restartNumberingAfterBreak="0">
     <w:nsid w:val="06B86B79"/>
     <w:multiLevelType w:val="hybridMultilevel"/>
     <w:tmpl w:val="F926D4E2"/>
@@ -2926,7 +2926,7 @@
       </w:rPr>
     </w:lvl>
   </w:abstractNum>
-  <w:abstractNum w:abstractNumId="2">
+  <w:abstractNum w:abstractNumId="2" w15:restartNumberingAfterBreak="0">
     <w:nsid w:val="076A1E32"/>
     <w:multiLevelType w:val="hybridMultilevel"/>
     <w:tmpl w:val="AAE235E8"/>
@@ -3039,7 +3039,7 @@
       </w:rPr>
     </w:lvl>
   </w:abstractNum>
-  <w:abstractNum w:abstractNumId="3">
+  <w:abstractNum w:abstractNumId="3" w15:restartNumberingAfterBreak="0">
     <w:nsid w:val="0C845B36"/>
     <w:multiLevelType w:val="hybridMultilevel"/>
     <w:tmpl w:val="CD34FA8A"/>
@@ -3152,7 +3152,7 @@
       </w:rPr>
     </w:lvl>
   </w:abstractNum>
-  <w:abstractNum w:abstractNumId="4">
+  <w:abstractNum w:abstractNumId="4" w15:restartNumberingAfterBreak="0">
     <w:nsid w:val="0D7B62A3"/>
     <w:multiLevelType w:val="hybridMultilevel"/>
     <w:tmpl w:val="D450A3F6"/>
@@ -3264,7 +3264,7 @@
       </w:rPr>
     </w:lvl>
   </w:abstractNum>
-  <w:abstractNum w:abstractNumId="5">
+  <w:abstractNum w:abstractNumId="5" w15:restartNumberingAfterBreak="0">
     <w:nsid w:val="103C0F92"/>
     <w:multiLevelType w:val="hybridMultilevel"/>
     <w:tmpl w:val="E24629A8"/>
@@ -3377,7 +3377,7 @@
       </w:rPr>
     </w:lvl>
   </w:abstractNum>
-  <w:abstractNum w:abstractNumId="6">
+  <w:abstractNum w:abstractNumId="6" w15:restartNumberingAfterBreak="0">
     <w:nsid w:val="103C6DCA"/>
     <w:multiLevelType w:val="hybridMultilevel"/>
     <w:tmpl w:val="B7F84818"/>
@@ -3491,7 +3491,7 @@
       </w:rPr>
     </w:lvl>
   </w:abstractNum>
-  <w:abstractNum w:abstractNumId="7">
+  <w:abstractNum w:abstractNumId="7" w15:restartNumberingAfterBreak="0">
     <w:nsid w:val="10F13382"/>
     <w:multiLevelType w:val="hybridMultilevel"/>
     <w:tmpl w:val="31841CFA"/>
@@ -3604,7 +3604,7 @@
       </w:rPr>
     </w:lvl>
   </w:abstractNum>
-  <w:abstractNum w:abstractNumId="8">
+  <w:abstractNum w:abstractNumId="8" w15:restartNumberingAfterBreak="0">
     <w:nsid w:val="12F456E9"/>
     <w:multiLevelType w:val="hybridMultilevel"/>
     <w:tmpl w:val="D396A6F6"/>
@@ -3717,7 +3717,7 @@
       </w:rPr>
     </w:lvl>
   </w:abstractNum>
-  <w:abstractNum w:abstractNumId="9">
+  <w:abstractNum w:abstractNumId="9" w15:restartNumberingAfterBreak="0">
     <w:nsid w:val="13DF002B"/>
     <w:multiLevelType w:val="hybridMultilevel"/>
     <w:tmpl w:val="6FD4973C"/>
@@ -3830,7 +3830,7 @@
       </w:rPr>
     </w:lvl>
   </w:abstractNum>
-  <w:abstractNum w:abstractNumId="10">
+  <w:abstractNum w:abstractNumId="10" w15:restartNumberingAfterBreak="0">
     <w:nsid w:val="1F065151"/>
     <w:multiLevelType w:val="hybridMultilevel"/>
     <w:tmpl w:val="D86AF6D4"/>
@@ -3943,7 +3943,7 @@
       </w:rPr>
     </w:lvl>
   </w:abstractNum>
-  <w:abstractNum w:abstractNumId="11">
+  <w:abstractNum w:abstractNumId="11" w15:restartNumberingAfterBreak="0">
     <w:nsid w:val="20175BB9"/>
     <w:multiLevelType w:val="multilevel"/>
     <w:tmpl w:val="2CBEDFCE"/>
@@ -4056,7 +4056,7 @@
       </w:rPr>
     </w:lvl>
   </w:abstractNum>
-  <w:abstractNum w:abstractNumId="12">
+  <w:abstractNum w:abstractNumId="12" w15:restartNumberingAfterBreak="0">
     <w:nsid w:val="28EB0BFC"/>
     <w:multiLevelType w:val="hybridMultilevel"/>
     <w:tmpl w:val="6E7AC608"/>
@@ -4169,7 +4169,7 @@
       </w:rPr>
     </w:lvl>
   </w:abstractNum>
-  <w:abstractNum w:abstractNumId="13">
+  <w:abstractNum w:abstractNumId="13" w15:restartNumberingAfterBreak="0">
     <w:nsid w:val="2DB83A9F"/>
     <w:multiLevelType w:val="hybridMultilevel"/>
     <w:tmpl w:val="270E9F10"/>
@@ -4282,7 +4282,7 @@
       </w:rPr>
     </w:lvl>
   </w:abstractNum>
-  <w:abstractNum w:abstractNumId="14">
+  <w:abstractNum w:abstractNumId="14" w15:restartNumberingAfterBreak="0">
     <w:nsid w:val="2EC73F6D"/>
     <w:multiLevelType w:val="hybridMultilevel"/>
     <w:tmpl w:val="C670652A"/>
@@ -4395,7 +4395,7 @@
       </w:rPr>
     </w:lvl>
   </w:abstractNum>
-  <w:abstractNum w:abstractNumId="15">
+  <w:abstractNum w:abstractNumId="15" w15:restartNumberingAfterBreak="0">
     <w:nsid w:val="30B82CF3"/>
     <w:multiLevelType w:val="hybridMultilevel"/>
     <w:tmpl w:val="BDE6C13E"/>
@@ -4508,7 +4508,7 @@
       </w:rPr>
     </w:lvl>
   </w:abstractNum>
-  <w:abstractNum w:abstractNumId="16">
+  <w:abstractNum w:abstractNumId="16" w15:restartNumberingAfterBreak="0">
     <w:nsid w:val="34210C03"/>
     <w:multiLevelType w:val="hybridMultilevel"/>
     <w:tmpl w:val="A954845C"/>
@@ -4621,7 +4621,7 @@
       </w:rPr>
     </w:lvl>
   </w:abstractNum>
-  <w:abstractNum w:abstractNumId="17">
+  <w:abstractNum w:abstractNumId="17" w15:restartNumberingAfterBreak="0">
     <w:nsid w:val="36AB07FC"/>
     <w:multiLevelType w:val="hybridMultilevel"/>
     <w:tmpl w:val="A3EC18B8"/>
@@ -4734,7 +4734,7 @@
       </w:rPr>
     </w:lvl>
   </w:abstractNum>
-  <w:abstractNum w:abstractNumId="18">
+  <w:abstractNum w:abstractNumId="18" w15:restartNumberingAfterBreak="0">
     <w:nsid w:val="37450EA6"/>
     <w:multiLevelType w:val="hybridMultilevel"/>
     <w:tmpl w:val="058877D8"/>
@@ -4823,7 +4823,7 @@
       </w:pPr>
     </w:lvl>
   </w:abstractNum>
-  <w:abstractNum w:abstractNumId="19">
+  <w:abstractNum w:abstractNumId="19" w15:restartNumberingAfterBreak="0">
     <w:nsid w:val="374A4FA1"/>
     <w:multiLevelType w:val="hybridMultilevel"/>
     <w:tmpl w:val="4A52AF82"/>
@@ -4936,7 +4936,7 @@
       </w:rPr>
     </w:lvl>
   </w:abstractNum>
-  <w:abstractNum w:abstractNumId="20">
+  <w:abstractNum w:abstractNumId="20" w15:restartNumberingAfterBreak="0">
     <w:nsid w:val="37E7664C"/>
     <w:multiLevelType w:val="hybridMultilevel"/>
     <w:tmpl w:val="DCCAC3B6"/>
@@ -5049,7 +5049,7 @@
       </w:rPr>
     </w:lvl>
   </w:abstractNum>
-  <w:abstractNum w:abstractNumId="21">
+  <w:abstractNum w:abstractNumId="21" w15:restartNumberingAfterBreak="0">
     <w:nsid w:val="3A811DDE"/>
     <w:multiLevelType w:val="hybridMultilevel"/>
     <w:tmpl w:val="7E6A3204"/>
@@ -5162,7 +5162,7 @@
       </w:rPr>
     </w:lvl>
   </w:abstractNum>
-  <w:abstractNum w:abstractNumId="22">
+  <w:abstractNum w:abstractNumId="22" w15:restartNumberingAfterBreak="0">
     <w:nsid w:val="3AD83E45"/>
     <w:multiLevelType w:val="hybridMultilevel"/>
     <w:tmpl w:val="95A0A306"/>
@@ -5251,7 +5251,7 @@
       </w:pPr>
     </w:lvl>
   </w:abstractNum>
-  <w:abstractNum w:abstractNumId="23">
+  <w:abstractNum w:abstractNumId="23" w15:restartNumberingAfterBreak="0">
     <w:nsid w:val="3C0C5DA9"/>
     <w:multiLevelType w:val="hybridMultilevel"/>
     <w:tmpl w:val="6CB6F550"/>
@@ -5364,7 +5364,7 @@
       </w:rPr>
     </w:lvl>
   </w:abstractNum>
-  <w:abstractNum w:abstractNumId="24">
+  <w:abstractNum w:abstractNumId="24" w15:restartNumberingAfterBreak="0">
     <w:nsid w:val="3C7479E7"/>
     <w:multiLevelType w:val="hybridMultilevel"/>
     <w:tmpl w:val="C1E4D6BE"/>
@@ -5450,7 +5450,7 @@
       </w:pPr>
     </w:lvl>
   </w:abstractNum>
-  <w:abstractNum w:abstractNumId="25">
+  <w:abstractNum w:abstractNumId="25" w15:restartNumberingAfterBreak="0">
     <w:nsid w:val="3E8E0301"/>
     <w:multiLevelType w:val="hybridMultilevel"/>
     <w:tmpl w:val="53404B32"/>
@@ -5563,7 +5563,7 @@
       </w:rPr>
     </w:lvl>
   </w:abstractNum>
-  <w:abstractNum w:abstractNumId="26">
+  <w:abstractNum w:abstractNumId="26" w15:restartNumberingAfterBreak="0">
     <w:nsid w:val="4128653D"/>
     <w:multiLevelType w:val="hybridMultilevel"/>
     <w:tmpl w:val="31B8E5CE"/>
@@ -5676,7 +5676,7 @@
       </w:rPr>
     </w:lvl>
   </w:abstractNum>
-  <w:abstractNum w:abstractNumId="27">
+  <w:abstractNum w:abstractNumId="27" w15:restartNumberingAfterBreak="0">
     <w:nsid w:val="418B2921"/>
     <w:multiLevelType w:val="hybridMultilevel"/>
     <w:tmpl w:val="C450A874"/>
@@ -5789,7 +5789,7 @@
       </w:rPr>
     </w:lvl>
   </w:abstractNum>
-  <w:abstractNum w:abstractNumId="28">
+  <w:abstractNum w:abstractNumId="28" w15:restartNumberingAfterBreak="0">
     <w:nsid w:val="496579EE"/>
     <w:multiLevelType w:val="hybridMultilevel"/>
     <w:tmpl w:val="25745038"/>
@@ -5902,7 +5902,7 @@
       </w:rPr>
     </w:lvl>
   </w:abstractNum>
-  <w:abstractNum w:abstractNumId="29">
+  <w:abstractNum w:abstractNumId="29" w15:restartNumberingAfterBreak="0">
     <w:nsid w:val="53FD62C4"/>
     <w:multiLevelType w:val="hybridMultilevel"/>
     <w:tmpl w:val="B066E176"/>
@@ -6015,7 +6015,7 @@
       </w:rPr>
     </w:lvl>
   </w:abstractNum>
-  <w:abstractNum w:abstractNumId="30">
+  <w:abstractNum w:abstractNumId="30" w15:restartNumberingAfterBreak="0">
     <w:nsid w:val="54342437"/>
     <w:multiLevelType w:val="hybridMultilevel"/>
     <w:tmpl w:val="FDFA25B6"/>
@@ -6128,7 +6128,7 @@
       </w:rPr>
     </w:lvl>
   </w:abstractNum>
-  <w:abstractNum w:abstractNumId="31">
+  <w:abstractNum w:abstractNumId="31" w15:restartNumberingAfterBreak="0">
     <w:nsid w:val="56B40E0A"/>
     <w:multiLevelType w:val="hybridMultilevel"/>
     <w:tmpl w:val="E07A44F2"/>
@@ -6241,7 +6241,7 @@
       </w:rPr>
     </w:lvl>
   </w:abstractNum>
-  <w:abstractNum w:abstractNumId="32">
+  <w:abstractNum w:abstractNumId="32" w15:restartNumberingAfterBreak="0">
     <w:nsid w:val="57A805E3"/>
     <w:multiLevelType w:val="hybridMultilevel"/>
     <w:tmpl w:val="DBA24E44"/>
@@ -6354,7 +6354,7 @@
       </w:rPr>
     </w:lvl>
   </w:abstractNum>
-  <w:abstractNum w:abstractNumId="33">
+  <w:abstractNum w:abstractNumId="33" w15:restartNumberingAfterBreak="0">
     <w:nsid w:val="583B265C"/>
     <w:multiLevelType w:val="hybridMultilevel"/>
     <w:tmpl w:val="80CED55C"/>
@@ -6467,7 +6467,7 @@
       </w:rPr>
     </w:lvl>
   </w:abstractNum>
-  <w:abstractNum w:abstractNumId="34">
+  <w:abstractNum w:abstractNumId="34" w15:restartNumberingAfterBreak="0">
     <w:nsid w:val="5D234DFF"/>
     <w:multiLevelType w:val="hybridMultilevel"/>
     <w:tmpl w:val="D1AC7300"/>
@@ -6580,7 +6580,7 @@
       </w:rPr>
     </w:lvl>
   </w:abstractNum>
-  <w:abstractNum w:abstractNumId="35">
+  <w:abstractNum w:abstractNumId="35" w15:restartNumberingAfterBreak="0">
     <w:nsid w:val="5ECF67F8"/>
     <w:multiLevelType w:val="hybridMultilevel"/>
     <w:tmpl w:val="CE10B342"/>
@@ -6693,7 +6693,7 @@
       </w:rPr>
     </w:lvl>
   </w:abstractNum>
-  <w:abstractNum w:abstractNumId="36">
+  <w:abstractNum w:abstractNumId="36" w15:restartNumberingAfterBreak="0">
     <w:nsid w:val="60B55D45"/>
     <w:multiLevelType w:val="hybridMultilevel"/>
     <w:tmpl w:val="D6BA43A4"/>
@@ -6782,7 +6782,7 @@
       </w:pPr>
     </w:lvl>
   </w:abstractNum>
-  <w:abstractNum w:abstractNumId="37">
+  <w:abstractNum w:abstractNumId="37" w15:restartNumberingAfterBreak="0">
     <w:nsid w:val="621B7340"/>
     <w:multiLevelType w:val="hybridMultilevel"/>
     <w:tmpl w:val="817E3C84"/>
@@ -6895,7 +6895,7 @@
       </w:rPr>
     </w:lvl>
   </w:abstractNum>
-  <w:abstractNum w:abstractNumId="38">
+  <w:abstractNum w:abstractNumId="38" w15:restartNumberingAfterBreak="0">
     <w:nsid w:val="668B26A6"/>
     <w:multiLevelType w:val="hybridMultilevel"/>
     <w:tmpl w:val="953CAFF0"/>
@@ -7008,7 +7008,7 @@
       </w:rPr>
     </w:lvl>
   </w:abstractNum>
-  <w:abstractNum w:abstractNumId="39">
+  <w:abstractNum w:abstractNumId="39" w15:restartNumberingAfterBreak="0">
     <w:nsid w:val="6ADB2635"/>
     <w:multiLevelType w:val="hybridMultilevel"/>
     <w:tmpl w:val="47980F68"/>
@@ -7121,7 +7121,7 @@
       </w:rPr>
     </w:lvl>
   </w:abstractNum>
-  <w:abstractNum w:abstractNumId="40">
+  <w:abstractNum w:abstractNumId="40" w15:restartNumberingAfterBreak="0">
     <w:nsid w:val="6DE962C9"/>
     <w:multiLevelType w:val="hybridMultilevel"/>
     <w:tmpl w:val="E9643CC4"/>
@@ -7234,7 +7234,7 @@
       </w:rPr>
     </w:lvl>
   </w:abstractNum>
-  <w:abstractNum w:abstractNumId="41">
+  <w:abstractNum w:abstractNumId="41" w15:restartNumberingAfterBreak="0">
     <w:nsid w:val="729750CE"/>
     <w:multiLevelType w:val="hybridMultilevel"/>
     <w:tmpl w:val="13F4B8F6"/>
@@ -7347,7 +7347,7 @@
       </w:rPr>
     </w:lvl>
   </w:abstractNum>
-  <w:abstractNum w:abstractNumId="42">
+  <w:abstractNum w:abstractNumId="42" w15:restartNumberingAfterBreak="0">
     <w:nsid w:val="75353304"/>
     <w:multiLevelType w:val="hybridMultilevel"/>
     <w:tmpl w:val="95CACF42"/>
@@ -7460,7 +7460,7 @@
       </w:rPr>
     </w:lvl>
   </w:abstractNum>
-  <w:abstractNum w:abstractNumId="43">
+  <w:abstractNum w:abstractNumId="43" w15:restartNumberingAfterBreak="0">
     <w:nsid w:val="75A170F6"/>
     <w:multiLevelType w:val="hybridMultilevel"/>
     <w:tmpl w:val="C1346908"/>
@@ -7573,7 +7573,7 @@
       </w:rPr>
     </w:lvl>
   </w:abstractNum>
-  <w:abstractNum w:abstractNumId="44">
+  <w:abstractNum w:abstractNumId="44" w15:restartNumberingAfterBreak="0">
     <w:nsid w:val="76777723"/>
     <w:multiLevelType w:val="hybridMultilevel"/>
     <w:tmpl w:val="696E32F6"/>
@@ -7686,7 +7686,7 @@
       </w:rPr>
     </w:lvl>
   </w:abstractNum>
-  <w:abstractNum w:abstractNumId="45">
+  <w:abstractNum w:abstractNumId="45" w15:restartNumberingAfterBreak="0">
     <w:nsid w:val="76FE300B"/>
     <w:multiLevelType w:val="hybridMultilevel"/>
     <w:tmpl w:val="B8365E26"/>
@@ -7941,7 +7941,7 @@
 </file>
 
 <file path=word/styles.xml><?xml version="1.0" encoding="utf-8"?>
-<w:styles xmlns:mc="http://schemas.openxmlformats.org/markup-compatibility/2006" xmlns:r="http://schemas.openxmlformats.org/officeDocument/2006/relationships" xmlns:w="http://schemas.openxmlformats.org/wordprocessingml/2006/main" xmlns:w14="http://schemas.microsoft.com/office/word/2010/wordml" xmlns:w15="http://schemas.microsoft.com/office/word/2012/wordml" mc:Ignorable="w14 w15">
+<w:styles xmlns:mc="http://schemas.openxmlformats.org/markup-compatibility/2006" xmlns:r="http://schemas.openxmlformats.org/officeDocument/2006/relationships" xmlns:w="http://schemas.openxmlformats.org/wordprocessingml/2006/main" xmlns:w14="http://schemas.microsoft.com/office/word/2010/wordml" xmlns:w15="http://schemas.microsoft.com/office/word/2012/wordml" xmlns:w16se="http://schemas.microsoft.com/office/word/2015/wordml/symex" mc:Ignorable="w14 w15 w16se">
   <w:docDefaults>
     <w:rPrDefault>
       <w:rPr>
@@ -7957,7 +7957,7 @@
       </w:pPr>
     </w:pPrDefault>
   </w:docDefaults>
-  <w:latentStyles w:defLockedState="0" w:defUIPriority="99" w:defSemiHidden="0" w:defUnhideWhenUsed="0" w:defQFormat="0" w:count="382">
+  <w:latentStyles w:defLockedState="0" w:defUIPriority="99" w:defSemiHidden="0" w:defUnhideWhenUsed="0" w:defQFormat="0" w:count="375">
     <w:lsdException w:name="Normal" w:uiPriority="0" w:qFormat="1"/>
     <w:lsdException w:name="heading 1" w:uiPriority="9" w:qFormat="1"/>
     <w:lsdException w:name="heading 2" w:semiHidden="1" w:uiPriority="9" w:unhideWhenUsed="1" w:qFormat="1"/>
@@ -8336,11 +8336,11 @@
     <w:name w:val="Normal"/>
     <w:qFormat/>
   </w:style>
-  <w:style w:type="paragraph" w:styleId="Heading1">
+  <w:style w:type="paragraph" w:styleId="Titre1">
     <w:name w:val="heading 1"/>
     <w:basedOn w:val="Normal"/>
     <w:next w:val="Normal"/>
-    <w:link w:val="Heading1Char"/>
+    <w:link w:val="Titre1Car"/>
     <w:uiPriority w:val="9"/>
     <w:qFormat/>
     <w:rsid w:val="00FD4A98"/>
@@ -8357,11 +8357,11 @@
       <w:szCs w:val="32"/>
     </w:rPr>
   </w:style>
-  <w:style w:type="paragraph" w:styleId="Heading2">
+  <w:style w:type="paragraph" w:styleId="Titre2">
     <w:name w:val="heading 2"/>
     <w:basedOn w:val="Normal"/>
     <w:next w:val="Normal"/>
-    <w:link w:val="Heading2Char"/>
+    <w:link w:val="Titre2Car"/>
     <w:uiPriority w:val="9"/>
     <w:unhideWhenUsed/>
     <w:qFormat/>
@@ -8379,11 +8379,11 @@
       <w:szCs w:val="26"/>
     </w:rPr>
   </w:style>
-  <w:style w:type="paragraph" w:styleId="Heading3">
+  <w:style w:type="paragraph" w:styleId="Titre3">
     <w:name w:val="heading 3"/>
     <w:basedOn w:val="Normal"/>
     <w:next w:val="Normal"/>
-    <w:link w:val="Heading3Char"/>
+    <w:link w:val="Titre3Car"/>
     <w:uiPriority w:val="9"/>
     <w:unhideWhenUsed/>
     <w:qFormat/>
@@ -8401,13 +8401,13 @@
       <w:szCs w:val="24"/>
     </w:rPr>
   </w:style>
-  <w:style w:type="character" w:default="1" w:styleId="DefaultParagraphFont">
+  <w:style w:type="character" w:default="1" w:styleId="Policepardfaut">
     <w:name w:val="Default Paragraph Font"/>
     <w:uiPriority w:val="1"/>
     <w:semiHidden/>
     <w:unhideWhenUsed/>
   </w:style>
-  <w:style w:type="table" w:default="1" w:styleId="TableNormal">
+  <w:style w:type="table" w:default="1" w:styleId="TableauNormal">
     <w:name w:val="Normal Table"/>
     <w:uiPriority w:val="99"/>
     <w:semiHidden/>
@@ -8422,16 +8422,16 @@
       </w:tblCellMar>
     </w:tblPr>
   </w:style>
-  <w:style w:type="numbering" w:default="1" w:styleId="NoList">
+  <w:style w:type="numbering" w:default="1" w:styleId="Aucuneliste">
     <w:name w:val="No List"/>
     <w:uiPriority w:val="99"/>
     <w:semiHidden/>
     <w:unhideWhenUsed/>
   </w:style>
-  <w:style w:type="paragraph" w:styleId="Header">
+  <w:style w:type="paragraph" w:styleId="En-tte">
     <w:name w:val="header"/>
     <w:basedOn w:val="Normal"/>
-    <w:link w:val="HeaderChar"/>
+    <w:link w:val="En-tteCar"/>
     <w:uiPriority w:val="99"/>
     <w:unhideWhenUsed/>
     <w:rsid w:val="00602A26"/>
@@ -8443,17 +8443,17 @@
       <w:spacing w:after="0" w:line="240" w:lineRule="auto"/>
     </w:pPr>
   </w:style>
-  <w:style w:type="character" w:customStyle="1" w:styleId="HeaderChar">
-    <w:name w:val="Header Char"/>
-    <w:basedOn w:val="DefaultParagraphFont"/>
-    <w:link w:val="Header"/>
+  <w:style w:type="character" w:customStyle="1" w:styleId="En-tteCar">
+    <w:name w:val="En-tête Car"/>
+    <w:basedOn w:val="Policepardfaut"/>
+    <w:link w:val="En-tte"/>
     <w:uiPriority w:val="99"/>
     <w:rsid w:val="00602A26"/>
   </w:style>
-  <w:style w:type="paragraph" w:styleId="Footer">
+  <w:style w:type="paragraph" w:styleId="Pieddepage">
     <w:name w:val="footer"/>
     <w:basedOn w:val="Normal"/>
-    <w:link w:val="FooterChar"/>
+    <w:link w:val="PieddepageCar"/>
     <w:uiPriority w:val="99"/>
     <w:unhideWhenUsed/>
     <w:rsid w:val="00602A26"/>
@@ -8465,17 +8465,17 @@
       <w:spacing w:after="0" w:line="240" w:lineRule="auto"/>
     </w:pPr>
   </w:style>
-  <w:style w:type="character" w:customStyle="1" w:styleId="FooterChar">
-    <w:name w:val="Footer Char"/>
-    <w:basedOn w:val="DefaultParagraphFont"/>
-    <w:link w:val="Footer"/>
+  <w:style w:type="character" w:customStyle="1" w:styleId="PieddepageCar">
+    <w:name w:val="Pied de page Car"/>
+    <w:basedOn w:val="Policepardfaut"/>
+    <w:link w:val="Pieddepage"/>
     <w:uiPriority w:val="99"/>
     <w:rsid w:val="00602A26"/>
   </w:style>
-  <w:style w:type="character" w:customStyle="1" w:styleId="Heading1Char">
-    <w:name w:val="Heading 1 Char"/>
-    <w:basedOn w:val="DefaultParagraphFont"/>
-    <w:link w:val="Heading1"/>
+  <w:style w:type="character" w:customStyle="1" w:styleId="Titre1Car">
+    <w:name w:val="Titre 1 Car"/>
+    <w:basedOn w:val="Policepardfaut"/>
+    <w:link w:val="Titre1"/>
     <w:uiPriority w:val="9"/>
     <w:rsid w:val="00FD4A98"/>
     <w:rPr>
@@ -8504,10 +8504,10 @@
   </w:style>
   <w:style w:type="character" w:customStyle="1" w:styleId="apple-tab-span">
     <w:name w:val="apple-tab-span"/>
-    <w:basedOn w:val="DefaultParagraphFont"/>
+    <w:basedOn w:val="Policepardfaut"/>
     <w:rsid w:val="00FD4A98"/>
   </w:style>
-  <w:style w:type="paragraph" w:styleId="ListParagraph">
+  <w:style w:type="paragraph" w:styleId="Paragraphedeliste">
     <w:name w:val="List Paragraph"/>
     <w:basedOn w:val="Normal"/>
     <w:uiPriority w:val="34"/>
@@ -8518,10 +8518,10 @@
       <w:contextualSpacing/>
     </w:pPr>
   </w:style>
-  <w:style w:type="character" w:customStyle="1" w:styleId="Heading2Char">
-    <w:name w:val="Heading 2 Char"/>
-    <w:basedOn w:val="DefaultParagraphFont"/>
-    <w:link w:val="Heading2"/>
+  <w:style w:type="character" w:customStyle="1" w:styleId="Titre2Car">
+    <w:name w:val="Titre 2 Car"/>
+    <w:basedOn w:val="Policepardfaut"/>
+    <w:link w:val="Titre2"/>
     <w:uiPriority w:val="9"/>
     <w:rsid w:val="00D0213E"/>
     <w:rPr>
@@ -8531,16 +8531,15 @@
       <w:szCs w:val="26"/>
     </w:rPr>
   </w:style>
-  <w:style w:type="table" w:styleId="TableGrid">
+  <w:style w:type="table" w:styleId="Grilledutableau">
     <w:name w:val="Table Grid"/>
-    <w:basedOn w:val="TableNormal"/>
+    <w:basedOn w:val="TableauNormal"/>
     <w:uiPriority w:val="39"/>
     <w:rsid w:val="00977E55"/>
     <w:pPr>
       <w:spacing w:after="0" w:line="240" w:lineRule="auto"/>
     </w:pPr>
     <w:tblPr>
-      <w:tblInd w:w="0" w:type="dxa"/>
       <w:tblBorders>
         <w:top w:val="single" w:sz="4" w:space="0" w:color="auto"/>
         <w:left w:val="single" w:sz="4" w:space="0" w:color="auto"/>
@@ -8549,18 +8548,12 @@
         <w:insideH w:val="single" w:sz="4" w:space="0" w:color="auto"/>
         <w:insideV w:val="single" w:sz="4" w:space="0" w:color="auto"/>
       </w:tblBorders>
-      <w:tblCellMar>
-        <w:top w:w="0" w:type="dxa"/>
-        <w:left w:w="108" w:type="dxa"/>
-        <w:bottom w:w="0" w:type="dxa"/>
-        <w:right w:w="108" w:type="dxa"/>
-      </w:tblCellMar>
     </w:tblPr>
   </w:style>
-  <w:style w:type="character" w:customStyle="1" w:styleId="Heading3Char">
-    <w:name w:val="Heading 3 Char"/>
-    <w:basedOn w:val="DefaultParagraphFont"/>
-    <w:link w:val="Heading3"/>
+  <w:style w:type="character" w:customStyle="1" w:styleId="Titre3Car">
+    <w:name w:val="Titre 3 Car"/>
+    <w:basedOn w:val="Policepardfaut"/>
+    <w:link w:val="Titre3"/>
     <w:uiPriority w:val="9"/>
     <w:rsid w:val="00B6297F"/>
     <w:rPr>
@@ -8570,9 +8563,9 @@
       <w:szCs w:val="24"/>
     </w:rPr>
   </w:style>
-  <w:style w:type="paragraph" w:styleId="TOCHeading">
+  <w:style w:type="paragraph" w:styleId="En-ttedetabledesmatires">
     <w:name w:val="TOC Heading"/>
-    <w:basedOn w:val="Heading1"/>
+    <w:basedOn w:val="Titre1"/>
     <w:next w:val="Normal"/>
     <w:uiPriority w:val="39"/>
     <w:unhideWhenUsed/>
@@ -8585,7 +8578,7 @@
       <w:lang w:eastAsia="fr-FR"/>
     </w:rPr>
   </w:style>
-  <w:style w:type="paragraph" w:styleId="TOC1">
+  <w:style w:type="paragraph" w:styleId="TM1">
     <w:name w:val="toc 1"/>
     <w:basedOn w:val="Normal"/>
     <w:next w:val="Normal"/>
@@ -8597,7 +8590,7 @@
       <w:spacing w:after="100"/>
     </w:pPr>
   </w:style>
-  <w:style w:type="paragraph" w:styleId="TOC2">
+  <w:style w:type="paragraph" w:styleId="TM2">
     <w:name w:val="toc 2"/>
     <w:basedOn w:val="Normal"/>
     <w:next w:val="Normal"/>
@@ -8610,7 +8603,7 @@
       <w:ind w:left="220"/>
     </w:pPr>
   </w:style>
-  <w:style w:type="paragraph" w:styleId="TOC3">
+  <w:style w:type="paragraph" w:styleId="TM3">
     <w:name w:val="toc 3"/>
     <w:basedOn w:val="Normal"/>
     <w:next w:val="Normal"/>
@@ -8623,9 +8616,9 @@
       <w:ind w:left="440"/>
     </w:pPr>
   </w:style>
-  <w:style w:type="character" w:styleId="Hyperlink">
+  <w:style w:type="character" w:styleId="Lienhypertexte">
     <w:name w:val="Hyperlink"/>
-    <w:basedOn w:val="DefaultParagraphFont"/>
+    <w:basedOn w:val="Policepardfaut"/>
     <w:uiPriority w:val="99"/>
     <w:unhideWhenUsed/>
     <w:rsid w:val="003957BA"/>
@@ -8634,9 +8627,9 @@
       <w:u w:val="single"/>
     </w:rPr>
   </w:style>
-  <w:style w:type="character" w:customStyle="1" w:styleId="UnresolvedMention">
-    <w:name w:val="Unresolved Mention"/>
-    <w:basedOn w:val="DefaultParagraphFont"/>
+  <w:style w:type="character" w:customStyle="1" w:styleId="Mentionnonrsolue1">
+    <w:name w:val="Mention non résolue1"/>
+    <w:basedOn w:val="Policepardfaut"/>
     <w:uiPriority w:val="99"/>
     <w:semiHidden/>
     <w:unhideWhenUsed/>
@@ -8650,7 +8643,7 @@
 </file>
 
 <file path=word/glossary/document.xml><?xml version="1.0" encoding="utf-8"?>
-<w:glossaryDocument xmlns:wpc="http://schemas.microsoft.com/office/word/2010/wordprocessingCanvas" xmlns:mo="http://schemas.microsoft.com/office/mac/office/2008/main" xmlns:mc="http://schemas.openxmlformats.org/markup-compatibility/2006" xmlns:mv="urn:schemas-microsoft-com:mac:vml" xmlns:o="urn:schemas-microsoft-com:office:office" xmlns:r="http://schemas.openxmlformats.org/officeDocument/2006/relationships" xmlns:m="http://schemas.openxmlformats.org/officeDocument/2006/math" xmlns:v="urn:schemas-microsoft-com:vml" xmlns:wp14="http://schemas.microsoft.com/office/word/2010/wordprocessingDrawing" xmlns:wp="http://schemas.openxmlformats.org/drawingml/2006/wordprocessingDrawing" xmlns:w10="urn:schemas-microsoft-com:office:word" xmlns:w="http://schemas.openxmlformats.org/wordprocessingml/2006/main" xmlns:w14="http://schemas.microsoft.com/office/word/2010/wordml" xmlns:w15="http://schemas.microsoft.com/office/word/2012/wordml" xmlns:wpg="http://schemas.microsoft.com/office/word/2010/wordprocessingGroup" xmlns:wpi="http://schemas.microsoft.com/office/word/2010/wordprocessingInk" xmlns:wne="http://schemas.microsoft.com/office/word/2006/wordml" xmlns:wps="http://schemas.microsoft.com/office/word/2010/wordprocessingShape" mc:Ignorable="w14 w15 wp14">
+<w:glossaryDocument xmlns:wpc="http://schemas.microsoft.com/office/word/2010/wordprocessingCanvas" xmlns:cx="http://schemas.microsoft.com/office/drawing/2014/chartex" xmlns:cx1="http://schemas.microsoft.com/office/drawing/2015/9/8/chartex" xmlns:cx2="http://schemas.microsoft.com/office/drawing/2015/10/21/chartex" xmlns:cx3="http://schemas.microsoft.com/office/drawing/2016/5/9/chartex" xmlns:cx4="http://schemas.microsoft.com/office/drawing/2016/5/10/chartex" xmlns:cx5="http://schemas.microsoft.com/office/drawing/2016/5/11/chartex" xmlns:cx6="http://schemas.microsoft.com/office/drawing/2016/5/12/chartex" xmlns:cx7="http://schemas.microsoft.com/office/drawing/2016/5/13/chartex" xmlns:cx8="http://schemas.microsoft.com/office/drawing/2016/5/14/chartex" xmlns:mc="http://schemas.openxmlformats.org/markup-compatibility/2006" xmlns:aink="http://schemas.microsoft.com/office/drawing/2016/ink" xmlns:am3d="http://schemas.microsoft.com/office/drawing/2017/model3d" xmlns:o="urn:schemas-microsoft-com:office:office" xmlns:r="http://schemas.openxmlformats.org/officeDocument/2006/relationships" xmlns:m="http://schemas.openxmlformats.org/officeDocument/2006/math" xmlns:v="urn:schemas-microsoft-com:vml" xmlns:wp14="http://schemas.microsoft.com/office/word/2010/wordprocessingDrawing" xmlns:wp="http://schemas.openxmlformats.org/drawingml/2006/wordprocessingDrawing" xmlns:w10="urn:schemas-microsoft-com:office:word" xmlns:w="http://schemas.openxmlformats.org/wordprocessingml/2006/main" xmlns:w14="http://schemas.microsoft.com/office/word/2010/wordml" xmlns:w15="http://schemas.microsoft.com/office/word/2012/wordml" xmlns:w16se="http://schemas.microsoft.com/office/word/2015/wordml/symex" xmlns:wpg="http://schemas.microsoft.com/office/word/2010/wordprocessingGroup" xmlns:wpi="http://schemas.microsoft.com/office/word/2010/wordprocessingInk" xmlns:wne="http://schemas.microsoft.com/office/word/2006/wordml" xmlns:wps="http://schemas.microsoft.com/office/word/2010/wordprocessingShape" mc:Ignorable="w14 w15 w16se wp14">
   <w:docParts>
     <w:docPart>
       <w:docPartPr>
@@ -8718,20 +8711,20 @@
 </file>
 
 <file path=word/glossary/fontTable.xml><?xml version="1.0" encoding="utf-8"?>
-<w:fonts xmlns:mc="http://schemas.openxmlformats.org/markup-compatibility/2006" xmlns:r="http://schemas.openxmlformats.org/officeDocument/2006/relationships" xmlns:w="http://schemas.openxmlformats.org/wordprocessingml/2006/main" xmlns:w14="http://schemas.microsoft.com/office/word/2010/wordml" xmlns:w15="http://schemas.microsoft.com/office/word/2012/wordml" mc:Ignorable="w14 w15">
+<w:fonts xmlns:mc="http://schemas.openxmlformats.org/markup-compatibility/2006" xmlns:r="http://schemas.openxmlformats.org/officeDocument/2006/relationships" xmlns:w="http://schemas.openxmlformats.org/wordprocessingml/2006/main" xmlns:w14="http://schemas.microsoft.com/office/word/2010/wordml" xmlns:w15="http://schemas.microsoft.com/office/word/2012/wordml" xmlns:w16se="http://schemas.microsoft.com/office/word/2015/wordml/symex" mc:Ignorable="w14 w15 w16se">
   <w:font w:name="Symbol">
     <w:panose1 w:val="05050102010706020507"/>
     <w:charset w:val="02"/>
-    <w:family w:val="auto"/>
+    <w:family w:val="roman"/>
     <w:pitch w:val="variable"/>
     <w:sig w:usb0="00000000" w:usb1="10000000" w:usb2="00000000" w:usb3="00000000" w:csb0="80000000" w:csb1="00000000"/>
   </w:font>
   <w:font w:name="Times New Roman">
     <w:panose1 w:val="02020603050405020304"/>
     <w:charset w:val="00"/>
-    <w:family w:val="auto"/>
+    <w:family w:val="roman"/>
     <w:pitch w:val="variable"/>
-    <w:sig w:usb0="E0002AEF" w:usb1="C0007841" w:usb2="00000009" w:usb3="00000000" w:csb0="000001FF" w:csb1="00000000"/>
+    <w:sig w:usb0="E0002EFF" w:usb1="C000785B" w:usb2="00000009" w:usb3="00000000" w:csb0="000001FF" w:csb1="00000000"/>
   </w:font>
   <w:font w:name="Wingdings">
     <w:panose1 w:val="05000000000000000000"/>
@@ -8743,43 +8736,36 @@
   <w:font w:name="Courier New">
     <w:panose1 w:val="02070309020205020404"/>
     <w:charset w:val="00"/>
-    <w:family w:val="auto"/>
-    <w:pitch w:val="variable"/>
-    <w:sig w:usb0="E0002AFF" w:usb1="C0007843" w:usb2="00000009" w:usb3="00000000" w:csb0="000001FF" w:csb1="00000000"/>
+    <w:family w:val="modern"/>
+    <w:pitch w:val="fixed"/>
+    <w:sig w:usb0="E0002EFF" w:usb1="C0007843" w:usb2="00000009" w:usb3="00000000" w:csb0="000001FF" w:csb1="00000000"/>
   </w:font>
   <w:font w:name="Calibri">
     <w:panose1 w:val="020F0502020204030204"/>
     <w:charset w:val="00"/>
-    <w:family w:val="auto"/>
+    <w:family w:val="swiss"/>
     <w:pitch w:val="variable"/>
-    <w:sig w:usb0="E00002FF" w:usb1="4000ACFF" w:usb2="00000001" w:usb3="00000000" w:csb0="0000019F" w:csb1="00000000"/>
+    <w:sig w:usb0="E0002AFF" w:usb1="C000247B" w:usb2="00000009" w:usb3="00000000" w:csb0="000001FF" w:csb1="00000000"/>
   </w:font>
   <w:font w:name="Calibri Light">
     <w:panose1 w:val="020F0302020204030204"/>
     <w:charset w:val="00"/>
-    <w:family w:val="auto"/>
+    <w:family w:val="swiss"/>
     <w:pitch w:val="variable"/>
-    <w:sig w:usb0="A00002EF" w:usb1="4000207B" w:usb2="00000000" w:usb3="00000000" w:csb0="0000019F" w:csb1="00000000"/>
+    <w:sig w:usb0="E0002AFF" w:usb1="C000247B" w:usb2="00000009" w:usb3="00000000" w:csb0="000001FF" w:csb1="00000000"/>
   </w:font>
   <w:font w:name="Arial Black">
     <w:panose1 w:val="020B0A04020102020204"/>
     <w:charset w:val="00"/>
-    <w:family w:val="auto"/>
+    <w:family w:val="swiss"/>
     <w:pitch w:val="variable"/>
     <w:sig w:usb0="A00002AF" w:usb1="400078FB" w:usb2="00000000" w:usb3="00000000" w:csb0="0000009F" w:csb1="00000000"/>
-  </w:font>
-  <w:font w:name="Arial">
-    <w:panose1 w:val="020B0604020202020204"/>
-    <w:charset w:val="00"/>
-    <w:family w:val="auto"/>
-    <w:pitch w:val="variable"/>
-    <w:sig w:usb0="E0002AFF" w:usb1="C0007843" w:usb2="00000009" w:usb3="00000000" w:csb0="000001FF" w:csb1="00000000"/>
   </w:font>
 </w:fonts>
 </file>
 
 <file path=word/glossary/settings.xml><?xml version="1.0" encoding="utf-8"?>
-<w:settings xmlns:mc="http://schemas.openxmlformats.org/markup-compatibility/2006" xmlns:o="urn:schemas-microsoft-com:office:office" xmlns:r="http://schemas.openxmlformats.org/officeDocument/2006/relationships" xmlns:m="http://schemas.openxmlformats.org/officeDocument/2006/math" xmlns:v="urn:schemas-microsoft-com:vml" xmlns:w10="urn:schemas-microsoft-com:office:word" xmlns:w="http://schemas.openxmlformats.org/wordprocessingml/2006/main" xmlns:w14="http://schemas.microsoft.com/office/word/2010/wordml" xmlns:w15="http://schemas.microsoft.com/office/word/2012/wordml" xmlns:sl="http://schemas.openxmlformats.org/schemaLibrary/2006/main" mc:Ignorable="w14 w15">
+<w:settings xmlns:mc="http://schemas.openxmlformats.org/markup-compatibility/2006" xmlns:o="urn:schemas-microsoft-com:office:office" xmlns:r="http://schemas.openxmlformats.org/officeDocument/2006/relationships" xmlns:m="http://schemas.openxmlformats.org/officeDocument/2006/math" xmlns:v="urn:schemas-microsoft-com:vml" xmlns:w10="urn:schemas-microsoft-com:office:word" xmlns:w="http://schemas.openxmlformats.org/wordprocessingml/2006/main" xmlns:w14="http://schemas.microsoft.com/office/word/2010/wordml" xmlns:w15="http://schemas.microsoft.com/office/word/2012/wordml" xmlns:w16se="http://schemas.microsoft.com/office/word/2015/wordml/symex" xmlns:sl="http://schemas.openxmlformats.org/schemaLibrary/2006/main" mc:Ignorable="w14 w15 w16se">
   <w:view w:val="normal"/>
   <w:defaultTabStop w:val="708"/>
   <w:hyphenationZone w:val="425"/>
@@ -8796,6 +8782,7 @@
     <w:rsidRoot w:val="00F276CF"/>
     <w:rsid w:val="00242DA8"/>
     <w:rsid w:val="00271BDD"/>
+    <w:rsid w:val="00323426"/>
     <w:rsid w:val="003A50D6"/>
     <w:rsid w:val="003B593F"/>
     <w:rsid w:val="0070599D"/>
@@ -8817,7 +8804,7 @@
     <m:intLim m:val="subSup"/>
     <m:naryLim m:val="undOvr"/>
   </m:mathPr>
-  <w:themeFontLang w:val="fr-FR" w:eastAsia="x-none" w:bidi="x-none"/>
+  <w:themeFontLang w:val="fr-FR"/>
   <w:clrSchemeMapping w:bg1="light1" w:t1="dark1" w:bg2="light2" w:t2="dark2" w:accent1="accent1" w:accent2="accent2" w:accent3="accent3" w:accent4="accent4" w:accent5="accent5" w:accent6="accent6" w:hyperlink="hyperlink" w:followedHyperlink="followedHyperlink"/>
   <w:decimalSymbol w:val=","/>
   <w:listSeparator w:val=";"/>
@@ -8826,7 +8813,7 @@
 </file>
 
 <file path=word/glossary/styles.xml><?xml version="1.0" encoding="utf-8"?>
-<w:styles xmlns:mc="http://schemas.openxmlformats.org/markup-compatibility/2006" xmlns:r="http://schemas.openxmlformats.org/officeDocument/2006/relationships" xmlns:w="http://schemas.openxmlformats.org/wordprocessingml/2006/main" xmlns:w14="http://schemas.microsoft.com/office/word/2010/wordml" xmlns:w15="http://schemas.microsoft.com/office/word/2012/wordml" mc:Ignorable="w14 w15">
+<w:styles xmlns:mc="http://schemas.openxmlformats.org/markup-compatibility/2006" xmlns:r="http://schemas.openxmlformats.org/officeDocument/2006/relationships" xmlns:w="http://schemas.openxmlformats.org/wordprocessingml/2006/main" xmlns:w14="http://schemas.microsoft.com/office/word/2010/wordml" xmlns:w15="http://schemas.microsoft.com/office/word/2012/wordml" xmlns:w16se="http://schemas.microsoft.com/office/word/2015/wordml/symex" mc:Ignorable="w14 w15 w16se">
   <w:docDefaults>
     <w:rPrDefault>
       <w:rPr>
@@ -8842,7 +8829,7 @@
       </w:pPr>
     </w:pPrDefault>
   </w:docDefaults>
-  <w:latentStyles w:defLockedState="0" w:defUIPriority="99" w:defSemiHidden="0" w:defUnhideWhenUsed="0" w:defQFormat="0" w:count="382">
+  <w:latentStyles w:defLockedState="0" w:defUIPriority="99" w:defSemiHidden="0" w:defUnhideWhenUsed="0" w:defQFormat="0" w:count="375">
     <w:lsdException w:name="Normal" w:uiPriority="0" w:qFormat="1"/>
     <w:lsdException w:name="heading 1" w:uiPriority="9" w:qFormat="1"/>
     <w:lsdException w:name="heading 2" w:semiHidden="1" w:uiPriority="9" w:unhideWhenUsed="1" w:qFormat="1"/>
@@ -9221,13 +9208,13 @@
     <w:name w:val="Normal"/>
     <w:qFormat/>
   </w:style>
-  <w:style w:type="character" w:default="1" w:styleId="DefaultParagraphFont">
+  <w:style w:type="character" w:default="1" w:styleId="Policepardfaut">
     <w:name w:val="Default Paragraph Font"/>
     <w:uiPriority w:val="1"/>
     <w:semiHidden/>
     <w:unhideWhenUsed/>
   </w:style>
-  <w:style w:type="table" w:default="1" w:styleId="TableNormal">
+  <w:style w:type="table" w:default="1" w:styleId="TableauNormal">
     <w:name w:val="Normal Table"/>
     <w:uiPriority w:val="99"/>
     <w:semiHidden/>
@@ -9242,7 +9229,7 @@
       </w:tblCellMar>
     </w:tblPr>
   </w:style>
-  <w:style w:type="numbering" w:default="1" w:styleId="NoList">
+  <w:style w:type="numbering" w:default="1" w:styleId="Aucuneliste">
     <w:name w:val="No List"/>
     <w:uiPriority w:val="99"/>
     <w:semiHidden/>
@@ -9254,7 +9241,7 @@
   </w:style>
   <w:style w:type="character" w:customStyle="1" w:styleId="Textedelespacerserv">
     <w:name w:val="Texte de l’espace réservé"/>
-    <w:basedOn w:val="DefaultParagraphFont"/>
+    <w:basedOn w:val="Policepardfaut"/>
     <w:uiPriority w:val="99"/>
     <w:semiHidden/>
     <w:rsid w:val="00F276CF"/>
@@ -9278,10 +9265,9 @@
 </file>
 
 <file path=word/glossary/webSettings.xml><?xml version="1.0" encoding="utf-8"?>
-<w:webSettings xmlns:mc="http://schemas.openxmlformats.org/markup-compatibility/2006" xmlns:r="http://schemas.openxmlformats.org/officeDocument/2006/relationships" xmlns:w="http://schemas.openxmlformats.org/wordprocessingml/2006/main" xmlns:w14="http://schemas.microsoft.com/office/word/2010/wordml" xmlns:w15="http://schemas.microsoft.com/office/word/2012/wordml" mc:Ignorable="w14 w15">
+<w:webSettings xmlns:mc="http://schemas.openxmlformats.org/markup-compatibility/2006" xmlns:r="http://schemas.openxmlformats.org/officeDocument/2006/relationships" xmlns:w="http://schemas.openxmlformats.org/wordprocessingml/2006/main" xmlns:w14="http://schemas.microsoft.com/office/word/2010/wordml" xmlns:w15="http://schemas.microsoft.com/office/word/2012/wordml" xmlns:w16se="http://schemas.microsoft.com/office/word/2015/wordml/symex" mc:Ignorable="w14 w15 w16se">
   <w:optimizeForBrowser/>
   <w:allowPNG/>
-  <w:doNotSaveAsSingleFile/>
 </w:webSettings>
 </file>
 
@@ -9604,7 +9590,7 @@
 </file>
 
 <file path=customXml/itemProps2.xml><?xml version="1.0" encoding="utf-8"?>
-<ds:datastoreItem xmlns:ds="http://schemas.openxmlformats.org/officeDocument/2006/customXml" ds:itemID="{FA74E5D2-71CB-B348-B50C-BC459DA8ABDD}">
+<ds:datastoreItem xmlns:ds="http://schemas.openxmlformats.org/officeDocument/2006/customXml" ds:itemID="{CF303B32-14FA-4CD4-BBEC-5185E609365A}">
   <ds:schemaRefs>
     <ds:schemaRef ds:uri="http://schemas.openxmlformats.org/officeDocument/2006/bibliography"/>
   </ds:schemaRefs>

</xml_diff>

<commit_message>
Rédaction de ma partie
</commit_message>
<xml_diff>
--- a/doc/M1 MIAGE - Projet_PA - Rapport.docx
+++ b/doc/M1 MIAGE - Projet_PA - Rapport.docx
@@ -1,6 +1,6 @@
 
 <file path=word/document.xml><?xml version="1.0" encoding="utf-8"?>
-<w:document xmlns:wpc="http://schemas.microsoft.com/office/word/2010/wordprocessingCanvas" xmlns:cx="http://schemas.microsoft.com/office/drawing/2014/chartex" xmlns:cx1="http://schemas.microsoft.com/office/drawing/2015/9/8/chartex" xmlns:cx2="http://schemas.microsoft.com/office/drawing/2015/10/21/chartex" xmlns:cx3="http://schemas.microsoft.com/office/drawing/2016/5/9/chartex" xmlns:cx4="http://schemas.microsoft.com/office/drawing/2016/5/10/chartex" xmlns:cx5="http://schemas.microsoft.com/office/drawing/2016/5/11/chartex" xmlns:cx6="http://schemas.microsoft.com/office/drawing/2016/5/12/chartex" xmlns:cx7="http://schemas.microsoft.com/office/drawing/2016/5/13/chartex" xmlns:cx8="http://schemas.microsoft.com/office/drawing/2016/5/14/chartex" xmlns:mc="http://schemas.openxmlformats.org/markup-compatibility/2006" xmlns:aink="http://schemas.microsoft.com/office/drawing/2016/ink" xmlns:am3d="http://schemas.microsoft.com/office/drawing/2017/model3d" xmlns:o="urn:schemas-microsoft-com:office:office" xmlns:r="http://schemas.openxmlformats.org/officeDocument/2006/relationships" xmlns:m="http://schemas.openxmlformats.org/officeDocument/2006/math" xmlns:v="urn:schemas-microsoft-com:vml" xmlns:wp14="http://schemas.microsoft.com/office/word/2010/wordprocessingDrawing" xmlns:wp="http://schemas.openxmlformats.org/drawingml/2006/wordprocessingDrawing" xmlns:w10="urn:schemas-microsoft-com:office:word" xmlns:w="http://schemas.openxmlformats.org/wordprocessingml/2006/main" xmlns:w14="http://schemas.microsoft.com/office/word/2010/wordml" xmlns:w15="http://schemas.microsoft.com/office/word/2012/wordml" xmlns:w16se="http://schemas.microsoft.com/office/word/2015/wordml/symex" xmlns:wpg="http://schemas.microsoft.com/office/word/2010/wordprocessingGroup" xmlns:wpi="http://schemas.microsoft.com/office/word/2010/wordprocessingInk" xmlns:wne="http://schemas.microsoft.com/office/word/2006/wordml" xmlns:wps="http://schemas.microsoft.com/office/word/2010/wordprocessingShape" mc:Ignorable="w14 w15 w16se wp14">
+<w:document xmlns:wpc="http://schemas.microsoft.com/office/word/2010/wordprocessingCanvas" xmlns:mo="http://schemas.microsoft.com/office/mac/office/2008/main" xmlns:mc="http://schemas.openxmlformats.org/markup-compatibility/2006" xmlns:mv="urn:schemas-microsoft-com:mac:vml" xmlns:o="urn:schemas-microsoft-com:office:office" xmlns:r="http://schemas.openxmlformats.org/officeDocument/2006/relationships" xmlns:m="http://schemas.openxmlformats.org/officeDocument/2006/math" xmlns:v="urn:schemas-microsoft-com:vml" xmlns:wp14="http://schemas.microsoft.com/office/word/2010/wordprocessingDrawing" xmlns:wp="http://schemas.openxmlformats.org/drawingml/2006/wordprocessingDrawing" xmlns:w10="urn:schemas-microsoft-com:office:word" xmlns:w="http://schemas.openxmlformats.org/wordprocessingml/2006/main" xmlns:w14="http://schemas.microsoft.com/office/word/2010/wordml" xmlns:w15="http://schemas.microsoft.com/office/word/2012/wordml" xmlns:wpg="http://schemas.microsoft.com/office/word/2010/wordprocessingGroup" xmlns:wpi="http://schemas.microsoft.com/office/word/2010/wordprocessingInk" xmlns:wne="http://schemas.microsoft.com/office/word/2006/wordml" xmlns:wps="http://schemas.microsoft.com/office/word/2010/wordprocessingShape" mc:Ignorable="w14 w15 wp14">
   <w:body>
     <w:p>
       <w:pPr>
@@ -302,20 +302,8 @@
           <w:szCs w:val="28"/>
           <w:lang w:val="en-US"/>
         </w:rPr>
-        <w:t xml:space="preserve">The </w:t>
-      </w:r>
-      <w:proofErr w:type="gramStart"/>
-      <w:r>
-        <w:rPr>
-          <w:b/>
-          <w:color w:val="1B1D3D" w:themeColor="text2" w:themeShade="BF"/>
-          <w:sz w:val="28"/>
-          <w:szCs w:val="28"/>
-          <w:lang w:val="en-US"/>
-        </w:rPr>
-        <w:t>project :</w:t>
-      </w:r>
-      <w:proofErr w:type="gramEnd"/>
+        <w:t>The project :</w:t>
+      </w:r>
     </w:p>
     <w:p>
       <w:pPr>
@@ -564,7 +552,7 @@
       <w:sdtContent>
         <w:p>
           <w:pPr>
-            <w:pStyle w:val="En-ttedetabledesmatires"/>
+            <w:pStyle w:val="TOCHeading"/>
           </w:pPr>
           <w:r>
             <w:t>Sommaire</w:t>
@@ -572,7 +560,7 @@
         </w:p>
         <w:p>
           <w:pPr>
-            <w:pStyle w:val="TM1"/>
+            <w:pStyle w:val="TOC1"/>
             <w:tabs>
               <w:tab w:val="right" w:leader="dot" w:pos="9060"/>
             </w:tabs>
@@ -594,7 +582,7 @@
           <w:hyperlink w:anchor="_Toc503262304" w:history="1">
             <w:r>
               <w:rPr>
-                <w:rStyle w:val="Lienhypertexte"/>
+                <w:rStyle w:val="Hyperlink"/>
                 <w:noProof/>
               </w:rPr>
               <w:t>PARTIE 1. PRÉSENTATION DES MEMBRES DU GROUPE</w:t>
@@ -651,7 +639,7 @@
         </w:p>
         <w:p>
           <w:pPr>
-            <w:pStyle w:val="TM2"/>
+            <w:pStyle w:val="TOC2"/>
             <w:tabs>
               <w:tab w:val="right" w:leader="dot" w:pos="9060"/>
             </w:tabs>
@@ -664,7 +652,7 @@
           <w:hyperlink w:anchor="_Toc503262305" w:history="1">
             <w:r>
               <w:rPr>
-                <w:rStyle w:val="Lienhypertexte"/>
+                <w:rStyle w:val="Hyperlink"/>
                 <w:noProof/>
               </w:rPr>
               <w:t>DATAO Chen</w:t>
@@ -721,7 +709,7 @@
         </w:p>
         <w:p>
           <w:pPr>
-            <w:pStyle w:val="TM2"/>
+            <w:pStyle w:val="TOC2"/>
             <w:tabs>
               <w:tab w:val="right" w:leader="dot" w:pos="9060"/>
             </w:tabs>
@@ -734,7 +722,7 @@
           <w:hyperlink w:anchor="_Toc503262306" w:history="1">
             <w:r>
               <w:rPr>
-                <w:rStyle w:val="Lienhypertexte"/>
+                <w:rStyle w:val="Hyperlink"/>
                 <w:noProof/>
               </w:rPr>
               <w:t>FONTAINE Gaël</w:t>
@@ -791,7 +779,7 @@
         </w:p>
         <w:p>
           <w:pPr>
-            <w:pStyle w:val="TM2"/>
+            <w:pStyle w:val="TOC2"/>
             <w:tabs>
               <w:tab w:val="right" w:leader="dot" w:pos="9060"/>
             </w:tabs>
@@ -804,7 +792,7 @@
           <w:hyperlink w:anchor="_Toc503262307" w:history="1">
             <w:r>
               <w:rPr>
-                <w:rStyle w:val="Lienhypertexte"/>
+                <w:rStyle w:val="Hyperlink"/>
                 <w:noProof/>
               </w:rPr>
               <w:t>ROMAN Geoffrey</w:t>
@@ -861,7 +849,7 @@
         </w:p>
         <w:p>
           <w:pPr>
-            <w:pStyle w:val="TM1"/>
+            <w:pStyle w:val="TOC1"/>
             <w:tabs>
               <w:tab w:val="right" w:leader="dot" w:pos="9060"/>
             </w:tabs>
@@ -874,7 +862,7 @@
           <w:hyperlink w:anchor="_Toc503262308" w:history="1">
             <w:r>
               <w:rPr>
-                <w:rStyle w:val="Lienhypertexte"/>
+                <w:rStyle w:val="Hyperlink"/>
                 <w:noProof/>
               </w:rPr>
               <w:t>PARTIE 2. PROCEDURE A SUIVRE POUR TESTER LE PROJET</w:t>
@@ -931,7 +919,7 @@
         </w:p>
         <w:p>
           <w:pPr>
-            <w:pStyle w:val="TM1"/>
+            <w:pStyle w:val="TOC1"/>
             <w:tabs>
               <w:tab w:val="right" w:leader="dot" w:pos="9060"/>
             </w:tabs>
@@ -944,7 +932,7 @@
           <w:hyperlink w:anchor="_Toc503262309" w:history="1">
             <w:r>
               <w:rPr>
-                <w:rStyle w:val="Lienhypertexte"/>
+                <w:rStyle w:val="Hyperlink"/>
                 <w:noProof/>
               </w:rPr>
               <w:t>PARTIE 3. CALENDRIER DES GRANDES ETAPES</w:t>
@@ -1001,7 +989,7 @@
         </w:p>
         <w:p>
           <w:pPr>
-            <w:pStyle w:val="TM1"/>
+            <w:pStyle w:val="TOC1"/>
             <w:tabs>
               <w:tab w:val="right" w:leader="dot" w:pos="9060"/>
             </w:tabs>
@@ -1014,7 +1002,7 @@
           <w:hyperlink w:anchor="_Toc503262310" w:history="1">
             <w:r>
               <w:rPr>
-                <w:rStyle w:val="Lienhypertexte"/>
+                <w:rStyle w:val="Hyperlink"/>
                 <w:noProof/>
               </w:rPr>
               <w:t>PARTIE 4. REALISATION DES CINQ POINTS DU PROJET</w:t>
@@ -1071,7 +1059,7 @@
         </w:p>
         <w:p>
           <w:pPr>
-            <w:pStyle w:val="TM2"/>
+            <w:pStyle w:val="TOC2"/>
             <w:tabs>
               <w:tab w:val="right" w:leader="dot" w:pos="9060"/>
             </w:tabs>
@@ -1084,7 +1072,7 @@
           <w:hyperlink w:anchor="_Toc503262311" w:history="1">
             <w:r>
               <w:rPr>
-                <w:rStyle w:val="Lienhypertexte"/>
+                <w:rStyle w:val="Hyperlink"/>
                 <w:rFonts w:eastAsia="Times New Roman"/>
                 <w:noProof/>
                 <w:lang w:eastAsia="en-GB"/>
@@ -1143,7 +1131,7 @@
         </w:p>
         <w:p>
           <w:pPr>
-            <w:pStyle w:val="TM2"/>
+            <w:pStyle w:val="TOC2"/>
             <w:tabs>
               <w:tab w:val="right" w:leader="dot" w:pos="9060"/>
             </w:tabs>
@@ -1156,7 +1144,7 @@
           <w:hyperlink w:anchor="_Toc503262312" w:history="1">
             <w:r>
               <w:rPr>
-                <w:rStyle w:val="Lienhypertexte"/>
+                <w:rStyle w:val="Hyperlink"/>
                 <w:rFonts w:eastAsia="Times New Roman"/>
                 <w:noProof/>
                 <w:lang w:eastAsia="en-GB"/>
@@ -1215,7 +1203,7 @@
         </w:p>
         <w:p>
           <w:pPr>
-            <w:pStyle w:val="TM2"/>
+            <w:pStyle w:val="TOC2"/>
             <w:tabs>
               <w:tab w:val="right" w:leader="dot" w:pos="9060"/>
             </w:tabs>
@@ -1228,7 +1216,7 @@
           <w:hyperlink w:anchor="_Toc503262313" w:history="1">
             <w:r>
               <w:rPr>
-                <w:rStyle w:val="Lienhypertexte"/>
+                <w:rStyle w:val="Hyperlink"/>
                 <w:rFonts w:eastAsia="Times New Roman"/>
                 <w:noProof/>
                 <w:lang w:eastAsia="en-GB"/>
@@ -1287,7 +1275,7 @@
         </w:p>
         <w:p>
           <w:pPr>
-            <w:pStyle w:val="TM2"/>
+            <w:pStyle w:val="TOC2"/>
             <w:tabs>
               <w:tab w:val="right" w:leader="dot" w:pos="9060"/>
             </w:tabs>
@@ -1300,7 +1288,7 @@
           <w:hyperlink w:anchor="_Toc503262314" w:history="1">
             <w:r>
               <w:rPr>
-                <w:rStyle w:val="Lienhypertexte"/>
+                <w:rStyle w:val="Hyperlink"/>
                 <w:rFonts w:eastAsia="Times New Roman"/>
                 <w:noProof/>
                 <w:lang w:eastAsia="en-GB"/>
@@ -1359,7 +1347,7 @@
         </w:p>
         <w:p>
           <w:pPr>
-            <w:pStyle w:val="TM2"/>
+            <w:pStyle w:val="TOC2"/>
             <w:tabs>
               <w:tab w:val="right" w:leader="dot" w:pos="9060"/>
             </w:tabs>
@@ -1372,7 +1360,7 @@
           <w:hyperlink w:anchor="_Toc503262315" w:history="1">
             <w:r>
               <w:rPr>
-                <w:rStyle w:val="Lienhypertexte"/>
+                <w:rStyle w:val="Hyperlink"/>
                 <w:rFonts w:eastAsia="Times New Roman"/>
                 <w:noProof/>
                 <w:lang w:eastAsia="en-GB"/>
@@ -1431,7 +1419,7 @@
         </w:p>
         <w:p>
           <w:pPr>
-            <w:pStyle w:val="TM1"/>
+            <w:pStyle w:val="TOC1"/>
             <w:tabs>
               <w:tab w:val="right" w:leader="dot" w:pos="9060"/>
             </w:tabs>
@@ -1444,7 +1432,7 @@
           <w:hyperlink w:anchor="_Toc503262316" w:history="1">
             <w:r>
               <w:rPr>
-                <w:rStyle w:val="Lienhypertexte"/>
+                <w:rStyle w:val="Hyperlink"/>
                 <w:noProof/>
               </w:rPr>
               <w:t>PARTIE 5. PROCEDURE POUR CREER UN NOUVEAU PLUGIN</w:t>
@@ -1501,7 +1489,7 @@
         </w:p>
         <w:p>
           <w:pPr>
-            <w:pStyle w:val="TM1"/>
+            <w:pStyle w:val="TOC1"/>
             <w:tabs>
               <w:tab w:val="right" w:leader="dot" w:pos="9060"/>
             </w:tabs>
@@ -1514,7 +1502,7 @@
           <w:hyperlink w:anchor="_Toc503262317" w:history="1">
             <w:r>
               <w:rPr>
-                <w:rStyle w:val="Lienhypertexte"/>
+                <w:rStyle w:val="Hyperlink"/>
                 <w:noProof/>
               </w:rPr>
               <w:t>PARTIE 6. EXEMPLES DE PLUGINS</w:t>
@@ -1583,7 +1571,7 @@
     <w:p/>
     <w:p>
       <w:pPr>
-        <w:pStyle w:val="Titre1"/>
+        <w:pStyle w:val="Heading1"/>
       </w:pPr>
       <w:bookmarkStart w:id="0" w:name="_Toc503262304"/>
       <w:r>
@@ -1606,7 +1594,7 @@
     <w:p/>
     <w:p>
       <w:pPr>
-        <w:pStyle w:val="Titre2"/>
+        <w:pStyle w:val="Heading2"/>
       </w:pPr>
       <w:bookmarkStart w:id="1" w:name="_Toc503262305"/>
       <w:r>
@@ -1618,7 +1606,7 @@
     <w:p/>
     <w:p>
       <w:pPr>
-        <w:pStyle w:val="Titre2"/>
+        <w:pStyle w:val="Heading2"/>
       </w:pPr>
       <w:bookmarkStart w:id="2" w:name="_Toc503262306"/>
       <w:r>
@@ -1695,12 +1683,7 @@
       </w:pPr>
       <w:r>
         <w:lastRenderedPageBreak/>
-        <w:t xml:space="preserve">Enfin, la dernière partie concrète aura </w:t>
-      </w:r>
-      <w:bookmarkStart w:id="3" w:name="_GoBack"/>
-      <w:bookmarkEnd w:id="3"/>
-      <w:r>
-        <w:t xml:space="preserve">été de rédiger les tests unitaires de certaines classes permettant de tester les classes centrales du jeu. Pour conclure, </w:t>
+        <w:t xml:space="preserve">Enfin, la dernière partie concrète aura été de rédiger les tests unitaires de certaines classes permettant de tester les classes centrales du jeu. Pour conclure, </w:t>
       </w:r>
       <w:r>
         <w:t xml:space="preserve">le projet m’a permis de mettre en pratique toutes </w:t>
@@ -1715,18 +1698,188 @@
     <w:p/>
     <w:p>
       <w:pPr>
-        <w:pStyle w:val="Titre2"/>
-      </w:pPr>
-      <w:bookmarkStart w:id="4" w:name="_Toc503262307"/>
+        <w:pStyle w:val="Heading2"/>
+      </w:pPr>
+      <w:bookmarkStart w:id="3" w:name="_Toc503262307"/>
       <w:r>
         <w:t>ROMAN Geoffrey</w:t>
       </w:r>
-      <w:bookmarkEnd w:id="4"/>
+      <w:bookmarkEnd w:id="3"/>
     </w:p>
     <w:p/>
     <w:p>
-      <w:pPr>
-        <w:pStyle w:val="Titre1"/>
+      <w:r>
+        <w:tab/>
+      </w:r>
+      <w:r>
+        <w:t>Mon travail durant ce projet a été, de créer un classLoader personnalisé permettant de charger des classes dans un dossier spécifique, ou dans un JAR. J’ai aussi créé une classe Repository, permettant de charger toutes les classes dans le projet, ayant une annotation spécifique à un des trois types de plugins.</w:t>
+      </w:r>
+    </w:p>
+    <w:p>
+      <w:r>
+        <w:t xml:space="preserve">De plus, je me suis chargé de faire la classe FrameWithMenu, qui permet d’afficher la </w:t>
+      </w:r>
+      <w:r>
+        <w:t>fenêtre</w:t>
+      </w:r>
+      <w:r>
+        <w:t xml:space="preserve"> du jeu avec les differents robots qui se </w:t>
+      </w:r>
+      <w:r>
+        <w:t>déplacent</w:t>
+      </w:r>
+      <w:r>
+        <w:t xml:space="preserve">, attaque... La </w:t>
+      </w:r>
+      <w:r>
+        <w:t>fenêtre</w:t>
+      </w:r>
+      <w:r>
+        <w:t xml:space="preserve"> est </w:t>
+      </w:r>
+      <w:r>
+        <w:t>composée</w:t>
+      </w:r>
+      <w:r>
+        <w:t xml:space="preserve"> d’un menu permettant soit de sauvegarder/charger une partie, soit d’utiliser un plugin de type graphique.</w:t>
+      </w:r>
+    </w:p>
+    <w:p>
+      <w:pPr>
+        <w:pStyle w:val="p1"/>
+        <w:rPr>
+          <w:rFonts w:asciiTheme="minorHAnsi" w:hAnsiTheme="minorHAnsi"/>
+          <w:color w:val="000000" w:themeColor="text1"/>
+          <w:sz w:val="22"/>
+          <w:szCs w:val="22"/>
+          <w:lang w:val="fr-FR"/>
+        </w:rPr>
+      </w:pPr>
+      <w:r>
+        <w:rPr>
+          <w:rFonts w:asciiTheme="minorHAnsi" w:hAnsiTheme="minorHAnsi"/>
+          <w:color w:val="000000" w:themeColor="text1"/>
+          <w:sz w:val="22"/>
+          <w:szCs w:val="22"/>
+          <w:lang w:val="fr-FR"/>
+        </w:rPr>
+        <w:t xml:space="preserve">Je me suis aussi occupé de réaliser la classe ChargementPlugin, qui permet, en passant en </w:t>
+      </w:r>
+      <w:r>
+        <w:rPr>
+          <w:rFonts w:asciiTheme="minorHAnsi" w:hAnsiTheme="minorHAnsi"/>
+          <w:color w:val="000000" w:themeColor="text1"/>
+          <w:sz w:val="22"/>
+          <w:szCs w:val="22"/>
+          <w:lang w:val="fr-FR"/>
+        </w:rPr>
+        <w:t>paramètre</w:t>
+      </w:r>
+      <w:r>
+        <w:rPr>
+          <w:rFonts w:asciiTheme="minorHAnsi" w:hAnsiTheme="minorHAnsi"/>
+          <w:color w:val="000000" w:themeColor="text1"/>
+          <w:sz w:val="22"/>
+          <w:szCs w:val="22"/>
+          <w:lang w:val="fr-FR"/>
+        </w:rPr>
+        <w:t xml:space="preserve"> la classe du plugin ainsi que la FrameWithMenu dans laquelle le plugin doit </w:t>
+      </w:r>
+      <w:r>
+        <w:rPr>
+          <w:rFonts w:asciiTheme="minorHAnsi" w:hAnsiTheme="minorHAnsi"/>
+          <w:color w:val="000000" w:themeColor="text1"/>
+          <w:sz w:val="22"/>
+          <w:szCs w:val="22"/>
+          <w:lang w:val="fr-FR"/>
+        </w:rPr>
+        <w:t>être</w:t>
+      </w:r>
+      <w:r>
+        <w:rPr>
+          <w:rFonts w:asciiTheme="minorHAnsi" w:hAnsiTheme="minorHAnsi"/>
+          <w:color w:val="000000" w:themeColor="text1"/>
+          <w:sz w:val="22"/>
+          <w:szCs w:val="22"/>
+          <w:lang w:val="fr-FR"/>
+        </w:rPr>
+        <w:t xml:space="preserve"> chargé, d’appeler la </w:t>
+      </w:r>
+      <w:r>
+        <w:rPr>
+          <w:rFonts w:asciiTheme="minorHAnsi" w:hAnsiTheme="minorHAnsi"/>
+          <w:color w:val="000000" w:themeColor="text1"/>
+          <w:sz w:val="22"/>
+          <w:szCs w:val="22"/>
+          <w:lang w:val="fr-FR"/>
+        </w:rPr>
+        <w:t>méthode</w:t>
+      </w:r>
+      <w:r>
+        <w:rPr>
+          <w:rFonts w:asciiTheme="minorHAnsi" w:hAnsiTheme="minorHAnsi"/>
+          <w:color w:val="000000" w:themeColor="text1"/>
+          <w:sz w:val="22"/>
+          <w:szCs w:val="22"/>
+          <w:lang w:val="fr-FR"/>
+        </w:rPr>
+        <w:t xml:space="preserve"> d’action du plugin (draw, </w:t>
+      </w:r>
+      <w:r>
+        <w:rPr>
+          <w:rFonts w:asciiTheme="minorHAnsi" w:hAnsiTheme="minorHAnsi"/>
+          <w:color w:val="000000" w:themeColor="text1"/>
+          <w:sz w:val="22"/>
+          <w:szCs w:val="22"/>
+          <w:u w:val="single"/>
+          <w:lang w:val="fr-FR"/>
+        </w:rPr>
+        <w:t>deplacement</w:t>
+      </w:r>
+      <w:r>
+        <w:rPr>
+          <w:rFonts w:asciiTheme="minorHAnsi" w:hAnsiTheme="minorHAnsi"/>
+          <w:color w:val="000000" w:themeColor="text1"/>
+          <w:sz w:val="22"/>
+          <w:szCs w:val="22"/>
+          <w:lang w:val="fr-FR"/>
+        </w:rPr>
+        <w:t>, ou attaque)</w:t>
+      </w:r>
+      <w:bookmarkStart w:id="4" w:name="_GoBack"/>
+    </w:p>
+    <w:bookmarkEnd w:id="4"/>
+    <w:p>
+      <w:pPr>
+        <w:pStyle w:val="p1"/>
+        <w:rPr>
+          <w:rFonts w:asciiTheme="minorHAnsi" w:hAnsiTheme="minorHAnsi"/>
+          <w:sz w:val="22"/>
+          <w:szCs w:val="22"/>
+          <w:lang w:val="fr-FR"/>
+        </w:rPr>
+      </w:pPr>
+    </w:p>
+    <w:p>
+      <w:r>
+        <w:t>J’ai aussi fait le système de sauvegarde/chargement de partie, grâce à la partie sérialisation vu en cours.</w:t>
+      </w:r>
+    </w:p>
+    <w:p>
+      <w:r>
+        <w:t xml:space="preserve">En ce qui concerne la partie plugin, ma </w:t>
+      </w:r>
+      <w:r>
+        <w:t>tâche</w:t>
+      </w:r>
+      <w:r>
+        <w:t xml:space="preserve"> a été de faire le plugin de déplacement simple</w:t>
+      </w:r>
+    </w:p>
+    <w:p/>
+    <w:p>
+      <w:pPr>
+        <w:pStyle w:val="Heading1"/>
         <w:rPr>
           <w:rFonts w:asciiTheme="minorHAnsi" w:eastAsiaTheme="minorHAnsi" w:hAnsiTheme="minorHAnsi" w:cstheme="minorBidi"/>
           <w:color w:val="auto"/>
@@ -1737,7 +1890,7 @@
     </w:p>
     <w:p>
       <w:pPr>
-        <w:pStyle w:val="Titre1"/>
+        <w:pStyle w:val="Heading1"/>
       </w:pPr>
       <w:bookmarkStart w:id="5" w:name="_Toc503262308"/>
       <w:r>
@@ -1758,7 +1911,7 @@
     <w:p/>
     <w:p>
       <w:pPr>
-        <w:pStyle w:val="Titre1"/>
+        <w:pStyle w:val="Heading1"/>
       </w:pPr>
       <w:bookmarkStart w:id="6" w:name="_Toc502755566"/>
       <w:bookmarkStart w:id="7" w:name="_Toc503262309"/>
@@ -1781,7 +1934,7 @@
     <w:p/>
     <w:p>
       <w:pPr>
-        <w:pStyle w:val="Titre1"/>
+        <w:pStyle w:val="Heading1"/>
       </w:pPr>
       <w:bookmarkStart w:id="8" w:name="_Toc503262310"/>
       <w:r>
@@ -1801,7 +1954,7 @@
     <w:p/>
     <w:p>
       <w:pPr>
-        <w:pStyle w:val="Titre2"/>
+        <w:pStyle w:val="Heading2"/>
         <w:rPr>
           <w:rFonts w:eastAsia="Times New Roman"/>
           <w:lang w:eastAsia="en-GB"/>
@@ -1813,6 +1966,7 @@
           <w:rFonts w:eastAsia="Times New Roman"/>
           <w:lang w:eastAsia="en-GB"/>
         </w:rPr>
+        <w:lastRenderedPageBreak/>
         <w:t>Fonctionnalité</w:t>
       </w:r>
       <w:bookmarkEnd w:id="9"/>
@@ -1826,7 +1980,7 @@
     </w:p>
     <w:p>
       <w:pPr>
-        <w:pStyle w:val="Titre2"/>
+        <w:pStyle w:val="Heading2"/>
         <w:rPr>
           <w:rFonts w:eastAsia="Times New Roman"/>
           <w:lang w:eastAsia="en-GB"/>
@@ -1858,7 +2012,7 @@
     </w:p>
     <w:p>
       <w:pPr>
-        <w:pStyle w:val="Titre2"/>
+        <w:pStyle w:val="Heading2"/>
         <w:rPr>
           <w:rFonts w:eastAsia="Times New Roman"/>
           <w:lang w:eastAsia="en-GB"/>
@@ -1890,7 +2044,7 @@
     </w:p>
     <w:p>
       <w:pPr>
-        <w:pStyle w:val="Titre2"/>
+        <w:pStyle w:val="Heading2"/>
         <w:rPr>
           <w:rFonts w:eastAsia="Times New Roman"/>
           <w:lang w:eastAsia="en-GB"/>
@@ -1922,7 +2076,7 @@
     </w:p>
     <w:p>
       <w:pPr>
-        <w:pStyle w:val="Titre2"/>
+        <w:pStyle w:val="Heading2"/>
         <w:rPr>
           <w:sz w:val="32"/>
           <w:szCs w:val="32"/>
@@ -1957,11 +2111,10 @@
     <w:p/>
     <w:p>
       <w:pPr>
-        <w:pStyle w:val="Titre1"/>
+        <w:pStyle w:val="Heading1"/>
       </w:pPr>
       <w:bookmarkStart w:id="14" w:name="_Toc503262316"/>
       <w:r>
-        <w:lastRenderedPageBreak/>
         <w:t xml:space="preserve">PARTIE </w:t>
       </w:r>
       <w:r>
@@ -1979,7 +2132,7 @@
     <w:p/>
     <w:p>
       <w:pPr>
-        <w:pStyle w:val="Titre1"/>
+        <w:pStyle w:val="Heading1"/>
       </w:pPr>
       <w:bookmarkStart w:id="15" w:name="_Toc503262317"/>
       <w:r>
@@ -2027,7 +2180,7 @@
 </file>
 
 <file path=word/endnotes.xml><?xml version="1.0" encoding="utf-8"?>
-<w:endnotes xmlns:wpc="http://schemas.microsoft.com/office/word/2010/wordprocessingCanvas" xmlns:cx="http://schemas.microsoft.com/office/drawing/2014/chartex" xmlns:cx1="http://schemas.microsoft.com/office/drawing/2015/9/8/chartex" xmlns:cx2="http://schemas.microsoft.com/office/drawing/2015/10/21/chartex" xmlns:cx3="http://schemas.microsoft.com/office/drawing/2016/5/9/chartex" xmlns:cx4="http://schemas.microsoft.com/office/drawing/2016/5/10/chartex" xmlns:cx5="http://schemas.microsoft.com/office/drawing/2016/5/11/chartex" xmlns:cx6="http://schemas.microsoft.com/office/drawing/2016/5/12/chartex" xmlns:cx7="http://schemas.microsoft.com/office/drawing/2016/5/13/chartex" xmlns:cx8="http://schemas.microsoft.com/office/drawing/2016/5/14/chartex" xmlns:mc="http://schemas.openxmlformats.org/markup-compatibility/2006" xmlns:aink="http://schemas.microsoft.com/office/drawing/2016/ink" xmlns:am3d="http://schemas.microsoft.com/office/drawing/2017/model3d" xmlns:o="urn:schemas-microsoft-com:office:office" xmlns:r="http://schemas.openxmlformats.org/officeDocument/2006/relationships" xmlns:m="http://schemas.openxmlformats.org/officeDocument/2006/math" xmlns:v="urn:schemas-microsoft-com:vml" xmlns:wp14="http://schemas.microsoft.com/office/word/2010/wordprocessingDrawing" xmlns:wp="http://schemas.openxmlformats.org/drawingml/2006/wordprocessingDrawing" xmlns:w10="urn:schemas-microsoft-com:office:word" xmlns:w="http://schemas.openxmlformats.org/wordprocessingml/2006/main" xmlns:w14="http://schemas.microsoft.com/office/word/2010/wordml" xmlns:w15="http://schemas.microsoft.com/office/word/2012/wordml" xmlns:w16se="http://schemas.microsoft.com/office/word/2015/wordml/symex" xmlns:wpg="http://schemas.microsoft.com/office/word/2010/wordprocessingGroup" xmlns:wpi="http://schemas.microsoft.com/office/word/2010/wordprocessingInk" xmlns:wne="http://schemas.microsoft.com/office/word/2006/wordml" xmlns:wps="http://schemas.microsoft.com/office/word/2010/wordprocessingShape" mc:Ignorable="w14 w15 w16se wp14">
+<w:endnotes xmlns:wpc="http://schemas.microsoft.com/office/word/2010/wordprocessingCanvas" xmlns:mo="http://schemas.microsoft.com/office/mac/office/2008/main" xmlns:mc="http://schemas.openxmlformats.org/markup-compatibility/2006" xmlns:mv="urn:schemas-microsoft-com:mac:vml" xmlns:o="urn:schemas-microsoft-com:office:office" xmlns:r="http://schemas.openxmlformats.org/officeDocument/2006/relationships" xmlns:m="http://schemas.openxmlformats.org/officeDocument/2006/math" xmlns:v="urn:schemas-microsoft-com:vml" xmlns:wp14="http://schemas.microsoft.com/office/word/2010/wordprocessingDrawing" xmlns:wp="http://schemas.openxmlformats.org/drawingml/2006/wordprocessingDrawing" xmlns:w10="urn:schemas-microsoft-com:office:word" xmlns:w="http://schemas.openxmlformats.org/wordprocessingml/2006/main" xmlns:w14="http://schemas.microsoft.com/office/word/2010/wordml" xmlns:w15="http://schemas.microsoft.com/office/word/2012/wordml" xmlns:wpg="http://schemas.microsoft.com/office/word/2010/wordprocessingGroup" xmlns:wpi="http://schemas.microsoft.com/office/word/2010/wordprocessingInk" xmlns:wne="http://schemas.microsoft.com/office/word/2006/wordml" xmlns:wps="http://schemas.microsoft.com/office/word/2010/wordprocessingShape" mc:Ignorable="w14 w15 wp14">
   <w:endnote w:type="separator" w:id="-1">
     <w:p>
       <w:pPr>
@@ -2052,7 +2205,7 @@
 </file>
 
 <file path=word/footer1.xml><?xml version="1.0" encoding="utf-8"?>
-<w:ftr xmlns:wpc="http://schemas.microsoft.com/office/word/2010/wordprocessingCanvas" xmlns:cx="http://schemas.microsoft.com/office/drawing/2014/chartex" xmlns:cx1="http://schemas.microsoft.com/office/drawing/2015/9/8/chartex" xmlns:cx2="http://schemas.microsoft.com/office/drawing/2015/10/21/chartex" xmlns:cx3="http://schemas.microsoft.com/office/drawing/2016/5/9/chartex" xmlns:cx4="http://schemas.microsoft.com/office/drawing/2016/5/10/chartex" xmlns:cx5="http://schemas.microsoft.com/office/drawing/2016/5/11/chartex" xmlns:cx6="http://schemas.microsoft.com/office/drawing/2016/5/12/chartex" xmlns:cx7="http://schemas.microsoft.com/office/drawing/2016/5/13/chartex" xmlns:cx8="http://schemas.microsoft.com/office/drawing/2016/5/14/chartex" xmlns:mc="http://schemas.openxmlformats.org/markup-compatibility/2006" xmlns:aink="http://schemas.microsoft.com/office/drawing/2016/ink" xmlns:am3d="http://schemas.microsoft.com/office/drawing/2017/model3d" xmlns:o="urn:schemas-microsoft-com:office:office" xmlns:r="http://schemas.openxmlformats.org/officeDocument/2006/relationships" xmlns:m="http://schemas.openxmlformats.org/officeDocument/2006/math" xmlns:v="urn:schemas-microsoft-com:vml" xmlns:wp14="http://schemas.microsoft.com/office/word/2010/wordprocessingDrawing" xmlns:wp="http://schemas.openxmlformats.org/drawingml/2006/wordprocessingDrawing" xmlns:w10="urn:schemas-microsoft-com:office:word" xmlns:w="http://schemas.openxmlformats.org/wordprocessingml/2006/main" xmlns:w14="http://schemas.microsoft.com/office/word/2010/wordml" xmlns:w15="http://schemas.microsoft.com/office/word/2012/wordml" xmlns:w16se="http://schemas.microsoft.com/office/word/2015/wordml/symex" xmlns:wpg="http://schemas.microsoft.com/office/word/2010/wordprocessingGroup" xmlns:wpi="http://schemas.microsoft.com/office/word/2010/wordprocessingInk" xmlns:wne="http://schemas.microsoft.com/office/word/2006/wordml" xmlns:wps="http://schemas.microsoft.com/office/word/2010/wordprocessingShape" mc:Ignorable="w14 w15 w16se wp14">
+<w:ftr xmlns:wpc="http://schemas.microsoft.com/office/word/2010/wordprocessingCanvas" xmlns:mo="http://schemas.microsoft.com/office/mac/office/2008/main" xmlns:mc="http://schemas.openxmlformats.org/markup-compatibility/2006" xmlns:mv="urn:schemas-microsoft-com:mac:vml" xmlns:o="urn:schemas-microsoft-com:office:office" xmlns:r="http://schemas.openxmlformats.org/officeDocument/2006/relationships" xmlns:m="http://schemas.openxmlformats.org/officeDocument/2006/math" xmlns:v="urn:schemas-microsoft-com:vml" xmlns:wp14="http://schemas.microsoft.com/office/word/2010/wordprocessingDrawing" xmlns:wp="http://schemas.openxmlformats.org/drawingml/2006/wordprocessingDrawing" xmlns:w10="urn:schemas-microsoft-com:office:word" xmlns:w="http://schemas.openxmlformats.org/wordprocessingml/2006/main" xmlns:w14="http://schemas.microsoft.com/office/word/2010/wordml" xmlns:w15="http://schemas.microsoft.com/office/word/2012/wordml" xmlns:wpg="http://schemas.microsoft.com/office/word/2010/wordprocessingGroup" xmlns:wpi="http://schemas.microsoft.com/office/word/2010/wordprocessingInk" xmlns:wne="http://schemas.microsoft.com/office/word/2006/wordml" xmlns:wps="http://schemas.microsoft.com/office/word/2010/wordprocessingShape" mc:Ignorable="w14 w15 wp14">
   <w:p/>
   <w:tbl>
     <w:tblPr>
@@ -2086,7 +2239,7 @@
         </w:tcPr>
         <w:p>
           <w:pPr>
-            <w:pStyle w:val="En-tte"/>
+            <w:pStyle w:val="Header"/>
             <w:rPr>
               <w:caps/>
               <w:sz w:val="18"/>
@@ -2105,7 +2258,7 @@
         </w:tcPr>
         <w:p>
           <w:pPr>
-            <w:pStyle w:val="En-tte"/>
+            <w:pStyle w:val="Header"/>
             <w:jc w:val="right"/>
             <w:rPr>
               <w:caps/>
@@ -2141,7 +2294,7 @@
             </w:tcPr>
             <w:p>
               <w:pPr>
-                <w:pStyle w:val="Pieddepage"/>
+                <w:pStyle w:val="Footer"/>
                 <w:jc w:val="center"/>
                 <w:rPr>
                   <w:caps/>
@@ -2183,7 +2336,7 @@
         </w:tcPr>
         <w:p>
           <w:pPr>
-            <w:pStyle w:val="Pieddepage"/>
+            <w:pStyle w:val="Footer"/>
             <w:jc w:val="right"/>
             <w:rPr>
               <w:caps/>
@@ -2227,7 +2380,7 @@
               <w:sz w:val="18"/>
               <w:szCs w:val="18"/>
             </w:rPr>
-            <w:t>5</w:t>
+            <w:t>4</w:t>
           </w:r>
           <w:r>
             <w:rPr>
@@ -2244,7 +2397,7 @@
   </w:tbl>
   <w:p>
     <w:pPr>
-      <w:pStyle w:val="Pieddepage"/>
+      <w:pStyle w:val="Footer"/>
       <w:jc w:val="center"/>
     </w:pPr>
   </w:p>
@@ -2252,7 +2405,7 @@
 </file>
 
 <file path=word/footnotes.xml><?xml version="1.0" encoding="utf-8"?>
-<w:footnotes xmlns:wpc="http://schemas.microsoft.com/office/word/2010/wordprocessingCanvas" xmlns:cx="http://schemas.microsoft.com/office/drawing/2014/chartex" xmlns:cx1="http://schemas.microsoft.com/office/drawing/2015/9/8/chartex" xmlns:cx2="http://schemas.microsoft.com/office/drawing/2015/10/21/chartex" xmlns:cx3="http://schemas.microsoft.com/office/drawing/2016/5/9/chartex" xmlns:cx4="http://schemas.microsoft.com/office/drawing/2016/5/10/chartex" xmlns:cx5="http://schemas.microsoft.com/office/drawing/2016/5/11/chartex" xmlns:cx6="http://schemas.microsoft.com/office/drawing/2016/5/12/chartex" xmlns:cx7="http://schemas.microsoft.com/office/drawing/2016/5/13/chartex" xmlns:cx8="http://schemas.microsoft.com/office/drawing/2016/5/14/chartex" xmlns:mc="http://schemas.openxmlformats.org/markup-compatibility/2006" xmlns:aink="http://schemas.microsoft.com/office/drawing/2016/ink" xmlns:am3d="http://schemas.microsoft.com/office/drawing/2017/model3d" xmlns:o="urn:schemas-microsoft-com:office:office" xmlns:r="http://schemas.openxmlformats.org/officeDocument/2006/relationships" xmlns:m="http://schemas.openxmlformats.org/officeDocument/2006/math" xmlns:v="urn:schemas-microsoft-com:vml" xmlns:wp14="http://schemas.microsoft.com/office/word/2010/wordprocessingDrawing" xmlns:wp="http://schemas.openxmlformats.org/drawingml/2006/wordprocessingDrawing" xmlns:w10="urn:schemas-microsoft-com:office:word" xmlns:w="http://schemas.openxmlformats.org/wordprocessingml/2006/main" xmlns:w14="http://schemas.microsoft.com/office/word/2010/wordml" xmlns:w15="http://schemas.microsoft.com/office/word/2012/wordml" xmlns:w16se="http://schemas.microsoft.com/office/word/2015/wordml/symex" xmlns:wpg="http://schemas.microsoft.com/office/word/2010/wordprocessingGroup" xmlns:wpi="http://schemas.microsoft.com/office/word/2010/wordprocessingInk" xmlns:wne="http://schemas.microsoft.com/office/word/2006/wordml" xmlns:wps="http://schemas.microsoft.com/office/word/2010/wordprocessingShape" mc:Ignorable="w14 w15 w16se wp14">
+<w:footnotes xmlns:wpc="http://schemas.microsoft.com/office/word/2010/wordprocessingCanvas" xmlns:mo="http://schemas.microsoft.com/office/mac/office/2008/main" xmlns:mc="http://schemas.openxmlformats.org/markup-compatibility/2006" xmlns:mv="urn:schemas-microsoft-com:mac:vml" xmlns:o="urn:schemas-microsoft-com:office:office" xmlns:r="http://schemas.openxmlformats.org/officeDocument/2006/relationships" xmlns:m="http://schemas.openxmlformats.org/officeDocument/2006/math" xmlns:v="urn:schemas-microsoft-com:vml" xmlns:wp14="http://schemas.microsoft.com/office/word/2010/wordprocessingDrawing" xmlns:wp="http://schemas.openxmlformats.org/drawingml/2006/wordprocessingDrawing" xmlns:w10="urn:schemas-microsoft-com:office:word" xmlns:w="http://schemas.openxmlformats.org/wordprocessingml/2006/main" xmlns:w14="http://schemas.microsoft.com/office/word/2010/wordml" xmlns:w15="http://schemas.microsoft.com/office/word/2012/wordml" xmlns:wpg="http://schemas.microsoft.com/office/word/2010/wordprocessingGroup" xmlns:wpi="http://schemas.microsoft.com/office/word/2010/wordprocessingInk" xmlns:wne="http://schemas.microsoft.com/office/word/2006/wordml" xmlns:wps="http://schemas.microsoft.com/office/word/2010/wordprocessingShape" mc:Ignorable="w14 w15 wp14">
   <w:footnote w:type="separator" w:id="-1">
     <w:p>
       <w:pPr>
@@ -2277,7 +2430,7 @@
 </file>
 
 <file path=word/header1.xml><?xml version="1.0" encoding="utf-8"?>
-<w:hdr xmlns:wpc="http://schemas.microsoft.com/office/word/2010/wordprocessingCanvas" xmlns:cx="http://schemas.microsoft.com/office/drawing/2014/chartex" xmlns:cx1="http://schemas.microsoft.com/office/drawing/2015/9/8/chartex" xmlns:cx2="http://schemas.microsoft.com/office/drawing/2015/10/21/chartex" xmlns:cx3="http://schemas.microsoft.com/office/drawing/2016/5/9/chartex" xmlns:cx4="http://schemas.microsoft.com/office/drawing/2016/5/10/chartex" xmlns:cx5="http://schemas.microsoft.com/office/drawing/2016/5/11/chartex" xmlns:cx6="http://schemas.microsoft.com/office/drawing/2016/5/12/chartex" xmlns:cx7="http://schemas.microsoft.com/office/drawing/2016/5/13/chartex" xmlns:cx8="http://schemas.microsoft.com/office/drawing/2016/5/14/chartex" xmlns:mc="http://schemas.openxmlformats.org/markup-compatibility/2006" xmlns:aink="http://schemas.microsoft.com/office/drawing/2016/ink" xmlns:am3d="http://schemas.microsoft.com/office/drawing/2017/model3d" xmlns:o="urn:schemas-microsoft-com:office:office" xmlns:r="http://schemas.openxmlformats.org/officeDocument/2006/relationships" xmlns:m="http://schemas.openxmlformats.org/officeDocument/2006/math" xmlns:v="urn:schemas-microsoft-com:vml" xmlns:wp14="http://schemas.microsoft.com/office/word/2010/wordprocessingDrawing" xmlns:wp="http://schemas.openxmlformats.org/drawingml/2006/wordprocessingDrawing" xmlns:w10="urn:schemas-microsoft-com:office:word" xmlns:w="http://schemas.openxmlformats.org/wordprocessingml/2006/main" xmlns:w14="http://schemas.microsoft.com/office/word/2010/wordml" xmlns:w15="http://schemas.microsoft.com/office/word/2012/wordml" xmlns:w16se="http://schemas.microsoft.com/office/word/2015/wordml/symex" xmlns:wpg="http://schemas.microsoft.com/office/word/2010/wordprocessingGroup" xmlns:wpi="http://schemas.microsoft.com/office/word/2010/wordprocessingInk" xmlns:wne="http://schemas.microsoft.com/office/word/2006/wordml" xmlns:wps="http://schemas.microsoft.com/office/word/2010/wordprocessingShape" mc:Ignorable="w14 w15 w16se wp14">
+<w:hdr xmlns:wpc="http://schemas.microsoft.com/office/word/2010/wordprocessingCanvas" xmlns:mo="http://schemas.microsoft.com/office/mac/office/2008/main" xmlns:mc="http://schemas.openxmlformats.org/markup-compatibility/2006" xmlns:mv="urn:schemas-microsoft-com:mac:vml" xmlns:o="urn:schemas-microsoft-com:office:office" xmlns:r="http://schemas.openxmlformats.org/officeDocument/2006/relationships" xmlns:m="http://schemas.openxmlformats.org/officeDocument/2006/math" xmlns:v="urn:schemas-microsoft-com:vml" xmlns:wp14="http://schemas.microsoft.com/office/word/2010/wordprocessingDrawing" xmlns:wp="http://schemas.openxmlformats.org/drawingml/2006/wordprocessingDrawing" xmlns:w10="urn:schemas-microsoft-com:office:word" xmlns:w="http://schemas.openxmlformats.org/wordprocessingml/2006/main" xmlns:w14="http://schemas.microsoft.com/office/word/2010/wordml" xmlns:w15="http://schemas.microsoft.com/office/word/2012/wordml" xmlns:wpg="http://schemas.microsoft.com/office/word/2010/wordprocessingGroup" xmlns:wpi="http://schemas.microsoft.com/office/word/2010/wordprocessingInk" xmlns:wne="http://schemas.microsoft.com/office/word/2006/wordml" xmlns:wps="http://schemas.microsoft.com/office/word/2010/wordprocessingShape" mc:Ignorable="w14 w15 wp14">
   <w:tbl>
     <w:tblPr>
       <w:tblW w:w="5000" w:type="pct"/>
@@ -2325,7 +2478,7 @@
             </w:tcPr>
             <w:p>
               <w:pPr>
-                <w:pStyle w:val="En-tte"/>
+                <w:pStyle w:val="Header"/>
                 <w:rPr>
                   <w:caps/>
                   <w:color w:val="FFFFFF" w:themeColor="background1"/>
@@ -2372,7 +2525,7 @@
             </w:tcPr>
             <w:p>
               <w:pPr>
-                <w:pStyle w:val="En-tte"/>
+                <w:pStyle w:val="Header"/>
                 <w:jc w:val="right"/>
                 <w:rPr>
                   <w:caps/>
@@ -2421,7 +2574,7 @@
         </w:tcPr>
         <w:p>
           <w:pPr>
-            <w:pStyle w:val="En-tte"/>
+            <w:pStyle w:val="Header"/>
             <w:rPr>
               <w:caps/>
               <w:color w:val="FFFFFF" w:themeColor="background1"/>
@@ -2437,7 +2590,7 @@
         </w:p>
         <w:p>
           <w:pPr>
-            <w:pStyle w:val="En-tte"/>
+            <w:pStyle w:val="Header"/>
             <w:tabs>
               <w:tab w:val="clear" w:pos="9072"/>
               <w:tab w:val="left" w:pos="4536"/>
@@ -2471,7 +2624,7 @@
         </w:p>
         <w:p>
           <w:pPr>
-            <w:pStyle w:val="En-tte"/>
+            <w:pStyle w:val="Header"/>
             <w:rPr>
               <w:caps/>
               <w:color w:val="FFFFFF" w:themeColor="background1"/>
@@ -2498,7 +2651,7 @@
         </w:tcPr>
         <w:p>
           <w:pPr>
-            <w:pStyle w:val="En-tte"/>
+            <w:pStyle w:val="Header"/>
             <w:rPr>
               <w:caps/>
               <w:color w:val="FFFFFF" w:themeColor="background1"/>
@@ -2629,7 +2782,7 @@
   </w:tbl>
   <w:p>
     <w:pPr>
-      <w:pStyle w:val="En-tte"/>
+      <w:pStyle w:val="Header"/>
       <w:jc w:val="center"/>
     </w:pPr>
   </w:p>
@@ -2637,7 +2790,7 @@
 </file>
 
 <file path=word/numbering.xml><?xml version="1.0" encoding="utf-8"?>
-<w:numbering xmlns:wpc="http://schemas.microsoft.com/office/word/2010/wordprocessingCanvas" xmlns:cx="http://schemas.microsoft.com/office/drawing/2014/chartex" xmlns:cx1="http://schemas.microsoft.com/office/drawing/2015/9/8/chartex" xmlns:cx2="http://schemas.microsoft.com/office/drawing/2015/10/21/chartex" xmlns:cx3="http://schemas.microsoft.com/office/drawing/2016/5/9/chartex" xmlns:cx4="http://schemas.microsoft.com/office/drawing/2016/5/10/chartex" xmlns:cx5="http://schemas.microsoft.com/office/drawing/2016/5/11/chartex" xmlns:cx6="http://schemas.microsoft.com/office/drawing/2016/5/12/chartex" xmlns:cx7="http://schemas.microsoft.com/office/drawing/2016/5/13/chartex" xmlns:cx8="http://schemas.microsoft.com/office/drawing/2016/5/14/chartex" xmlns:mc="http://schemas.openxmlformats.org/markup-compatibility/2006" xmlns:aink="http://schemas.microsoft.com/office/drawing/2016/ink" xmlns:am3d="http://schemas.microsoft.com/office/drawing/2017/model3d" xmlns:o="urn:schemas-microsoft-com:office:office" xmlns:r="http://schemas.openxmlformats.org/officeDocument/2006/relationships" xmlns:m="http://schemas.openxmlformats.org/officeDocument/2006/math" xmlns:v="urn:schemas-microsoft-com:vml" xmlns:wp14="http://schemas.microsoft.com/office/word/2010/wordprocessingDrawing" xmlns:wp="http://schemas.openxmlformats.org/drawingml/2006/wordprocessingDrawing" xmlns:w10="urn:schemas-microsoft-com:office:word" xmlns:w="http://schemas.openxmlformats.org/wordprocessingml/2006/main" xmlns:w14="http://schemas.microsoft.com/office/word/2010/wordml" xmlns:w15="http://schemas.microsoft.com/office/word/2012/wordml" xmlns:w16se="http://schemas.microsoft.com/office/word/2015/wordml/symex" xmlns:wpg="http://schemas.microsoft.com/office/word/2010/wordprocessingGroup" xmlns:wpi="http://schemas.microsoft.com/office/word/2010/wordprocessingInk" xmlns:wne="http://schemas.microsoft.com/office/word/2006/wordml" xmlns:wps="http://schemas.microsoft.com/office/word/2010/wordprocessingShape" mc:Ignorable="w14 w15 w16se wp14">
+<w:numbering xmlns:wpc="http://schemas.microsoft.com/office/word/2010/wordprocessingCanvas" xmlns:mo="http://schemas.microsoft.com/office/mac/office/2008/main" xmlns:mc="http://schemas.openxmlformats.org/markup-compatibility/2006" xmlns:mv="urn:schemas-microsoft-com:mac:vml" xmlns:o="urn:schemas-microsoft-com:office:office" xmlns:r="http://schemas.openxmlformats.org/officeDocument/2006/relationships" xmlns:m="http://schemas.openxmlformats.org/officeDocument/2006/math" xmlns:v="urn:schemas-microsoft-com:vml" xmlns:wp14="http://schemas.microsoft.com/office/word/2010/wordprocessingDrawing" xmlns:wp="http://schemas.openxmlformats.org/drawingml/2006/wordprocessingDrawing" xmlns:w10="urn:schemas-microsoft-com:office:word" xmlns:w="http://schemas.openxmlformats.org/wordprocessingml/2006/main" xmlns:w14="http://schemas.microsoft.com/office/word/2010/wordml" xmlns:w15="http://schemas.microsoft.com/office/word/2012/wordml" xmlns:wpg="http://schemas.microsoft.com/office/word/2010/wordprocessingGroup" xmlns:wpi="http://schemas.microsoft.com/office/word/2010/wordprocessingInk" xmlns:wne="http://schemas.microsoft.com/office/word/2006/wordml" xmlns:wps="http://schemas.microsoft.com/office/word/2010/wordprocessingShape" mc:Ignorable="w14 w15 wp14">
   <w:numPicBullet w:numPicBulletId="0">
     <w:pict>
       <v:shapetype id="_x0000_t75" coordsize="21600,21600" o:spt="75" o:preferrelative="t" path="m@4@5l@4@11@9@11@9@5xe" filled="f" stroked="f">
@@ -2659,12 +2812,12 @@
         <v:path o:extrusionok="f" gradientshapeok="t" o:connecttype="rect"/>
         <o:lock v:ext="edit" aspectratio="t"/>
       </v:shapetype>
-      <v:shape id="_x0000_i1036" type="#_x0000_t75" style="width:11.4pt;height:11.4pt" o:bullet="t">
+      <v:shape id="_x0000_i1028" type="#_x0000_t75" style="width:11pt;height:11pt" o:bullet="t">
         <v:imagedata r:id="rId1" o:title="msoE343"/>
       </v:shape>
     </w:pict>
   </w:numPicBullet>
-  <w:abstractNum w:abstractNumId="0" w15:restartNumberingAfterBreak="0">
+  <w:abstractNum w:abstractNumId="0">
     <w:nsid w:val="0274399A"/>
     <w:multiLevelType w:val="multilevel"/>
     <w:tmpl w:val="258027B4"/>
@@ -2813,7 +2966,7 @@
       </w:rPr>
     </w:lvl>
   </w:abstractNum>
-  <w:abstractNum w:abstractNumId="1" w15:restartNumberingAfterBreak="0">
+  <w:abstractNum w:abstractNumId="1">
     <w:nsid w:val="06B86B79"/>
     <w:multiLevelType w:val="hybridMultilevel"/>
     <w:tmpl w:val="F926D4E2"/>
@@ -2926,7 +3079,7 @@
       </w:rPr>
     </w:lvl>
   </w:abstractNum>
-  <w:abstractNum w:abstractNumId="2" w15:restartNumberingAfterBreak="0">
+  <w:abstractNum w:abstractNumId="2">
     <w:nsid w:val="076A1E32"/>
     <w:multiLevelType w:val="hybridMultilevel"/>
     <w:tmpl w:val="AAE235E8"/>
@@ -3039,7 +3192,7 @@
       </w:rPr>
     </w:lvl>
   </w:abstractNum>
-  <w:abstractNum w:abstractNumId="3" w15:restartNumberingAfterBreak="0">
+  <w:abstractNum w:abstractNumId="3">
     <w:nsid w:val="0C845B36"/>
     <w:multiLevelType w:val="hybridMultilevel"/>
     <w:tmpl w:val="CD34FA8A"/>
@@ -3152,7 +3305,7 @@
       </w:rPr>
     </w:lvl>
   </w:abstractNum>
-  <w:abstractNum w:abstractNumId="4" w15:restartNumberingAfterBreak="0">
+  <w:abstractNum w:abstractNumId="4">
     <w:nsid w:val="0D7B62A3"/>
     <w:multiLevelType w:val="hybridMultilevel"/>
     <w:tmpl w:val="D450A3F6"/>
@@ -3264,7 +3417,7 @@
       </w:rPr>
     </w:lvl>
   </w:abstractNum>
-  <w:abstractNum w:abstractNumId="5" w15:restartNumberingAfterBreak="0">
+  <w:abstractNum w:abstractNumId="5">
     <w:nsid w:val="103C0F92"/>
     <w:multiLevelType w:val="hybridMultilevel"/>
     <w:tmpl w:val="E24629A8"/>
@@ -3377,7 +3530,7 @@
       </w:rPr>
     </w:lvl>
   </w:abstractNum>
-  <w:abstractNum w:abstractNumId="6" w15:restartNumberingAfterBreak="0">
+  <w:abstractNum w:abstractNumId="6">
     <w:nsid w:val="103C6DCA"/>
     <w:multiLevelType w:val="hybridMultilevel"/>
     <w:tmpl w:val="B7F84818"/>
@@ -3491,7 +3644,7 @@
       </w:rPr>
     </w:lvl>
   </w:abstractNum>
-  <w:abstractNum w:abstractNumId="7" w15:restartNumberingAfterBreak="0">
+  <w:abstractNum w:abstractNumId="7">
     <w:nsid w:val="10F13382"/>
     <w:multiLevelType w:val="hybridMultilevel"/>
     <w:tmpl w:val="31841CFA"/>
@@ -3604,7 +3757,7 @@
       </w:rPr>
     </w:lvl>
   </w:abstractNum>
-  <w:abstractNum w:abstractNumId="8" w15:restartNumberingAfterBreak="0">
+  <w:abstractNum w:abstractNumId="8">
     <w:nsid w:val="12F456E9"/>
     <w:multiLevelType w:val="hybridMultilevel"/>
     <w:tmpl w:val="D396A6F6"/>
@@ -3717,7 +3870,7 @@
       </w:rPr>
     </w:lvl>
   </w:abstractNum>
-  <w:abstractNum w:abstractNumId="9" w15:restartNumberingAfterBreak="0">
+  <w:abstractNum w:abstractNumId="9">
     <w:nsid w:val="13DF002B"/>
     <w:multiLevelType w:val="hybridMultilevel"/>
     <w:tmpl w:val="6FD4973C"/>
@@ -3830,7 +3983,7 @@
       </w:rPr>
     </w:lvl>
   </w:abstractNum>
-  <w:abstractNum w:abstractNumId="10" w15:restartNumberingAfterBreak="0">
+  <w:abstractNum w:abstractNumId="10">
     <w:nsid w:val="1F065151"/>
     <w:multiLevelType w:val="hybridMultilevel"/>
     <w:tmpl w:val="D86AF6D4"/>
@@ -3943,7 +4096,7 @@
       </w:rPr>
     </w:lvl>
   </w:abstractNum>
-  <w:abstractNum w:abstractNumId="11" w15:restartNumberingAfterBreak="0">
+  <w:abstractNum w:abstractNumId="11">
     <w:nsid w:val="20175BB9"/>
     <w:multiLevelType w:val="multilevel"/>
     <w:tmpl w:val="2CBEDFCE"/>
@@ -4056,7 +4209,7 @@
       </w:rPr>
     </w:lvl>
   </w:abstractNum>
-  <w:abstractNum w:abstractNumId="12" w15:restartNumberingAfterBreak="0">
+  <w:abstractNum w:abstractNumId="12">
     <w:nsid w:val="28EB0BFC"/>
     <w:multiLevelType w:val="hybridMultilevel"/>
     <w:tmpl w:val="6E7AC608"/>
@@ -4169,7 +4322,7 @@
       </w:rPr>
     </w:lvl>
   </w:abstractNum>
-  <w:abstractNum w:abstractNumId="13" w15:restartNumberingAfterBreak="0">
+  <w:abstractNum w:abstractNumId="13">
     <w:nsid w:val="2DB83A9F"/>
     <w:multiLevelType w:val="hybridMultilevel"/>
     <w:tmpl w:val="270E9F10"/>
@@ -4282,7 +4435,7 @@
       </w:rPr>
     </w:lvl>
   </w:abstractNum>
-  <w:abstractNum w:abstractNumId="14" w15:restartNumberingAfterBreak="0">
+  <w:abstractNum w:abstractNumId="14">
     <w:nsid w:val="2EC73F6D"/>
     <w:multiLevelType w:val="hybridMultilevel"/>
     <w:tmpl w:val="C670652A"/>
@@ -4395,7 +4548,7 @@
       </w:rPr>
     </w:lvl>
   </w:abstractNum>
-  <w:abstractNum w:abstractNumId="15" w15:restartNumberingAfterBreak="0">
+  <w:abstractNum w:abstractNumId="15">
     <w:nsid w:val="30B82CF3"/>
     <w:multiLevelType w:val="hybridMultilevel"/>
     <w:tmpl w:val="BDE6C13E"/>
@@ -4508,7 +4661,7 @@
       </w:rPr>
     </w:lvl>
   </w:abstractNum>
-  <w:abstractNum w:abstractNumId="16" w15:restartNumberingAfterBreak="0">
+  <w:abstractNum w:abstractNumId="16">
     <w:nsid w:val="34210C03"/>
     <w:multiLevelType w:val="hybridMultilevel"/>
     <w:tmpl w:val="A954845C"/>
@@ -4621,7 +4774,7 @@
       </w:rPr>
     </w:lvl>
   </w:abstractNum>
-  <w:abstractNum w:abstractNumId="17" w15:restartNumberingAfterBreak="0">
+  <w:abstractNum w:abstractNumId="17">
     <w:nsid w:val="36AB07FC"/>
     <w:multiLevelType w:val="hybridMultilevel"/>
     <w:tmpl w:val="A3EC18B8"/>
@@ -4734,7 +4887,7 @@
       </w:rPr>
     </w:lvl>
   </w:abstractNum>
-  <w:abstractNum w:abstractNumId="18" w15:restartNumberingAfterBreak="0">
+  <w:abstractNum w:abstractNumId="18">
     <w:nsid w:val="37450EA6"/>
     <w:multiLevelType w:val="hybridMultilevel"/>
     <w:tmpl w:val="058877D8"/>
@@ -4823,7 +4976,7 @@
       </w:pPr>
     </w:lvl>
   </w:abstractNum>
-  <w:abstractNum w:abstractNumId="19" w15:restartNumberingAfterBreak="0">
+  <w:abstractNum w:abstractNumId="19">
     <w:nsid w:val="374A4FA1"/>
     <w:multiLevelType w:val="hybridMultilevel"/>
     <w:tmpl w:val="4A52AF82"/>
@@ -4936,7 +5089,7 @@
       </w:rPr>
     </w:lvl>
   </w:abstractNum>
-  <w:abstractNum w:abstractNumId="20" w15:restartNumberingAfterBreak="0">
+  <w:abstractNum w:abstractNumId="20">
     <w:nsid w:val="37E7664C"/>
     <w:multiLevelType w:val="hybridMultilevel"/>
     <w:tmpl w:val="DCCAC3B6"/>
@@ -5049,7 +5202,7 @@
       </w:rPr>
     </w:lvl>
   </w:abstractNum>
-  <w:abstractNum w:abstractNumId="21" w15:restartNumberingAfterBreak="0">
+  <w:abstractNum w:abstractNumId="21">
     <w:nsid w:val="3A811DDE"/>
     <w:multiLevelType w:val="hybridMultilevel"/>
     <w:tmpl w:val="7E6A3204"/>
@@ -5162,7 +5315,7 @@
       </w:rPr>
     </w:lvl>
   </w:abstractNum>
-  <w:abstractNum w:abstractNumId="22" w15:restartNumberingAfterBreak="0">
+  <w:abstractNum w:abstractNumId="22">
     <w:nsid w:val="3AD83E45"/>
     <w:multiLevelType w:val="hybridMultilevel"/>
     <w:tmpl w:val="95A0A306"/>
@@ -5251,7 +5404,7 @@
       </w:pPr>
     </w:lvl>
   </w:abstractNum>
-  <w:abstractNum w:abstractNumId="23" w15:restartNumberingAfterBreak="0">
+  <w:abstractNum w:abstractNumId="23">
     <w:nsid w:val="3C0C5DA9"/>
     <w:multiLevelType w:val="hybridMultilevel"/>
     <w:tmpl w:val="6CB6F550"/>
@@ -5364,7 +5517,7 @@
       </w:rPr>
     </w:lvl>
   </w:abstractNum>
-  <w:abstractNum w:abstractNumId="24" w15:restartNumberingAfterBreak="0">
+  <w:abstractNum w:abstractNumId="24">
     <w:nsid w:val="3C7479E7"/>
     <w:multiLevelType w:val="hybridMultilevel"/>
     <w:tmpl w:val="C1E4D6BE"/>
@@ -5450,7 +5603,7 @@
       </w:pPr>
     </w:lvl>
   </w:abstractNum>
-  <w:abstractNum w:abstractNumId="25" w15:restartNumberingAfterBreak="0">
+  <w:abstractNum w:abstractNumId="25">
     <w:nsid w:val="3E8E0301"/>
     <w:multiLevelType w:val="hybridMultilevel"/>
     <w:tmpl w:val="53404B32"/>
@@ -5563,7 +5716,7 @@
       </w:rPr>
     </w:lvl>
   </w:abstractNum>
-  <w:abstractNum w:abstractNumId="26" w15:restartNumberingAfterBreak="0">
+  <w:abstractNum w:abstractNumId="26">
     <w:nsid w:val="4128653D"/>
     <w:multiLevelType w:val="hybridMultilevel"/>
     <w:tmpl w:val="31B8E5CE"/>
@@ -5676,7 +5829,7 @@
       </w:rPr>
     </w:lvl>
   </w:abstractNum>
-  <w:abstractNum w:abstractNumId="27" w15:restartNumberingAfterBreak="0">
+  <w:abstractNum w:abstractNumId="27">
     <w:nsid w:val="418B2921"/>
     <w:multiLevelType w:val="hybridMultilevel"/>
     <w:tmpl w:val="C450A874"/>
@@ -5789,7 +5942,7 @@
       </w:rPr>
     </w:lvl>
   </w:abstractNum>
-  <w:abstractNum w:abstractNumId="28" w15:restartNumberingAfterBreak="0">
+  <w:abstractNum w:abstractNumId="28">
     <w:nsid w:val="496579EE"/>
     <w:multiLevelType w:val="hybridMultilevel"/>
     <w:tmpl w:val="25745038"/>
@@ -5902,7 +6055,7 @@
       </w:rPr>
     </w:lvl>
   </w:abstractNum>
-  <w:abstractNum w:abstractNumId="29" w15:restartNumberingAfterBreak="0">
+  <w:abstractNum w:abstractNumId="29">
     <w:nsid w:val="53FD62C4"/>
     <w:multiLevelType w:val="hybridMultilevel"/>
     <w:tmpl w:val="B066E176"/>
@@ -6015,7 +6168,7 @@
       </w:rPr>
     </w:lvl>
   </w:abstractNum>
-  <w:abstractNum w:abstractNumId="30" w15:restartNumberingAfterBreak="0">
+  <w:abstractNum w:abstractNumId="30">
     <w:nsid w:val="54342437"/>
     <w:multiLevelType w:val="hybridMultilevel"/>
     <w:tmpl w:val="FDFA25B6"/>
@@ -6128,7 +6281,7 @@
       </w:rPr>
     </w:lvl>
   </w:abstractNum>
-  <w:abstractNum w:abstractNumId="31" w15:restartNumberingAfterBreak="0">
+  <w:abstractNum w:abstractNumId="31">
     <w:nsid w:val="56B40E0A"/>
     <w:multiLevelType w:val="hybridMultilevel"/>
     <w:tmpl w:val="E07A44F2"/>
@@ -6241,7 +6394,7 @@
       </w:rPr>
     </w:lvl>
   </w:abstractNum>
-  <w:abstractNum w:abstractNumId="32" w15:restartNumberingAfterBreak="0">
+  <w:abstractNum w:abstractNumId="32">
     <w:nsid w:val="57A805E3"/>
     <w:multiLevelType w:val="hybridMultilevel"/>
     <w:tmpl w:val="DBA24E44"/>
@@ -6354,7 +6507,7 @@
       </w:rPr>
     </w:lvl>
   </w:abstractNum>
-  <w:abstractNum w:abstractNumId="33" w15:restartNumberingAfterBreak="0">
+  <w:abstractNum w:abstractNumId="33">
     <w:nsid w:val="583B265C"/>
     <w:multiLevelType w:val="hybridMultilevel"/>
     <w:tmpl w:val="80CED55C"/>
@@ -6467,7 +6620,7 @@
       </w:rPr>
     </w:lvl>
   </w:abstractNum>
-  <w:abstractNum w:abstractNumId="34" w15:restartNumberingAfterBreak="0">
+  <w:abstractNum w:abstractNumId="34">
     <w:nsid w:val="5D234DFF"/>
     <w:multiLevelType w:val="hybridMultilevel"/>
     <w:tmpl w:val="D1AC7300"/>
@@ -6580,7 +6733,7 @@
       </w:rPr>
     </w:lvl>
   </w:abstractNum>
-  <w:abstractNum w:abstractNumId="35" w15:restartNumberingAfterBreak="0">
+  <w:abstractNum w:abstractNumId="35">
     <w:nsid w:val="5ECF67F8"/>
     <w:multiLevelType w:val="hybridMultilevel"/>
     <w:tmpl w:val="CE10B342"/>
@@ -6693,7 +6846,7 @@
       </w:rPr>
     </w:lvl>
   </w:abstractNum>
-  <w:abstractNum w:abstractNumId="36" w15:restartNumberingAfterBreak="0">
+  <w:abstractNum w:abstractNumId="36">
     <w:nsid w:val="60B55D45"/>
     <w:multiLevelType w:val="hybridMultilevel"/>
     <w:tmpl w:val="D6BA43A4"/>
@@ -6782,7 +6935,7 @@
       </w:pPr>
     </w:lvl>
   </w:abstractNum>
-  <w:abstractNum w:abstractNumId="37" w15:restartNumberingAfterBreak="0">
+  <w:abstractNum w:abstractNumId="37">
     <w:nsid w:val="621B7340"/>
     <w:multiLevelType w:val="hybridMultilevel"/>
     <w:tmpl w:val="817E3C84"/>
@@ -6895,7 +7048,7 @@
       </w:rPr>
     </w:lvl>
   </w:abstractNum>
-  <w:abstractNum w:abstractNumId="38" w15:restartNumberingAfterBreak="0">
+  <w:abstractNum w:abstractNumId="38">
     <w:nsid w:val="668B26A6"/>
     <w:multiLevelType w:val="hybridMultilevel"/>
     <w:tmpl w:val="953CAFF0"/>
@@ -7008,7 +7161,7 @@
       </w:rPr>
     </w:lvl>
   </w:abstractNum>
-  <w:abstractNum w:abstractNumId="39" w15:restartNumberingAfterBreak="0">
+  <w:abstractNum w:abstractNumId="39">
     <w:nsid w:val="6ADB2635"/>
     <w:multiLevelType w:val="hybridMultilevel"/>
     <w:tmpl w:val="47980F68"/>
@@ -7121,7 +7274,7 @@
       </w:rPr>
     </w:lvl>
   </w:abstractNum>
-  <w:abstractNum w:abstractNumId="40" w15:restartNumberingAfterBreak="0">
+  <w:abstractNum w:abstractNumId="40">
     <w:nsid w:val="6DE962C9"/>
     <w:multiLevelType w:val="hybridMultilevel"/>
     <w:tmpl w:val="E9643CC4"/>
@@ -7234,7 +7387,7 @@
       </w:rPr>
     </w:lvl>
   </w:abstractNum>
-  <w:abstractNum w:abstractNumId="41" w15:restartNumberingAfterBreak="0">
+  <w:abstractNum w:abstractNumId="41">
     <w:nsid w:val="729750CE"/>
     <w:multiLevelType w:val="hybridMultilevel"/>
     <w:tmpl w:val="13F4B8F6"/>
@@ -7347,7 +7500,7 @@
       </w:rPr>
     </w:lvl>
   </w:abstractNum>
-  <w:abstractNum w:abstractNumId="42" w15:restartNumberingAfterBreak="0">
+  <w:abstractNum w:abstractNumId="42">
     <w:nsid w:val="75353304"/>
     <w:multiLevelType w:val="hybridMultilevel"/>
     <w:tmpl w:val="95CACF42"/>
@@ -7460,7 +7613,7 @@
       </w:rPr>
     </w:lvl>
   </w:abstractNum>
-  <w:abstractNum w:abstractNumId="43" w15:restartNumberingAfterBreak="0">
+  <w:abstractNum w:abstractNumId="43">
     <w:nsid w:val="75A170F6"/>
     <w:multiLevelType w:val="hybridMultilevel"/>
     <w:tmpl w:val="C1346908"/>
@@ -7573,7 +7726,7 @@
       </w:rPr>
     </w:lvl>
   </w:abstractNum>
-  <w:abstractNum w:abstractNumId="44" w15:restartNumberingAfterBreak="0">
+  <w:abstractNum w:abstractNumId="44">
     <w:nsid w:val="76777723"/>
     <w:multiLevelType w:val="hybridMultilevel"/>
     <w:tmpl w:val="696E32F6"/>
@@ -7686,7 +7839,7 @@
       </w:rPr>
     </w:lvl>
   </w:abstractNum>
-  <w:abstractNum w:abstractNumId="45" w15:restartNumberingAfterBreak="0">
+  <w:abstractNum w:abstractNumId="45">
     <w:nsid w:val="76FE300B"/>
     <w:multiLevelType w:val="hybridMultilevel"/>
     <w:tmpl w:val="B8365E26"/>
@@ -7941,7 +8094,7 @@
 </file>
 
 <file path=word/styles.xml><?xml version="1.0" encoding="utf-8"?>
-<w:styles xmlns:mc="http://schemas.openxmlformats.org/markup-compatibility/2006" xmlns:r="http://schemas.openxmlformats.org/officeDocument/2006/relationships" xmlns:w="http://schemas.openxmlformats.org/wordprocessingml/2006/main" xmlns:w14="http://schemas.microsoft.com/office/word/2010/wordml" xmlns:w15="http://schemas.microsoft.com/office/word/2012/wordml" xmlns:w16se="http://schemas.microsoft.com/office/word/2015/wordml/symex" mc:Ignorable="w14 w15 w16se">
+<w:styles xmlns:mc="http://schemas.openxmlformats.org/markup-compatibility/2006" xmlns:r="http://schemas.openxmlformats.org/officeDocument/2006/relationships" xmlns:w="http://schemas.openxmlformats.org/wordprocessingml/2006/main" xmlns:w14="http://schemas.microsoft.com/office/word/2010/wordml" xmlns:w15="http://schemas.microsoft.com/office/word/2012/wordml" mc:Ignorable="w14 w15">
   <w:docDefaults>
     <w:rPrDefault>
       <w:rPr>
@@ -7957,7 +8110,7 @@
       </w:pPr>
     </w:pPrDefault>
   </w:docDefaults>
-  <w:latentStyles w:defLockedState="0" w:defUIPriority="99" w:defSemiHidden="0" w:defUnhideWhenUsed="0" w:defQFormat="0" w:count="375">
+  <w:latentStyles w:defLockedState="0" w:defUIPriority="99" w:defSemiHidden="0" w:defUnhideWhenUsed="0" w:defQFormat="0" w:count="382">
     <w:lsdException w:name="Normal" w:uiPriority="0" w:qFormat="1"/>
     <w:lsdException w:name="heading 1" w:uiPriority="9" w:qFormat="1"/>
     <w:lsdException w:name="heading 2" w:semiHidden="1" w:uiPriority="9" w:unhideWhenUsed="1" w:qFormat="1"/>
@@ -8336,11 +8489,11 @@
     <w:name w:val="Normal"/>
     <w:qFormat/>
   </w:style>
-  <w:style w:type="paragraph" w:styleId="Titre1">
+  <w:style w:type="paragraph" w:styleId="Heading1">
     <w:name w:val="heading 1"/>
     <w:basedOn w:val="Normal"/>
     <w:next w:val="Normal"/>
-    <w:link w:val="Titre1Car"/>
+    <w:link w:val="Heading1Char"/>
     <w:uiPriority w:val="9"/>
     <w:qFormat/>
     <w:rsid w:val="00FD4A98"/>
@@ -8357,11 +8510,11 @@
       <w:szCs w:val="32"/>
     </w:rPr>
   </w:style>
-  <w:style w:type="paragraph" w:styleId="Titre2">
+  <w:style w:type="paragraph" w:styleId="Heading2">
     <w:name w:val="heading 2"/>
     <w:basedOn w:val="Normal"/>
     <w:next w:val="Normal"/>
-    <w:link w:val="Titre2Car"/>
+    <w:link w:val="Heading2Char"/>
     <w:uiPriority w:val="9"/>
     <w:unhideWhenUsed/>
     <w:qFormat/>
@@ -8379,11 +8532,11 @@
       <w:szCs w:val="26"/>
     </w:rPr>
   </w:style>
-  <w:style w:type="paragraph" w:styleId="Titre3">
+  <w:style w:type="paragraph" w:styleId="Heading3">
     <w:name w:val="heading 3"/>
     <w:basedOn w:val="Normal"/>
     <w:next w:val="Normal"/>
-    <w:link w:val="Titre3Car"/>
+    <w:link w:val="Heading3Char"/>
     <w:uiPriority w:val="9"/>
     <w:unhideWhenUsed/>
     <w:qFormat/>
@@ -8401,13 +8554,13 @@
       <w:szCs w:val="24"/>
     </w:rPr>
   </w:style>
-  <w:style w:type="character" w:default="1" w:styleId="Policepardfaut">
+  <w:style w:type="character" w:default="1" w:styleId="DefaultParagraphFont">
     <w:name w:val="Default Paragraph Font"/>
     <w:uiPriority w:val="1"/>
     <w:semiHidden/>
     <w:unhideWhenUsed/>
   </w:style>
-  <w:style w:type="table" w:default="1" w:styleId="TableauNormal">
+  <w:style w:type="table" w:default="1" w:styleId="TableNormal">
     <w:name w:val="Normal Table"/>
     <w:uiPriority w:val="99"/>
     <w:semiHidden/>
@@ -8422,16 +8575,16 @@
       </w:tblCellMar>
     </w:tblPr>
   </w:style>
-  <w:style w:type="numbering" w:default="1" w:styleId="Aucuneliste">
+  <w:style w:type="numbering" w:default="1" w:styleId="NoList">
     <w:name w:val="No List"/>
     <w:uiPriority w:val="99"/>
     <w:semiHidden/>
     <w:unhideWhenUsed/>
   </w:style>
-  <w:style w:type="paragraph" w:styleId="En-tte">
+  <w:style w:type="paragraph" w:styleId="Header">
     <w:name w:val="header"/>
     <w:basedOn w:val="Normal"/>
-    <w:link w:val="En-tteCar"/>
+    <w:link w:val="HeaderChar"/>
     <w:uiPriority w:val="99"/>
     <w:unhideWhenUsed/>
     <w:rsid w:val="00602A26"/>
@@ -8443,17 +8596,17 @@
       <w:spacing w:after="0" w:line="240" w:lineRule="auto"/>
     </w:pPr>
   </w:style>
-  <w:style w:type="character" w:customStyle="1" w:styleId="En-tteCar">
-    <w:name w:val="En-tête Car"/>
-    <w:basedOn w:val="Policepardfaut"/>
-    <w:link w:val="En-tte"/>
+  <w:style w:type="character" w:customStyle="1" w:styleId="HeaderChar">
+    <w:name w:val="Header Char"/>
+    <w:basedOn w:val="DefaultParagraphFont"/>
+    <w:link w:val="Header"/>
     <w:uiPriority w:val="99"/>
     <w:rsid w:val="00602A26"/>
   </w:style>
-  <w:style w:type="paragraph" w:styleId="Pieddepage">
+  <w:style w:type="paragraph" w:styleId="Footer">
     <w:name w:val="footer"/>
     <w:basedOn w:val="Normal"/>
-    <w:link w:val="PieddepageCar"/>
+    <w:link w:val="FooterChar"/>
     <w:uiPriority w:val="99"/>
     <w:unhideWhenUsed/>
     <w:rsid w:val="00602A26"/>
@@ -8465,17 +8618,17 @@
       <w:spacing w:after="0" w:line="240" w:lineRule="auto"/>
     </w:pPr>
   </w:style>
-  <w:style w:type="character" w:customStyle="1" w:styleId="PieddepageCar">
-    <w:name w:val="Pied de page Car"/>
-    <w:basedOn w:val="Policepardfaut"/>
-    <w:link w:val="Pieddepage"/>
+  <w:style w:type="character" w:customStyle="1" w:styleId="FooterChar">
+    <w:name w:val="Footer Char"/>
+    <w:basedOn w:val="DefaultParagraphFont"/>
+    <w:link w:val="Footer"/>
     <w:uiPriority w:val="99"/>
     <w:rsid w:val="00602A26"/>
   </w:style>
-  <w:style w:type="character" w:customStyle="1" w:styleId="Titre1Car">
-    <w:name w:val="Titre 1 Car"/>
-    <w:basedOn w:val="Policepardfaut"/>
-    <w:link w:val="Titre1"/>
+  <w:style w:type="character" w:customStyle="1" w:styleId="Heading1Char">
+    <w:name w:val="Heading 1 Char"/>
+    <w:basedOn w:val="DefaultParagraphFont"/>
+    <w:link w:val="Heading1"/>
     <w:uiPriority w:val="9"/>
     <w:rsid w:val="00FD4A98"/>
     <w:rPr>
@@ -8504,10 +8657,10 @@
   </w:style>
   <w:style w:type="character" w:customStyle="1" w:styleId="apple-tab-span">
     <w:name w:val="apple-tab-span"/>
-    <w:basedOn w:val="Policepardfaut"/>
+    <w:basedOn w:val="DefaultParagraphFont"/>
     <w:rsid w:val="00FD4A98"/>
   </w:style>
-  <w:style w:type="paragraph" w:styleId="Paragraphedeliste">
+  <w:style w:type="paragraph" w:styleId="ListParagraph">
     <w:name w:val="List Paragraph"/>
     <w:basedOn w:val="Normal"/>
     <w:uiPriority w:val="34"/>
@@ -8518,10 +8671,10 @@
       <w:contextualSpacing/>
     </w:pPr>
   </w:style>
-  <w:style w:type="character" w:customStyle="1" w:styleId="Titre2Car">
-    <w:name w:val="Titre 2 Car"/>
-    <w:basedOn w:val="Policepardfaut"/>
-    <w:link w:val="Titre2"/>
+  <w:style w:type="character" w:customStyle="1" w:styleId="Heading2Char">
+    <w:name w:val="Heading 2 Char"/>
+    <w:basedOn w:val="DefaultParagraphFont"/>
+    <w:link w:val="Heading2"/>
     <w:uiPriority w:val="9"/>
     <w:rsid w:val="00D0213E"/>
     <w:rPr>
@@ -8531,15 +8684,16 @@
       <w:szCs w:val="26"/>
     </w:rPr>
   </w:style>
-  <w:style w:type="table" w:styleId="Grilledutableau">
+  <w:style w:type="table" w:styleId="TableGrid">
     <w:name w:val="Table Grid"/>
-    <w:basedOn w:val="TableauNormal"/>
+    <w:basedOn w:val="TableNormal"/>
     <w:uiPriority w:val="39"/>
     <w:rsid w:val="00977E55"/>
     <w:pPr>
       <w:spacing w:after="0" w:line="240" w:lineRule="auto"/>
     </w:pPr>
     <w:tblPr>
+      <w:tblInd w:w="0" w:type="dxa"/>
       <w:tblBorders>
         <w:top w:val="single" w:sz="4" w:space="0" w:color="auto"/>
         <w:left w:val="single" w:sz="4" w:space="0" w:color="auto"/>
@@ -8548,12 +8702,18 @@
         <w:insideH w:val="single" w:sz="4" w:space="0" w:color="auto"/>
         <w:insideV w:val="single" w:sz="4" w:space="0" w:color="auto"/>
       </w:tblBorders>
+      <w:tblCellMar>
+        <w:top w:w="0" w:type="dxa"/>
+        <w:left w:w="108" w:type="dxa"/>
+        <w:bottom w:w="0" w:type="dxa"/>
+        <w:right w:w="108" w:type="dxa"/>
+      </w:tblCellMar>
     </w:tblPr>
   </w:style>
-  <w:style w:type="character" w:customStyle="1" w:styleId="Titre3Car">
-    <w:name w:val="Titre 3 Car"/>
-    <w:basedOn w:val="Policepardfaut"/>
-    <w:link w:val="Titre3"/>
+  <w:style w:type="character" w:customStyle="1" w:styleId="Heading3Char">
+    <w:name w:val="Heading 3 Char"/>
+    <w:basedOn w:val="DefaultParagraphFont"/>
+    <w:link w:val="Heading3"/>
     <w:uiPriority w:val="9"/>
     <w:rsid w:val="00B6297F"/>
     <w:rPr>
@@ -8563,9 +8723,9 @@
       <w:szCs w:val="24"/>
     </w:rPr>
   </w:style>
-  <w:style w:type="paragraph" w:styleId="En-ttedetabledesmatires">
+  <w:style w:type="paragraph" w:styleId="TOCHeading">
     <w:name w:val="TOC Heading"/>
-    <w:basedOn w:val="Titre1"/>
+    <w:basedOn w:val="Heading1"/>
     <w:next w:val="Normal"/>
     <w:uiPriority w:val="39"/>
     <w:unhideWhenUsed/>
@@ -8578,7 +8738,7 @@
       <w:lang w:eastAsia="fr-FR"/>
     </w:rPr>
   </w:style>
-  <w:style w:type="paragraph" w:styleId="TM1">
+  <w:style w:type="paragraph" w:styleId="TOC1">
     <w:name w:val="toc 1"/>
     <w:basedOn w:val="Normal"/>
     <w:next w:val="Normal"/>
@@ -8590,7 +8750,7 @@
       <w:spacing w:after="100"/>
     </w:pPr>
   </w:style>
-  <w:style w:type="paragraph" w:styleId="TM2">
+  <w:style w:type="paragraph" w:styleId="TOC2">
     <w:name w:val="toc 2"/>
     <w:basedOn w:val="Normal"/>
     <w:next w:val="Normal"/>
@@ -8603,7 +8763,7 @@
       <w:ind w:left="220"/>
     </w:pPr>
   </w:style>
-  <w:style w:type="paragraph" w:styleId="TM3">
+  <w:style w:type="paragraph" w:styleId="TOC3">
     <w:name w:val="toc 3"/>
     <w:basedOn w:val="Normal"/>
     <w:next w:val="Normal"/>
@@ -8616,9 +8776,9 @@
       <w:ind w:left="440"/>
     </w:pPr>
   </w:style>
-  <w:style w:type="character" w:styleId="Lienhypertexte">
+  <w:style w:type="character" w:styleId="Hyperlink">
     <w:name w:val="Hyperlink"/>
-    <w:basedOn w:val="Policepardfaut"/>
+    <w:basedOn w:val="DefaultParagraphFont"/>
     <w:uiPriority w:val="99"/>
     <w:unhideWhenUsed/>
     <w:rsid w:val="003957BA"/>
@@ -8629,7 +8789,7 @@
   </w:style>
   <w:style w:type="character" w:customStyle="1" w:styleId="Mentionnonrsolue1">
     <w:name w:val="Mention non résolue1"/>
-    <w:basedOn w:val="Policepardfaut"/>
+    <w:basedOn w:val="DefaultParagraphFont"/>
     <w:uiPriority w:val="99"/>
     <w:semiHidden/>
     <w:unhideWhenUsed/>
@@ -8639,11 +8799,25 @@
       <w:shd w:val="clear" w:color="auto" w:fill="E6E6E6"/>
     </w:rPr>
   </w:style>
+  <w:style w:type="paragraph" w:customStyle="1" w:styleId="p1">
+    <w:name w:val="p1"/>
+    <w:basedOn w:val="Normal"/>
+    <w:rsid w:val="00F233E6"/>
+    <w:pPr>
+      <w:spacing w:after="0" w:line="240" w:lineRule="auto"/>
+    </w:pPr>
+    <w:rPr>
+      <w:rFonts w:ascii="Monaco" w:hAnsi="Monaco" w:cs="Times New Roman"/>
+      <w:sz w:val="17"/>
+      <w:szCs w:val="17"/>
+      <w:lang w:val="en-GB" w:eastAsia="en-GB"/>
+    </w:rPr>
+  </w:style>
 </w:styles>
 </file>
 
 <file path=word/glossary/document.xml><?xml version="1.0" encoding="utf-8"?>
-<w:glossaryDocument xmlns:wpc="http://schemas.microsoft.com/office/word/2010/wordprocessingCanvas" xmlns:cx="http://schemas.microsoft.com/office/drawing/2014/chartex" xmlns:cx1="http://schemas.microsoft.com/office/drawing/2015/9/8/chartex" xmlns:cx2="http://schemas.microsoft.com/office/drawing/2015/10/21/chartex" xmlns:cx3="http://schemas.microsoft.com/office/drawing/2016/5/9/chartex" xmlns:cx4="http://schemas.microsoft.com/office/drawing/2016/5/10/chartex" xmlns:cx5="http://schemas.microsoft.com/office/drawing/2016/5/11/chartex" xmlns:cx6="http://schemas.microsoft.com/office/drawing/2016/5/12/chartex" xmlns:cx7="http://schemas.microsoft.com/office/drawing/2016/5/13/chartex" xmlns:cx8="http://schemas.microsoft.com/office/drawing/2016/5/14/chartex" xmlns:mc="http://schemas.openxmlformats.org/markup-compatibility/2006" xmlns:aink="http://schemas.microsoft.com/office/drawing/2016/ink" xmlns:am3d="http://schemas.microsoft.com/office/drawing/2017/model3d" xmlns:o="urn:schemas-microsoft-com:office:office" xmlns:r="http://schemas.openxmlformats.org/officeDocument/2006/relationships" xmlns:m="http://schemas.openxmlformats.org/officeDocument/2006/math" xmlns:v="urn:schemas-microsoft-com:vml" xmlns:wp14="http://schemas.microsoft.com/office/word/2010/wordprocessingDrawing" xmlns:wp="http://schemas.openxmlformats.org/drawingml/2006/wordprocessingDrawing" xmlns:w10="urn:schemas-microsoft-com:office:word" xmlns:w="http://schemas.openxmlformats.org/wordprocessingml/2006/main" xmlns:w14="http://schemas.microsoft.com/office/word/2010/wordml" xmlns:w15="http://schemas.microsoft.com/office/word/2012/wordml" xmlns:w16se="http://schemas.microsoft.com/office/word/2015/wordml/symex" xmlns:wpg="http://schemas.microsoft.com/office/word/2010/wordprocessingGroup" xmlns:wpi="http://schemas.microsoft.com/office/word/2010/wordprocessingInk" xmlns:wne="http://schemas.microsoft.com/office/word/2006/wordml" xmlns:wps="http://schemas.microsoft.com/office/word/2010/wordprocessingShape" mc:Ignorable="w14 w15 w16se wp14">
+<w:glossaryDocument xmlns:wpc="http://schemas.microsoft.com/office/word/2010/wordprocessingCanvas" xmlns:mo="http://schemas.microsoft.com/office/mac/office/2008/main" xmlns:mc="http://schemas.openxmlformats.org/markup-compatibility/2006" xmlns:mv="urn:schemas-microsoft-com:mac:vml" xmlns:o="urn:schemas-microsoft-com:office:office" xmlns:r="http://schemas.openxmlformats.org/officeDocument/2006/relationships" xmlns:m="http://schemas.openxmlformats.org/officeDocument/2006/math" xmlns:v="urn:schemas-microsoft-com:vml" xmlns:wp14="http://schemas.microsoft.com/office/word/2010/wordprocessingDrawing" xmlns:wp="http://schemas.openxmlformats.org/drawingml/2006/wordprocessingDrawing" xmlns:w10="urn:schemas-microsoft-com:office:word" xmlns:w="http://schemas.openxmlformats.org/wordprocessingml/2006/main" xmlns:w14="http://schemas.microsoft.com/office/word/2010/wordml" xmlns:w15="http://schemas.microsoft.com/office/word/2012/wordml" xmlns:wpg="http://schemas.microsoft.com/office/word/2010/wordprocessingGroup" xmlns:wpi="http://schemas.microsoft.com/office/word/2010/wordprocessingInk" xmlns:wne="http://schemas.microsoft.com/office/word/2006/wordml" xmlns:wps="http://schemas.microsoft.com/office/word/2010/wordprocessingShape" mc:Ignorable="w14 w15 wp14">
   <w:docParts>
     <w:docPart>
       <w:docPartPr>
@@ -8677,54 +8851,25 @@
         </w:p>
       </w:docPartBody>
     </w:docPart>
-    <w:docPart>
-      <w:docPartPr>
-        <w:name w:val="02960775021D4E41B1885E85DCEF32C1"/>
-        <w:category>
-          <w:name w:val="Général"/>
-          <w:gallery w:val="placeholder"/>
-        </w:category>
-        <w:types>
-          <w:type w:val="bbPlcHdr"/>
-        </w:types>
-        <w:behaviors>
-          <w:behavior w:val="content"/>
-        </w:behaviors>
-        <w:guid w:val="{6C1535E2-91AD-4FCA-8FE4-5BE3242421B5}"/>
-      </w:docPartPr>
-      <w:docPartBody>
-        <w:p>
-          <w:pPr>
-            <w:pStyle w:val="02960775021D4E41B1885E85DCEF32C1"/>
-          </w:pPr>
-          <w:r>
-            <w:rPr>
-              <w:rStyle w:val="Textedelespacerserv"/>
-            </w:rPr>
-            <w:t>[Date de publication]</w:t>
-          </w:r>
-        </w:p>
-      </w:docPartBody>
-    </w:docPart>
   </w:docParts>
 </w:glossaryDocument>
 </file>
 
 <file path=word/glossary/fontTable.xml><?xml version="1.0" encoding="utf-8"?>
-<w:fonts xmlns:mc="http://schemas.openxmlformats.org/markup-compatibility/2006" xmlns:r="http://schemas.openxmlformats.org/officeDocument/2006/relationships" xmlns:w="http://schemas.openxmlformats.org/wordprocessingml/2006/main" xmlns:w14="http://schemas.microsoft.com/office/word/2010/wordml" xmlns:w15="http://schemas.microsoft.com/office/word/2012/wordml" xmlns:w16se="http://schemas.microsoft.com/office/word/2015/wordml/symex" mc:Ignorable="w14 w15 w16se">
+<w:fonts xmlns:mc="http://schemas.openxmlformats.org/markup-compatibility/2006" xmlns:r="http://schemas.openxmlformats.org/officeDocument/2006/relationships" xmlns:w="http://schemas.openxmlformats.org/wordprocessingml/2006/main" xmlns:w14="http://schemas.microsoft.com/office/word/2010/wordml" xmlns:w15="http://schemas.microsoft.com/office/word/2012/wordml" mc:Ignorable="w14 w15">
   <w:font w:name="Symbol">
     <w:panose1 w:val="05050102010706020507"/>
     <w:charset w:val="02"/>
-    <w:family w:val="roman"/>
+    <w:family w:val="auto"/>
     <w:pitch w:val="variable"/>
     <w:sig w:usb0="00000000" w:usb1="10000000" w:usb2="00000000" w:usb3="00000000" w:csb0="80000000" w:csb1="00000000"/>
   </w:font>
   <w:font w:name="Times New Roman">
     <w:panose1 w:val="02020603050405020304"/>
     <w:charset w:val="00"/>
-    <w:family w:val="roman"/>
+    <w:family w:val="auto"/>
     <w:pitch w:val="variable"/>
-    <w:sig w:usb0="E0002EFF" w:usb1="C000785B" w:usb2="00000009" w:usb3="00000000" w:csb0="000001FF" w:csb1="00000000"/>
+    <w:sig w:usb0="E0002AEF" w:usb1="C0007841" w:usb2="00000009" w:usb3="00000000" w:csb0="000001FF" w:csb1="00000000"/>
   </w:font>
   <w:font w:name="Wingdings">
     <w:panose1 w:val="05000000000000000000"/>
@@ -8736,36 +8881,50 @@
   <w:font w:name="Courier New">
     <w:panose1 w:val="02070309020205020404"/>
     <w:charset w:val="00"/>
-    <w:family w:val="modern"/>
-    <w:pitch w:val="fixed"/>
-    <w:sig w:usb0="E0002EFF" w:usb1="C0007843" w:usb2="00000009" w:usb3="00000000" w:csb0="000001FF" w:csb1="00000000"/>
+    <w:family w:val="auto"/>
+    <w:pitch w:val="variable"/>
+    <w:sig w:usb0="E0002AFF" w:usb1="C0007843" w:usb2="00000009" w:usb3="00000000" w:csb0="000001FF" w:csb1="00000000"/>
   </w:font>
   <w:font w:name="Calibri">
     <w:panose1 w:val="020F0502020204030204"/>
     <w:charset w:val="00"/>
-    <w:family w:val="swiss"/>
+    <w:family w:val="auto"/>
     <w:pitch w:val="variable"/>
-    <w:sig w:usb0="E0002AFF" w:usb1="C000247B" w:usb2="00000009" w:usb3="00000000" w:csb0="000001FF" w:csb1="00000000"/>
+    <w:sig w:usb0="E00002FF" w:usb1="4000ACFF" w:usb2="00000001" w:usb3="00000000" w:csb0="0000019F" w:csb1="00000000"/>
   </w:font>
   <w:font w:name="Calibri Light">
     <w:panose1 w:val="020F0302020204030204"/>
     <w:charset w:val="00"/>
-    <w:family w:val="swiss"/>
+    <w:family w:val="auto"/>
     <w:pitch w:val="variable"/>
-    <w:sig w:usb0="E0002AFF" w:usb1="C000247B" w:usb2="00000009" w:usb3="00000000" w:csb0="000001FF" w:csb1="00000000"/>
+    <w:sig w:usb0="A00002EF" w:usb1="4000207B" w:usb2="00000000" w:usb3="00000000" w:csb0="0000019F" w:csb1="00000000"/>
+  </w:font>
+  <w:font w:name="Monaco">
+    <w:panose1 w:val="02000500000000000000"/>
+    <w:charset w:val="00"/>
+    <w:family w:val="auto"/>
+    <w:pitch w:val="variable"/>
+    <w:sig w:usb0="00000003" w:usb1="00000000" w:usb2="00000000" w:usb3="00000000" w:csb0="00000001" w:csb1="00000000"/>
   </w:font>
   <w:font w:name="Arial Black">
     <w:panose1 w:val="020B0A04020102020204"/>
     <w:charset w:val="00"/>
-    <w:family w:val="swiss"/>
+    <w:family w:val="auto"/>
     <w:pitch w:val="variable"/>
     <w:sig w:usb0="A00002AF" w:usb1="400078FB" w:usb2="00000000" w:usb3="00000000" w:csb0="0000009F" w:csb1="00000000"/>
+  </w:font>
+  <w:font w:name="Arial">
+    <w:panose1 w:val="020B0604020202020204"/>
+    <w:charset w:val="00"/>
+    <w:family w:val="auto"/>
+    <w:pitch w:val="variable"/>
+    <w:sig w:usb0="E0002AFF" w:usb1="C0007843" w:usb2="00000009" w:usb3="00000000" w:csb0="000001FF" w:csb1="00000000"/>
   </w:font>
 </w:fonts>
 </file>
 
 <file path=word/glossary/settings.xml><?xml version="1.0" encoding="utf-8"?>
-<w:settings xmlns:mc="http://schemas.openxmlformats.org/markup-compatibility/2006" xmlns:o="urn:schemas-microsoft-com:office:office" xmlns:r="http://schemas.openxmlformats.org/officeDocument/2006/relationships" xmlns:m="http://schemas.openxmlformats.org/officeDocument/2006/math" xmlns:v="urn:schemas-microsoft-com:vml" xmlns:w10="urn:schemas-microsoft-com:office:word" xmlns:w="http://schemas.openxmlformats.org/wordprocessingml/2006/main" xmlns:w14="http://schemas.microsoft.com/office/word/2010/wordml" xmlns:w15="http://schemas.microsoft.com/office/word/2012/wordml" xmlns:w16se="http://schemas.microsoft.com/office/word/2015/wordml/symex" xmlns:sl="http://schemas.openxmlformats.org/schemaLibrary/2006/main" mc:Ignorable="w14 w15 w16se">
+<w:settings xmlns:mc="http://schemas.openxmlformats.org/markup-compatibility/2006" xmlns:o="urn:schemas-microsoft-com:office:office" xmlns:r="http://schemas.openxmlformats.org/officeDocument/2006/relationships" xmlns:m="http://schemas.openxmlformats.org/officeDocument/2006/math" xmlns:v="urn:schemas-microsoft-com:vml" xmlns:w10="urn:schemas-microsoft-com:office:word" xmlns:w="http://schemas.openxmlformats.org/wordprocessingml/2006/main" xmlns:w14="http://schemas.microsoft.com/office/word/2010/wordml" xmlns:w15="http://schemas.microsoft.com/office/word/2012/wordml" xmlns:sl="http://schemas.openxmlformats.org/schemaLibrary/2006/main" mc:Ignorable="w14 w15">
   <w:view w:val="normal"/>
   <w:defaultTabStop w:val="708"/>
   <w:hyphenationZone w:val="425"/>
@@ -8787,6 +8946,7 @@
     <w:rsid w:val="003B593F"/>
     <w:rsid w:val="0070599D"/>
     <w:rsid w:val="009D63AC"/>
+    <w:rsid w:val="00B11BC0"/>
     <w:rsid w:val="00B40AA8"/>
     <w:rsid w:val="00ED1008"/>
     <w:rsid w:val="00F276CF"/>
@@ -8804,7 +8964,7 @@
     <m:intLim m:val="subSup"/>
     <m:naryLim m:val="undOvr"/>
   </m:mathPr>
-  <w:themeFontLang w:val="fr-FR"/>
+  <w:themeFontLang w:val="fr-FR" w:eastAsia="x-none" w:bidi="x-none"/>
   <w:clrSchemeMapping w:bg1="light1" w:t1="dark1" w:bg2="light2" w:t2="dark2" w:accent1="accent1" w:accent2="accent2" w:accent3="accent3" w:accent4="accent4" w:accent5="accent5" w:accent6="accent6" w:hyperlink="hyperlink" w:followedHyperlink="followedHyperlink"/>
   <w:decimalSymbol w:val=","/>
   <w:listSeparator w:val=";"/>
@@ -8813,7 +8973,7 @@
 </file>
 
 <file path=word/glossary/styles.xml><?xml version="1.0" encoding="utf-8"?>
-<w:styles xmlns:mc="http://schemas.openxmlformats.org/markup-compatibility/2006" xmlns:r="http://schemas.openxmlformats.org/officeDocument/2006/relationships" xmlns:w="http://schemas.openxmlformats.org/wordprocessingml/2006/main" xmlns:w14="http://schemas.microsoft.com/office/word/2010/wordml" xmlns:w15="http://schemas.microsoft.com/office/word/2012/wordml" xmlns:w16se="http://schemas.microsoft.com/office/word/2015/wordml/symex" mc:Ignorable="w14 w15 w16se">
+<w:styles xmlns:mc="http://schemas.openxmlformats.org/markup-compatibility/2006" xmlns:r="http://schemas.openxmlformats.org/officeDocument/2006/relationships" xmlns:w="http://schemas.openxmlformats.org/wordprocessingml/2006/main" xmlns:w14="http://schemas.microsoft.com/office/word/2010/wordml" xmlns:w15="http://schemas.microsoft.com/office/word/2012/wordml" mc:Ignorable="w14 w15">
   <w:docDefaults>
     <w:rPrDefault>
       <w:rPr>
@@ -8829,7 +8989,7 @@
       </w:pPr>
     </w:pPrDefault>
   </w:docDefaults>
-  <w:latentStyles w:defLockedState="0" w:defUIPriority="99" w:defSemiHidden="0" w:defUnhideWhenUsed="0" w:defQFormat="0" w:count="375">
+  <w:latentStyles w:defLockedState="0" w:defUIPriority="99" w:defSemiHidden="0" w:defUnhideWhenUsed="0" w:defQFormat="0" w:count="382">
     <w:lsdException w:name="Normal" w:uiPriority="0" w:qFormat="1"/>
     <w:lsdException w:name="heading 1" w:uiPriority="9" w:qFormat="1"/>
     <w:lsdException w:name="heading 2" w:semiHidden="1" w:uiPriority="9" w:unhideWhenUsed="1" w:qFormat="1"/>
@@ -9208,13 +9368,13 @@
     <w:name w:val="Normal"/>
     <w:qFormat/>
   </w:style>
-  <w:style w:type="character" w:default="1" w:styleId="Policepardfaut">
+  <w:style w:type="character" w:default="1" w:styleId="DefaultParagraphFont">
     <w:name w:val="Default Paragraph Font"/>
     <w:uiPriority w:val="1"/>
     <w:semiHidden/>
     <w:unhideWhenUsed/>
   </w:style>
-  <w:style w:type="table" w:default="1" w:styleId="TableauNormal">
+  <w:style w:type="table" w:default="1" w:styleId="TableNormal">
     <w:name w:val="Normal Table"/>
     <w:uiPriority w:val="99"/>
     <w:semiHidden/>
@@ -9229,7 +9389,7 @@
       </w:tblCellMar>
     </w:tblPr>
   </w:style>
-  <w:style w:type="numbering" w:default="1" w:styleId="Aucuneliste">
+  <w:style w:type="numbering" w:default="1" w:styleId="NoList">
     <w:name w:val="No List"/>
     <w:uiPriority w:val="99"/>
     <w:semiHidden/>
@@ -9241,7 +9401,7 @@
   </w:style>
   <w:style w:type="character" w:customStyle="1" w:styleId="Textedelespacerserv">
     <w:name w:val="Texte de l’espace réservé"/>
-    <w:basedOn w:val="Policepardfaut"/>
+    <w:basedOn w:val="DefaultParagraphFont"/>
     <w:uiPriority w:val="99"/>
     <w:semiHidden/>
     <w:rsid w:val="00F276CF"/>
@@ -9265,9 +9425,10 @@
 </file>
 
 <file path=word/glossary/webSettings.xml><?xml version="1.0" encoding="utf-8"?>
-<w:webSettings xmlns:mc="http://schemas.openxmlformats.org/markup-compatibility/2006" xmlns:r="http://schemas.openxmlformats.org/officeDocument/2006/relationships" xmlns:w="http://schemas.openxmlformats.org/wordprocessingml/2006/main" xmlns:w14="http://schemas.microsoft.com/office/word/2010/wordml" xmlns:w15="http://schemas.microsoft.com/office/word/2012/wordml" xmlns:w16se="http://schemas.microsoft.com/office/word/2015/wordml/symex" mc:Ignorable="w14 w15 w16se">
+<w:webSettings xmlns:mc="http://schemas.openxmlformats.org/markup-compatibility/2006" xmlns:r="http://schemas.openxmlformats.org/officeDocument/2006/relationships" xmlns:w="http://schemas.openxmlformats.org/wordprocessingml/2006/main" xmlns:w14="http://schemas.microsoft.com/office/word/2010/wordml" xmlns:w15="http://schemas.microsoft.com/office/word/2012/wordml" mc:Ignorable="w14 w15">
   <w:optimizeForBrowser/>
   <w:allowPNG/>
+  <w:doNotSaveAsSingleFile/>
 </w:webSettings>
 </file>
 
@@ -9590,7 +9751,7 @@
 </file>
 
 <file path=customXml/itemProps2.xml><?xml version="1.0" encoding="utf-8"?>
-<ds:datastoreItem xmlns:ds="http://schemas.openxmlformats.org/officeDocument/2006/customXml" ds:itemID="{CF303B32-14FA-4CD4-BBEC-5185E609365A}">
+<ds:datastoreItem xmlns:ds="http://schemas.openxmlformats.org/officeDocument/2006/customXml" ds:itemID="{7FFADC57-DE89-4D43-9EE7-6BFB95F34AFF}">
   <ds:schemaRefs>
     <ds:schemaRef ds:uri="http://schemas.openxmlformats.org/officeDocument/2006/bibliography"/>
   </ds:schemaRefs>

</xml_diff>

<commit_message>
Mise à jour des document
</commit_message>
<xml_diff>
--- a/doc/M1 MIAGE - Projet_PA - Rapport.docx
+++ b/doc/M1 MIAGE - Projet_PA - Rapport.docx
@@ -1720,7 +1720,7 @@
                 <w:noProof/>
                 <w:webHidden/>
               </w:rPr>
-              <w:t>10</w:t>
+              <w:t>11</w:t>
             </w:r>
             <w:r>
               <w:rPr>
@@ -2322,25 +2322,25 @@
           <w:b/>
         </w:rPr>
       </w:pPr>
+      <w:proofErr w:type="gramStart"/>
       <w:r>
         <w:rPr>
           <w:b/>
         </w:rPr>
-        <w:t>java -jar moteur/</w:t>
-      </w:r>
+        <w:t>java</w:t>
+      </w:r>
+      <w:proofErr w:type="gramEnd"/>
       <w:r>
         <w:rPr>
           <w:b/>
         </w:rPr>
-        <w:t>laun</w:t>
-      </w:r>
-      <w:bookmarkStart w:id="5" w:name="_GoBack"/>
-      <w:bookmarkEnd w:id="5"/>
+        <w:t xml:space="preserve"> -jar moteur/</w:t>
+      </w:r>
       <w:r>
         <w:rPr>
           <w:b/>
         </w:rPr>
-        <w:t>ch</w:t>
+        <w:t>launch</w:t>
       </w:r>
       <w:r>
         <w:rPr>
@@ -2416,8 +2416,8 @@
       <w:pPr>
         <w:pStyle w:val="Titre1"/>
       </w:pPr>
-      <w:bookmarkStart w:id="6" w:name="_Toc502755566"/>
-      <w:bookmarkStart w:id="7" w:name="_Toc503537523"/>
+      <w:bookmarkStart w:id="5" w:name="_Toc502755566"/>
+      <w:bookmarkStart w:id="6" w:name="_Toc503537523"/>
       <w:r>
         <w:lastRenderedPageBreak/>
         <w:t xml:space="preserve">PARTIE </w:t>
@@ -2431,8 +2431,8 @@
       <w:r>
         <w:t>CALENDRIER DES GRANDES ETAPES</w:t>
       </w:r>
+      <w:bookmarkEnd w:id="5"/>
       <w:bookmarkEnd w:id="6"/>
-      <w:bookmarkEnd w:id="7"/>
     </w:p>
     <w:p/>
     <w:p>
@@ -3148,7 +3148,7 @@
       <w:pPr>
         <w:pStyle w:val="Titre1"/>
       </w:pPr>
-      <w:bookmarkStart w:id="8" w:name="_Toc503537524"/>
+      <w:bookmarkStart w:id="7" w:name="_Toc503537524"/>
       <w:r>
         <w:lastRenderedPageBreak/>
         <w:t xml:space="preserve">PARTIE </w:t>
@@ -3162,26 +3162,26 @@
       <w:r>
         <w:t>REALISATION DES CINQ POINTS DU PROJET</w:t>
       </w:r>
+      <w:bookmarkEnd w:id="7"/>
+    </w:p>
+    <w:p/>
+    <w:p>
+      <w:pPr>
+        <w:pStyle w:val="Titre2"/>
+        <w:rPr>
+          <w:rFonts w:eastAsia="Times New Roman"/>
+          <w:lang w:eastAsia="en-GB"/>
+        </w:rPr>
+      </w:pPr>
+      <w:bookmarkStart w:id="8" w:name="_Toc503537525"/>
+      <w:r>
+        <w:rPr>
+          <w:rFonts w:eastAsia="Times New Roman"/>
+          <w:lang w:eastAsia="en-GB"/>
+        </w:rPr>
+        <w:t>Fonctionnalité</w:t>
+      </w:r>
       <w:bookmarkEnd w:id="8"/>
-    </w:p>
-    <w:p/>
-    <w:p>
-      <w:pPr>
-        <w:pStyle w:val="Titre2"/>
-        <w:rPr>
-          <w:rFonts w:eastAsia="Times New Roman"/>
-          <w:lang w:eastAsia="en-GB"/>
-        </w:rPr>
-      </w:pPr>
-      <w:bookmarkStart w:id="9" w:name="_Toc503537525"/>
-      <w:r>
-        <w:rPr>
-          <w:rFonts w:eastAsia="Times New Roman"/>
-          <w:lang w:eastAsia="en-GB"/>
-        </w:rPr>
-        <w:t>Fonctionnalité</w:t>
-      </w:r>
-      <w:bookmarkEnd w:id="9"/>
     </w:p>
     <w:p>
       <w:pPr>
@@ -3292,7 +3292,7 @@
           <w:lang w:eastAsia="en-GB"/>
         </w:rPr>
       </w:pPr>
-      <w:bookmarkStart w:id="10" w:name="_Toc503537526"/>
+      <w:bookmarkStart w:id="9" w:name="_Toc503537526"/>
       <w:r>
         <w:rPr>
           <w:rFonts w:eastAsia="Times New Roman"/>
@@ -3307,7 +3307,7 @@
         </w:rPr>
         <w:t>écanisme de gestion de plugins et de chargement dynamique</w:t>
       </w:r>
-      <w:bookmarkEnd w:id="10"/>
+      <w:bookmarkEnd w:id="9"/>
     </w:p>
     <w:p>
       <w:pPr>
@@ -3452,7 +3452,7 @@
           <w:lang w:eastAsia="en-GB"/>
         </w:rPr>
       </w:pPr>
-      <w:bookmarkStart w:id="11" w:name="_Toc503537527"/>
+      <w:bookmarkStart w:id="10" w:name="_Toc503537527"/>
       <w:r>
         <w:rPr>
           <w:rFonts w:eastAsia="Times New Roman"/>
@@ -3467,7 +3467,7 @@
         </w:rPr>
         <w:t>ersistance (sauvegarde de l'état des plugins)</w:t>
       </w:r>
-      <w:bookmarkEnd w:id="11"/>
+      <w:bookmarkEnd w:id="10"/>
     </w:p>
     <w:p>
       <w:pPr>
@@ -3560,7 +3560,7 @@
           <w:lang w:eastAsia="en-GB"/>
         </w:rPr>
       </w:pPr>
-      <w:bookmarkStart w:id="12" w:name="_Toc503537528"/>
+      <w:bookmarkStart w:id="11" w:name="_Toc503537528"/>
       <w:r>
         <w:rPr>
           <w:rFonts w:eastAsia="Times New Roman"/>
@@ -3576,7 +3576,7 @@
         </w:rPr>
         <w:t>odularité et dépendances</w:t>
       </w:r>
-      <w:bookmarkEnd w:id="12"/>
+      <w:bookmarkEnd w:id="11"/>
     </w:p>
     <w:p>
       <w:pPr>
@@ -3631,7 +3631,7 @@
           <w:szCs w:val="32"/>
         </w:rPr>
       </w:pPr>
-      <w:bookmarkStart w:id="13" w:name="_Toc503537529"/>
+      <w:bookmarkStart w:id="12" w:name="_Toc503537529"/>
       <w:r>
         <w:rPr>
           <w:rFonts w:eastAsia="Times New Roman"/>
@@ -3646,7 +3646,7 @@
         </w:rPr>
         <w:t>ocumentation / gestion du projet</w:t>
       </w:r>
-      <w:bookmarkEnd w:id="13"/>
+      <w:bookmarkEnd w:id="12"/>
       <w:r>
         <w:rPr>
           <w:rFonts w:eastAsia="Times New Roman"/>
@@ -3693,7 +3693,7 @@
       <w:pPr>
         <w:pStyle w:val="Titre1"/>
       </w:pPr>
-      <w:bookmarkStart w:id="14" w:name="_Toc503537530"/>
+      <w:bookmarkStart w:id="13" w:name="_Toc503537530"/>
       <w:r>
         <w:t xml:space="preserve">PARTIE </w:t>
       </w:r>
@@ -3706,7 +3706,7 @@
       <w:r>
         <w:t>PROCEDURE POUR CREER UN NOUVEAU PLUGIN</w:t>
       </w:r>
-      <w:bookmarkEnd w:id="14"/>
+      <w:bookmarkEnd w:id="13"/>
     </w:p>
     <w:p/>
     <w:p>
@@ -3754,7 +3754,13 @@
     </w:p>
     <w:p>
       <w:r>
-        <w:t>Après libre à vous de choisir le package java qui vous concernera. Un fois choisi, il vous suffira de créer une classe java.</w:t>
+        <w:t>Après libre à vous de choisir le package java qui vous concernera. Un</w:t>
+      </w:r>
+      <w:r>
+        <w:t>e</w:t>
+      </w:r>
+      <w:r>
+        <w:t xml:space="preserve"> fois choisi, il vous suffira de créer une classe java.</w:t>
       </w:r>
     </w:p>
     <w:p/>
@@ -3776,7 +3782,51 @@
     </w:p>
     <w:p>
       <w:r>
-        <w:t>Pour commencer son plugin, il vous faudra placer au-dessus de votre méthode d’action, une annotation relative au package dans lequel vous êtes :</w:t>
+        <w:t>Pour commencer son plugin, il vous faudra placer au-dessus de votre méthode d’action</w:t>
+      </w:r>
+      <w:r>
+        <w:t> :</w:t>
+      </w:r>
+    </w:p>
+    <w:p>
+      <w:r>
+        <w:t>- attaque</w:t>
+      </w:r>
+      <w:r>
+        <w:t>(Graphics gr, Projectile p, Robot cible)</w:t>
+      </w:r>
+    </w:p>
+    <w:p>
+      <w:r>
+        <w:t>- deplacement</w:t>
+      </w:r>
+      <w:r>
+        <w:t>(Robot r)</w:t>
+      </w:r>
+    </w:p>
+    <w:p>
+      <w:r>
+        <w:t>- graphisme(</w:t>
+      </w:r>
+      <w:r>
+        <w:t>Robot r,Graphics g</w:t>
+      </w:r>
+      <w:r>
+        <w:t>)</w:t>
+      </w:r>
+    </w:p>
+    <w:p>
+      <w:r>
+        <w:t>U</w:t>
+      </w:r>
+      <w:r>
+        <w:t xml:space="preserve">ne annotation </w:t>
+      </w:r>
+      <w:r>
+        <w:t xml:space="preserve">de classe </w:t>
+      </w:r>
+      <w:r>
+        <w:t>relative au package dans lequel vous êtes :</w:t>
       </w:r>
     </w:p>
     <w:p>
@@ -3804,7 +3854,7 @@
       <w:pPr>
         <w:pStyle w:val="Titre1"/>
       </w:pPr>
-      <w:bookmarkStart w:id="15" w:name="_Toc503537531"/>
+      <w:bookmarkStart w:id="14" w:name="_Toc503537531"/>
       <w:r>
         <w:t xml:space="preserve">PARTIE </w:t>
       </w:r>
@@ -3817,7 +3867,7 @@
       <w:r>
         <w:t>EXEMPLES DE PLUGINS</w:t>
       </w:r>
-      <w:bookmarkEnd w:id="15"/>
+      <w:bookmarkEnd w:id="14"/>
     </w:p>
     <w:p/>
     <w:p>
@@ -3828,14 +3878,14 @@
           <w:numId w:val="5"/>
         </w:numPr>
       </w:pPr>
-      <w:bookmarkStart w:id="16" w:name="_Toc503537532"/>
+      <w:bookmarkStart w:id="15" w:name="_Toc503537532"/>
       <w:r>
         <w:t xml:space="preserve">Plugin </w:t>
       </w:r>
       <w:r>
         <w:t>d’attaque</w:t>
       </w:r>
-      <w:bookmarkEnd w:id="16"/>
+      <w:bookmarkEnd w:id="15"/>
     </w:p>
     <w:p/>
     <w:p>
@@ -3877,6 +3927,9 @@
         <w:t> : ce plugin permet aux robots de s’affronter sur une longue distance. Lorsqu’un robot utilise une attaque à longue portée de l’énergie lui est retiré ; Lorsqu’il en a plus, ce dernier ne peut donc plus attaquer. Les dégâts de cette attaque sont moins efficaces que le type d’attaque vu précédemment. A contrario, cette attaque reste tout de même très dangereuse si un robot possède peut de vie !</w:t>
       </w:r>
     </w:p>
+    <w:p/>
+    <w:p/>
+    <w:p/>
     <w:p/>
     <w:p>
       <w:pPr>
@@ -3886,11 +3939,12 @@
           <w:numId w:val="5"/>
         </w:numPr>
       </w:pPr>
-      <w:bookmarkStart w:id="17" w:name="_Toc503537533"/>
-      <w:r>
+      <w:bookmarkStart w:id="16" w:name="_Toc503537533"/>
+      <w:r>
+        <w:lastRenderedPageBreak/>
         <w:t>Plugin de déplacement</w:t>
       </w:r>
-      <w:bookmarkEnd w:id="17"/>
+      <w:bookmarkEnd w:id="16"/>
     </w:p>
     <w:p/>
     <w:p>
@@ -3925,8 +3979,6 @@
         <w:t xml:space="preserve"> dessus et donc de pouvoir s’attaquer au corps à corps !</w:t>
       </w:r>
     </w:p>
-    <w:p/>
-    <w:p/>
     <w:p/>
     <w:p>
       <w:pPr>
@@ -3936,11 +3988,236 @@
           <w:numId w:val="5"/>
         </w:numPr>
       </w:pPr>
-      <w:bookmarkStart w:id="18" w:name="_Toc503537534"/>
-      <w:r>
-        <w:lastRenderedPageBreak/>
+      <w:bookmarkStart w:id="17" w:name="_Toc503537534"/>
+      <w:r>
         <w:t>Plugin graphisme</w:t>
       </w:r>
+      <w:bookmarkEnd w:id="17"/>
+    </w:p>
+    <w:p/>
+    <w:p>
+      <w:r>
+        <w:rPr>
+          <w:u w:val="single"/>
+        </w:rPr>
+        <w:t>GraphismeSimple</w:t>
+      </w:r>
+      <w:r>
+        <w:t xml:space="preserve">, </w:t>
+      </w:r>
+      <w:r>
+        <w:rPr>
+          <w:u w:val="single"/>
+        </w:rPr>
+        <w:t>GraphismeMoyen</w:t>
+      </w:r>
+      <w:r>
+        <w:t xml:space="preserve"> et </w:t>
+      </w:r>
+      <w:r>
+        <w:rPr>
+          <w:u w:val="single"/>
+        </w:rPr>
+        <w:t>GraphismeComplique</w:t>
+      </w:r>
+      <w:r>
+        <w:t xml:space="preserve"> : </w:t>
+      </w:r>
+      <w:r>
+        <w:t>ces 3 plugins permettent de modifier l’aspect des robots. Comme leurs noms l’indiquent, ces derniers sont plus ou moins précis.</w:t>
+      </w:r>
+    </w:p>
+    <w:p/>
+    <w:p>
+      <w:pPr>
+        <w:jc w:val="center"/>
+      </w:pPr>
+      <w:r>
+        <w:rPr>
+          <w:noProof/>
+        </w:rPr>
+        <w:drawing>
+          <wp:inline distT="0" distB="0" distL="0" distR="0" wp14:anchorId="2B858D29" wp14:editId="4823D434">
+            <wp:extent cx="474133" cy="474133"/>
+            <wp:effectExtent l="0" t="0" r="2540" b="2540"/>
+            <wp:docPr id="1" name="Image 1"/>
+            <wp:cNvGraphicFramePr>
+              <a:graphicFrameLocks xmlns:a="http://schemas.openxmlformats.org/drawingml/2006/main" noChangeAspect="1"/>
+            </wp:cNvGraphicFramePr>
+            <a:graphic xmlns:a="http://schemas.openxmlformats.org/drawingml/2006/main">
+              <a:graphicData uri="http://schemas.openxmlformats.org/drawingml/2006/picture">
+                <pic:pic xmlns:pic="http://schemas.openxmlformats.org/drawingml/2006/picture">
+                  <pic:nvPicPr>
+                    <pic:cNvPr id="1" name=""/>
+                    <pic:cNvPicPr/>
+                  </pic:nvPicPr>
+                  <pic:blipFill>
+                    <a:blip r:embed="rId11"/>
+                    <a:stretch>
+                      <a:fillRect/>
+                    </a:stretch>
+                  </pic:blipFill>
+                  <pic:spPr>
+                    <a:xfrm>
+                      <a:off x="0" y="0"/>
+                      <a:ext cx="477275" cy="477275"/>
+                    </a:xfrm>
+                    <a:prstGeom prst="rect">
+                      <a:avLst/>
+                    </a:prstGeom>
+                  </pic:spPr>
+                </pic:pic>
+              </a:graphicData>
+            </a:graphic>
+          </wp:inline>
+        </w:drawing>
+      </w:r>
+      <w:r>
+        <w:tab/>
+      </w:r>
+      <w:r>
+        <w:rPr>
+          <w:noProof/>
+        </w:rPr>
+        <w:drawing>
+          <wp:inline distT="0" distB="0" distL="0" distR="0" wp14:anchorId="59731E21" wp14:editId="6C679CA4">
+            <wp:extent cx="585957" cy="719667"/>
+            <wp:effectExtent l="0" t="0" r="5080" b="4445"/>
+            <wp:docPr id="2" name="Image 2"/>
+            <wp:cNvGraphicFramePr>
+              <a:graphicFrameLocks xmlns:a="http://schemas.openxmlformats.org/drawingml/2006/main" noChangeAspect="1"/>
+            </wp:cNvGraphicFramePr>
+            <a:graphic xmlns:a="http://schemas.openxmlformats.org/drawingml/2006/main">
+              <a:graphicData uri="http://schemas.openxmlformats.org/drawingml/2006/picture">
+                <pic:pic xmlns:pic="http://schemas.openxmlformats.org/drawingml/2006/picture">
+                  <pic:nvPicPr>
+                    <pic:cNvPr id="1" name=""/>
+                    <pic:cNvPicPr/>
+                  </pic:nvPicPr>
+                  <pic:blipFill>
+                    <a:blip r:embed="rId12"/>
+                    <a:stretch>
+                      <a:fillRect/>
+                    </a:stretch>
+                  </pic:blipFill>
+                  <pic:spPr>
+                    <a:xfrm>
+                      <a:off x="0" y="0"/>
+                      <a:ext cx="602150" cy="739556"/>
+                    </a:xfrm>
+                    <a:prstGeom prst="rect">
+                      <a:avLst/>
+                    </a:prstGeom>
+                  </pic:spPr>
+                </pic:pic>
+              </a:graphicData>
+            </a:graphic>
+          </wp:inline>
+        </w:drawing>
+      </w:r>
+      <w:r>
+        <w:tab/>
+        <w:t xml:space="preserve">      </w:t>
+      </w:r>
+      <w:r>
+        <w:rPr>
+          <w:noProof/>
+        </w:rPr>
+        <w:drawing>
+          <wp:inline distT="0" distB="0" distL="0" distR="0" wp14:anchorId="0B8CE610" wp14:editId="3885887F">
+            <wp:extent cx="518583" cy="550333"/>
+            <wp:effectExtent l="0" t="0" r="0" b="2540"/>
+            <wp:docPr id="3" name="Image 3"/>
+            <wp:cNvGraphicFramePr>
+              <a:graphicFrameLocks xmlns:a="http://schemas.openxmlformats.org/drawingml/2006/main" noChangeAspect="1"/>
+            </wp:cNvGraphicFramePr>
+            <a:graphic xmlns:a="http://schemas.openxmlformats.org/drawingml/2006/main">
+              <a:graphicData uri="http://schemas.openxmlformats.org/drawingml/2006/picture">
+                <pic:pic xmlns:pic="http://schemas.openxmlformats.org/drawingml/2006/picture">
+                  <pic:nvPicPr>
+                    <pic:cNvPr id="1" name=""/>
+                    <pic:cNvPicPr/>
+                  </pic:nvPicPr>
+                  <pic:blipFill>
+                    <a:blip r:embed="rId13"/>
+                    <a:stretch>
+                      <a:fillRect/>
+                    </a:stretch>
+                  </pic:blipFill>
+                  <pic:spPr>
+                    <a:xfrm>
+                      <a:off x="0" y="0"/>
+                      <a:ext cx="534410" cy="567129"/>
+                    </a:xfrm>
+                    <a:prstGeom prst="rect">
+                      <a:avLst/>
+                    </a:prstGeom>
+                  </pic:spPr>
+                </pic:pic>
+              </a:graphicData>
+            </a:graphic>
+          </wp:inline>
+        </w:drawing>
+      </w:r>
+    </w:p>
+    <w:p/>
+    <w:p>
+      <w:r>
+        <w:rPr>
+          <w:u w:val="single"/>
+        </w:rPr>
+        <w:t>BarreDeVie</w:t>
+      </w:r>
+      <w:r>
+        <w:t> : ce plugin graphique permet d’afficher la barre de vie d’un robot au-dessus de sa tête Elle est actualisée en direct afin de suivre le combat.</w:t>
+      </w:r>
+    </w:p>
+    <w:p/>
+    <w:p>
+      <w:pPr>
+        <w:jc w:val="center"/>
+      </w:pPr>
+      <w:bookmarkStart w:id="18" w:name="_GoBack"/>
+      <w:r>
+        <w:rPr>
+          <w:noProof/>
+        </w:rPr>
+        <w:drawing>
+          <wp:inline distT="0" distB="0" distL="0" distR="0" wp14:anchorId="04F58C3F" wp14:editId="3B2735C4">
+            <wp:extent cx="1236133" cy="1134615"/>
+            <wp:effectExtent l="0" t="0" r="2540" b="8890"/>
+            <wp:docPr id="5" name="Image 5"/>
+            <wp:cNvGraphicFramePr>
+              <a:graphicFrameLocks xmlns:a="http://schemas.openxmlformats.org/drawingml/2006/main" noChangeAspect="1"/>
+            </wp:cNvGraphicFramePr>
+            <a:graphic xmlns:a="http://schemas.openxmlformats.org/drawingml/2006/main">
+              <a:graphicData uri="http://schemas.openxmlformats.org/drawingml/2006/picture">
+                <pic:pic xmlns:pic="http://schemas.openxmlformats.org/drawingml/2006/picture">
+                  <pic:nvPicPr>
+                    <pic:cNvPr id="1" name=""/>
+                    <pic:cNvPicPr/>
+                  </pic:nvPicPr>
+                  <pic:blipFill>
+                    <a:blip r:embed="rId14"/>
+                    <a:stretch>
+                      <a:fillRect/>
+                    </a:stretch>
+                  </pic:blipFill>
+                  <pic:spPr>
+                    <a:xfrm>
+                      <a:off x="0" y="0"/>
+                      <a:ext cx="1269777" cy="1165496"/>
+                    </a:xfrm>
+                    <a:prstGeom prst="rect">
+                      <a:avLst/>
+                    </a:prstGeom>
+                  </pic:spPr>
+                </pic:pic>
+              </a:graphicData>
+            </a:graphic>
+          </wp:inline>
+        </w:drawing>
+      </w:r>
       <w:bookmarkEnd w:id="18"/>
     </w:p>
     <w:p/>
@@ -3949,60 +4226,61 @@
         <w:rPr>
           <w:u w:val="single"/>
         </w:rPr>
-        <w:t>GraphismeSimple</w:t>
-      </w:r>
-      <w:r>
-        <w:t xml:space="preserve">, </w:t>
-      </w:r>
-      <w:r>
-        <w:rPr>
-          <w:u w:val="single"/>
-        </w:rPr>
-        <w:t>GraphismeMoyen</w:t>
-      </w:r>
-      <w:r>
-        <w:t xml:space="preserve"> et </w:t>
-      </w:r>
-      <w:r>
-        <w:rPr>
-          <w:u w:val="single"/>
-        </w:rPr>
-        <w:t>GraphismeComplique</w:t>
-      </w:r>
-      <w:r>
-        <w:t xml:space="preserve"> : </w:t>
-      </w:r>
-      <w:r>
-        <w:t>ces 3 plugins permettent de modifier l’aspect des robots. Comme leurs noms l’indiquent, ces derniers sont plus ou moins précis.</w:t>
+        <w:t>NomRobot</w:t>
+      </w:r>
+      <w:r>
+        <w:t> : ce plugin ajoute le nom du robot au-dessus de lui, il suit le mouvement de ce dernier afin que l’on sache en permanence qui est qui !</w:t>
       </w:r>
     </w:p>
     <w:p/>
     <w:p>
-      <w:r>
-        <w:rPr>
-          <w:u w:val="single"/>
-        </w:rPr>
-        <w:t>BarreDeVie</w:t>
-      </w:r>
-      <w:r>
-        <w:t> : ce plugin graphique permet d’afficher la barre de vie d’un robot au-dessus de sa tête Elle est actualisée en direct afin de suivre le combat.</w:t>
-      </w:r>
-    </w:p>
-    <w:p/>
-    <w:p>
-      <w:r>
-        <w:rPr>
-          <w:u w:val="single"/>
-        </w:rPr>
-        <w:t>NomRobot</w:t>
-      </w:r>
-      <w:r>
-        <w:t> : ce plugin ajoute le nom du robot au-dessus de lui, il suit le mouvement de ce dernier afin que l’on sache en permanence qui est qui !</w:t>
+      <w:pPr>
+        <w:jc w:val="center"/>
+      </w:pPr>
+      <w:r>
+        <w:rPr>
+          <w:noProof/>
+        </w:rPr>
+        <w:drawing>
+          <wp:inline distT="0" distB="0" distL="0" distR="0" wp14:anchorId="100EEDD5" wp14:editId="3876F774">
+            <wp:extent cx="1532467" cy="968519"/>
+            <wp:effectExtent l="0" t="0" r="0" b="3175"/>
+            <wp:docPr id="6" name="Image 6"/>
+            <wp:cNvGraphicFramePr>
+              <a:graphicFrameLocks xmlns:a="http://schemas.openxmlformats.org/drawingml/2006/main" noChangeAspect="1"/>
+            </wp:cNvGraphicFramePr>
+            <a:graphic xmlns:a="http://schemas.openxmlformats.org/drawingml/2006/main">
+              <a:graphicData uri="http://schemas.openxmlformats.org/drawingml/2006/picture">
+                <pic:pic xmlns:pic="http://schemas.openxmlformats.org/drawingml/2006/picture">
+                  <pic:nvPicPr>
+                    <pic:cNvPr id="1" name=""/>
+                    <pic:cNvPicPr/>
+                  </pic:nvPicPr>
+                  <pic:blipFill>
+                    <a:blip r:embed="rId15"/>
+                    <a:stretch>
+                      <a:fillRect/>
+                    </a:stretch>
+                  </pic:blipFill>
+                  <pic:spPr>
+                    <a:xfrm>
+                      <a:off x="0" y="0"/>
+                      <a:ext cx="1561793" cy="987053"/>
+                    </a:xfrm>
+                    <a:prstGeom prst="rect">
+                      <a:avLst/>
+                    </a:prstGeom>
+                  </pic:spPr>
+                </pic:pic>
+              </a:graphicData>
+            </a:graphic>
+          </wp:inline>
+        </w:drawing>
       </w:r>
     </w:p>
     <w:sectPr>
-      <w:headerReference w:type="default" r:id="rId11"/>
-      <w:footerReference w:type="default" r:id="rId12"/>
+      <w:headerReference w:type="default" r:id="rId16"/>
+      <w:footerReference w:type="default" r:id="rId17"/>
       <w:pgSz w:w="11906" w:h="16838"/>
       <w:pgMar w:top="681" w:right="1418" w:bottom="851" w:left="1418" w:header="709" w:footer="709" w:gutter="0"/>
       <w:cols w:space="708"/>
@@ -4213,7 +4491,7 @@
               <w:sz w:val="18"/>
               <w:szCs w:val="18"/>
             </w:rPr>
-            <w:t>5</w:t>
+            <w:t>11</w:t>
           </w:r>
           <w:r>
             <w:rPr>
@@ -6186,7 +6464,7 @@
 </file>
 
 <file path=customXml/itemProps2.xml><?xml version="1.0" encoding="utf-8"?>
-<ds:datastoreItem xmlns:ds="http://schemas.openxmlformats.org/officeDocument/2006/customXml" ds:itemID="{CE53CBCA-6EA4-4B7F-9BEA-FE34F965B5E4}">
+<ds:datastoreItem xmlns:ds="http://schemas.openxmlformats.org/officeDocument/2006/customXml" ds:itemID="{BA858C8F-8A64-491B-8422-86C52B7D3E07}">
   <ds:schemaRefs>
     <ds:schemaRef ds:uri="http://schemas.openxmlformats.org/officeDocument/2006/bibliography"/>
   </ds:schemaRefs>

</xml_diff>